<commit_message>
Strategy, Singleton, Facade completati. Observer in atto
</commit_message>
<xml_diff>
--- a/Elaborazione/Iterazione 3/Elaborazione Iterazione 3.docx
+++ b/Elaborazione/Iterazione 3/Elaborazione Iterazione 3.docx
@@ -67,19 +67,8 @@
           <w:sz w:val="26"/>
           <w:szCs w:val="26"/>
         </w:rPr>
-        <w:t xml:space="preserve"> Pattern </w:t>
-      </w:r>
-      <w:proofErr w:type="spellStart"/>
-      <w:r>
-        <w:rPr>
-          <w:rFonts w:ascii="Calibri Light" w:eastAsia="Times New Roman" w:hAnsi="Calibri Light" w:cs="Times New Roman"/>
-          <w:color w:val="2F5496"/>
-          <w:sz w:val="26"/>
-          <w:szCs w:val="26"/>
-        </w:rPr>
-        <w:t>GoF</w:t>
-      </w:r>
-      <w:proofErr w:type="spellEnd"/>
+        <w:t xml:space="preserve"> Pattern GoF</w:t>
+      </w:r>
       <w:r>
         <w:rPr>
           <w:rFonts w:ascii="Calibri Light" w:eastAsia="Times New Roman" w:hAnsi="Calibri Light" w:cs="Times New Roman"/>
@@ -148,20 +137,21 @@
       <w:r>
         <w:rPr>
           <w:rFonts w:eastAsia="Times New Roman"/>
+          <w:noProof/>
         </w:rPr>
         <w:drawing>
-          <wp:anchor distT="0" distB="0" distL="114300" distR="114300" simplePos="0" relativeHeight="251658240" behindDoc="0" locked="0" layoutInCell="1" allowOverlap="1" wp14:anchorId="1BD44521" wp14:editId="234855CB">
+          <wp:anchor distT="0" distB="0" distL="114300" distR="114300" simplePos="0" relativeHeight="251658240" behindDoc="0" locked="0" layoutInCell="1" allowOverlap="1" wp14:anchorId="1BD44521" wp14:editId="35D1A27E">
             <wp:simplePos x="0" y="0"/>
             <wp:positionH relativeFrom="column">
-              <wp:posOffset>217170</wp:posOffset>
+              <wp:posOffset>-348615</wp:posOffset>
             </wp:positionH>
             <wp:positionV relativeFrom="paragraph">
-              <wp:posOffset>740410</wp:posOffset>
+              <wp:posOffset>768985</wp:posOffset>
             </wp:positionV>
-            <wp:extent cx="5753100" cy="3314688"/>
-            <wp:effectExtent l="0" t="0" r="0" b="635"/>
+            <wp:extent cx="6859905" cy="2302510"/>
+            <wp:effectExtent l="0" t="0" r="0" b="2540"/>
             <wp:wrapTopAndBottom/>
-            <wp:docPr id="35461802" name="Immagine 1" descr="Immagine che contiene testo, schermata, diagramma, linea&#10;&#10;Descrizione generata automaticamente"/>
+            <wp:docPr id="35461802" name="Immagine 1"/>
             <wp:cNvGraphicFramePr>
               <a:graphicFrameLocks xmlns:a="http://schemas.openxmlformats.org/drawingml/2006/main" noChangeAspect="1"/>
             </wp:cNvGraphicFramePr>
@@ -169,7 +159,7 @@
               <a:graphicData uri="http://schemas.openxmlformats.org/drawingml/2006/picture">
                 <pic:pic xmlns:pic="http://schemas.openxmlformats.org/drawingml/2006/picture">
                   <pic:nvPicPr>
-                    <pic:cNvPr id="35461802" name="Immagine 1" descr="Immagine che contiene testo, schermata, diagramma, linea&#10;&#10;Descrizione generata automaticamente"/>
+                    <pic:cNvPr id="35461802" name="Immagine 1"/>
                     <pic:cNvPicPr/>
                   </pic:nvPicPr>
                   <pic:blipFill>
@@ -187,7 +177,7 @@
                   <pic:spPr>
                     <a:xfrm>
                       <a:off x="0" y="0"/>
-                      <a:ext cx="5753100" cy="3314688"/>
+                      <a:ext cx="6859905" cy="2302510"/>
                     </a:xfrm>
                     <a:prstGeom prst="rect">
                       <a:avLst/>
@@ -196,6 +186,12 @@
                 </pic:pic>
               </a:graphicData>
             </a:graphic>
+            <wp14:sizeRelH relativeFrom="margin">
+              <wp14:pctWidth>0</wp14:pctWidth>
+            </wp14:sizeRelH>
+            <wp14:sizeRelV relativeFrom="margin">
+              <wp14:pctHeight>0</wp14:pctHeight>
+            </wp14:sizeRelV>
           </wp:anchor>
         </w:drawing>
       </w:r>
@@ -203,127 +199,173 @@
         <w:rPr>
           <w:rFonts w:eastAsia="Times New Roman"/>
         </w:rPr>
-        <w:t xml:space="preserve">Si nota l’eliminazione dell’ “5. SD </w:t>
-      </w:r>
-      <w:proofErr w:type="spellStart"/>
+        <w:t xml:space="preserve">Si nota l’eliminazione </w:t>
+      </w:r>
       <w:r>
         <w:rPr>
           <w:rFonts w:eastAsia="Times New Roman"/>
         </w:rPr>
-        <w:t>InserimentoAttrezzatura</w:t>
-      </w:r>
-      <w:proofErr w:type="spellEnd"/>
+        <w:t>dell’“</w:t>
+      </w:r>
       <w:r>
         <w:rPr>
           <w:rFonts w:eastAsia="Times New Roman"/>
         </w:rPr>
-        <w:t>”. Adesso, nell’atto dell’Inserimento della nuova prenotazione se l’attributo “</w:t>
-      </w:r>
-      <w:proofErr w:type="spellStart"/>
+        <w:t xml:space="preserve">5. SD InserimentoAttrezzatura”. Adesso, nell’atto dell’Inserimento della nuova prenotazione se l’attributo “attrezzaturaRichiesta” è settato a true, viene chiesto il numeroRacchette e il numeroPalline. </w:t>
+      </w:r>
       <w:r>
         <w:rPr>
           <w:rFonts w:eastAsia="Times New Roman"/>
         </w:rPr>
-        <w:t>attrezzaturaRichiesta</w:t>
-      </w:r>
-      <w:proofErr w:type="spellEnd"/>
+        <w:t xml:space="preserve">A questo punto si attuano due </w:t>
+      </w:r>
       <w:r>
         <w:rPr>
           <w:rFonts w:eastAsia="Times New Roman"/>
         </w:rPr>
-        <w:t xml:space="preserve">” è settato a </w:t>
-      </w:r>
-      <w:proofErr w:type="spellStart"/>
+        <w:t>S</w:t>
+      </w:r>
       <w:r>
         <w:rPr>
           <w:rFonts w:eastAsia="Times New Roman"/>
         </w:rPr>
-        <w:t>true</w:t>
-      </w:r>
-      <w:proofErr w:type="spellEnd"/>
+        <w:t xml:space="preserve">trategie differenti a seconda se è richiesta o meno l’attrezzatura per il calcolo del costo di prenotazione. </w:t>
+      </w:r>
       <w:r>
         <w:rPr>
           <w:rFonts w:eastAsia="Times New Roman"/>
         </w:rPr>
-        <w:t xml:space="preserve">, viene chiesto il </w:t>
-      </w:r>
-      <w:proofErr w:type="spellStart"/>
+        <w:br/>
+      </w:r>
       <w:r>
         <w:rPr>
           <w:rFonts w:eastAsia="Times New Roman"/>
         </w:rPr>
-        <w:t>numeroRacchette</w:t>
-      </w:r>
-      <w:proofErr w:type="spellEnd"/>
-      <w:r>
+        <w:t>Si osservano le seguenti modifiche all’ “4. SD InserisciNuovaPrenotazione”, che diventa:</w:t>
+      </w:r>
+    </w:p>
+    <w:p>
+      <w:pPr>
+        <w:pStyle w:val="Nessunaspaziatura"/>
         <w:rPr>
           <w:rFonts w:eastAsia="Times New Roman"/>
         </w:rPr>
-        <w:t xml:space="preserve"> e il </w:t>
-      </w:r>
-      <w:proofErr w:type="spellStart"/>
+      </w:pPr>
       <w:r>
         <w:rPr>
           <w:rFonts w:eastAsia="Times New Roman"/>
         </w:rPr>
-        <w:t>numeroPalline</w:t>
-      </w:r>
-      <w:proofErr w:type="spellEnd"/>
-      <w:r>
+        <w:lastRenderedPageBreak/>
+        <w:drawing>
+          <wp:inline distT="0" distB="0" distL="0" distR="0" wp14:anchorId="5568C326" wp14:editId="5207A606">
+            <wp:extent cx="6120130" cy="2716530"/>
+            <wp:effectExtent l="0" t="0" r="0" b="7620"/>
+            <wp:docPr id="609219467" name="Immagine 1" descr="Immagine che contiene testo, diagramma, linea, Parallelo&#10;&#10;Descrizione generata automaticamente"/>
+            <wp:cNvGraphicFramePr>
+              <a:graphicFrameLocks xmlns:a="http://schemas.openxmlformats.org/drawingml/2006/main" noChangeAspect="1"/>
+            </wp:cNvGraphicFramePr>
+            <a:graphic xmlns:a="http://schemas.openxmlformats.org/drawingml/2006/main">
+              <a:graphicData uri="http://schemas.openxmlformats.org/drawingml/2006/picture">
+                <pic:pic xmlns:pic="http://schemas.openxmlformats.org/drawingml/2006/picture">
+                  <pic:nvPicPr>
+                    <pic:cNvPr id="609219467" name="Immagine 1" descr="Immagine che contiene testo, diagramma, linea, Parallelo&#10;&#10;Descrizione generata automaticamente"/>
+                    <pic:cNvPicPr/>
+                  </pic:nvPicPr>
+                  <pic:blipFill>
+                    <a:blip r:embed="rId7"/>
+                    <a:stretch>
+                      <a:fillRect/>
+                    </a:stretch>
+                  </pic:blipFill>
+                  <pic:spPr>
+                    <a:xfrm>
+                      <a:off x="0" y="0"/>
+                      <a:ext cx="6125355" cy="2718849"/>
+                    </a:xfrm>
+                    <a:prstGeom prst="rect">
+                      <a:avLst/>
+                    </a:prstGeom>
+                  </pic:spPr>
+                </pic:pic>
+              </a:graphicData>
+            </a:graphic>
+          </wp:inline>
+        </w:drawing>
+      </w:r>
+    </w:p>
+    <w:p>
+      <w:pPr>
+        <w:pStyle w:val="Nessunaspaziatura"/>
         <w:rPr>
           <w:rFonts w:eastAsia="Times New Roman"/>
         </w:rPr>
-        <w:t xml:space="preserve">. </w:t>
-      </w:r>
+      </w:pPr>
       <w:r>
         <w:rPr>
           <w:rFonts w:eastAsia="Times New Roman"/>
-        </w:rPr>
-        <w:t xml:space="preserve">A questo punto si attuano due </w:t>
-      </w:r>
-      <w:r>
-        <w:rPr>
-          <w:rFonts w:eastAsia="Times New Roman"/>
-        </w:rPr>
-        <w:t>S</w:t>
-      </w:r>
-      <w:r>
-        <w:rPr>
-          <w:rFonts w:eastAsia="Times New Roman"/>
-        </w:rPr>
-        <w:t xml:space="preserve">trategie differenti a seconda se è richiesta o meno l’attrezzatura per il calcolo del costo di prenotazione. </w:t>
-      </w:r>
-      <w:r>
-        <w:rPr>
-          <w:rFonts w:eastAsia="Times New Roman"/>
+          <w:lang w:val="en-US"/>
         </w:rPr>
         <w:br/>
       </w:r>
       <w:r>
         <w:rPr>
-          <w:rFonts w:eastAsia="Times New Roman"/>
-        </w:rPr>
-        <w:t xml:space="preserve">Si osservano le seguenti modifiche all’ “4. SD </w:t>
-      </w:r>
-      <w:proofErr w:type="spellStart"/>
-      <w:r>
-        <w:rPr>
-          <w:rFonts w:eastAsia="Times New Roman"/>
-        </w:rPr>
-        <w:t>InserisciNuovaPrenotazione</w:t>
-      </w:r>
-      <w:proofErr w:type="spellEnd"/>
-      <w:r>
-        <w:rPr>
-          <w:rFonts w:eastAsia="Times New Roman"/>
-        </w:rPr>
-        <w:t>”, che diventa:</w:t>
-      </w:r>
-      <w:r>
-        <w:rPr>
-          <w:rFonts w:eastAsia="Times New Roman"/>
-        </w:rPr>
-        <w:br/>
+          <w:rFonts w:ascii="Calibri Light" w:eastAsia="Times New Roman" w:hAnsi="Calibri Light" w:cs="Times New Roman"/>
+          <w:color w:val="2F5496"/>
+          <w:sz w:val="26"/>
+          <w:szCs w:val="26"/>
+          <w:lang w:val="en-US"/>
+        </w:rPr>
+        <w:t>3.2 Pattern GoF Singleton</w:t>
+      </w:r>
+    </w:p>
+    <w:p>
+      <w:r>
+        <w:t xml:space="preserve">Il pattern GoF Singleton assicura che una classe abbia una sola istanza e fornisce un punto di accesso globale a questa istanza. </w:t>
+      </w:r>
+      <w:r>
+        <w:t xml:space="preserve">Nel nostro </w:t>
+      </w:r>
+      <w:r>
+        <w:t>codice, la classe GiocoPadel ha un metodo statico getInstance() che controlla se l'istanza della classe è già stata creata o meno. Se l'istanza esiste già, il metodo restituisce l'istanza esistente; altrimenti, crea una nuova istanza della classe GiocoPadel e la restituisce. Inoltre, la classe GiocoPadel ha un campo statico giocopadel per mantenere l'istanza singleton.</w:t>
+      </w:r>
+    </w:p>
+    <w:p>
+      <w:r>
+        <w:drawing>
+          <wp:inline distT="0" distB="0" distL="0" distR="0" wp14:anchorId="7638AD08" wp14:editId="70064A94">
+            <wp:extent cx="6120130" cy="625475"/>
+            <wp:effectExtent l="0" t="0" r="0" b="3175"/>
+            <wp:docPr id="412430954" name="Immagine 1"/>
+            <wp:cNvGraphicFramePr>
+              <a:graphicFrameLocks xmlns:a="http://schemas.openxmlformats.org/drawingml/2006/main" noChangeAspect="1"/>
+            </wp:cNvGraphicFramePr>
+            <a:graphic xmlns:a="http://schemas.openxmlformats.org/drawingml/2006/main">
+              <a:graphicData uri="http://schemas.openxmlformats.org/drawingml/2006/picture">
+                <pic:pic xmlns:pic="http://schemas.openxmlformats.org/drawingml/2006/picture">
+                  <pic:nvPicPr>
+                    <pic:cNvPr id="412430954" name=""/>
+                    <pic:cNvPicPr/>
+                  </pic:nvPicPr>
+                  <pic:blipFill>
+                    <a:blip r:embed="rId8"/>
+                    <a:stretch>
+                      <a:fillRect/>
+                    </a:stretch>
+                  </pic:blipFill>
+                  <pic:spPr>
+                    <a:xfrm>
+                      <a:off x="0" y="0"/>
+                      <a:ext cx="6120130" cy="625475"/>
+                    </a:xfrm>
+                    <a:prstGeom prst="rect">
+                      <a:avLst/>
+                    </a:prstGeom>
+                  </pic:spPr>
+                </pic:pic>
+              </a:graphicData>
+            </a:graphic>
+          </wp:inline>
+        </w:drawing>
       </w:r>
     </w:p>
     <w:p>
@@ -334,23 +376,18 @@
           <w:color w:val="2F5496"/>
           <w:sz w:val="26"/>
           <w:szCs w:val="26"/>
+          <w:lang w:val="en-US"/>
         </w:rPr>
       </w:pPr>
-      <w:r>
-        <w:rPr>
-          <w:rFonts w:eastAsia="Times New Roman"/>
-        </w:rPr>
-        <w:lastRenderedPageBreak/>
-        <w:br/>
-      </w:r>
       <w:r>
         <w:rPr>
           <w:rFonts w:ascii="Calibri Light" w:eastAsia="Times New Roman" w:hAnsi="Calibri Light" w:cs="Times New Roman"/>
           <w:color w:val="2F5496"/>
           <w:sz w:val="26"/>
           <w:szCs w:val="26"/>
-        </w:rPr>
-        <w:t>3</w:t>
+          <w:lang w:val="en-US"/>
+        </w:rPr>
+        <w:t xml:space="preserve">3.3 Pattern GoF </w:t>
       </w:r>
       <w:r>
         <w:rPr>
@@ -358,8 +395,44 @@
           <w:color w:val="2F5496"/>
           <w:sz w:val="26"/>
           <w:szCs w:val="26"/>
-        </w:rPr>
-        <w:t>.</w:t>
+          <w:lang w:val="en-US"/>
+        </w:rPr>
+        <w:t>Facade</w:t>
+      </w:r>
+    </w:p>
+    <w:p>
+      <w:r>
+        <w:t>Il pattern Facade è un pattern strutturale che fornisce un'interfaccia unificata semplificata per un sottosistema complesso, rendendolo più facile da usare. Il Facade nasconde i dettagli complessi del sottosistema e semplifica l'interazione con esso, fornendo un'interfaccia più semplice e intuitiva per gli utenti.</w:t>
+      </w:r>
+      <w:r>
+        <w:t xml:space="preserve"> </w:t>
+      </w:r>
+      <w:r>
+        <w:t xml:space="preserve">Nel </w:t>
+      </w:r>
+      <w:r>
+        <w:t>nostro</w:t>
+      </w:r>
+      <w:r>
+        <w:t xml:space="preserve"> </w:t>
+      </w:r>
+      <w:r>
+        <w:t>programma</w:t>
+      </w:r>
+      <w:r>
+        <w:t xml:space="preserve">, la classe App funge da Facade. Essa fornisce un'interfaccia semplificata e di alto livello per interagire con il sistema GiocoPadel. </w:t>
+      </w:r>
+      <w:r>
+        <w:t>Esso contiene i metodi statici: “</w:t>
+      </w:r>
+      <w:r>
+        <w:t>AmministratoreMenu” e “PadeleurMenu”.</w:t>
+      </w:r>
+      <w:r>
+        <w:br/>
+      </w:r>
+      <w:r>
+        <w:br/>
       </w:r>
       <w:r>
         <w:rPr>
@@ -367,109 +440,19 @@
           <w:color w:val="2F5496"/>
           <w:sz w:val="26"/>
           <w:szCs w:val="26"/>
-        </w:rPr>
-        <w:t>2</w:t>
-      </w:r>
-      <w:r>
-        <w:rPr>
-          <w:rFonts w:ascii="Calibri Light" w:eastAsia="Times New Roman" w:hAnsi="Calibri Light" w:cs="Times New Roman"/>
-          <w:color w:val="2F5496"/>
-          <w:sz w:val="26"/>
-          <w:szCs w:val="26"/>
-        </w:rPr>
-        <w:t xml:space="preserve"> Pattern </w:t>
-      </w:r>
-      <w:proofErr w:type="spellStart"/>
-      <w:r>
-        <w:rPr>
-          <w:rFonts w:ascii="Calibri Light" w:eastAsia="Times New Roman" w:hAnsi="Calibri Light" w:cs="Times New Roman"/>
-          <w:color w:val="2F5496"/>
-          <w:sz w:val="26"/>
-          <w:szCs w:val="26"/>
-        </w:rPr>
-        <w:t>GoF</w:t>
-      </w:r>
-      <w:proofErr w:type="spellEnd"/>
-      <w:r>
-        <w:rPr>
-          <w:rFonts w:ascii="Calibri Light" w:eastAsia="Times New Roman" w:hAnsi="Calibri Light" w:cs="Times New Roman"/>
-          <w:color w:val="2F5496"/>
-          <w:sz w:val="26"/>
-          <w:szCs w:val="26"/>
-        </w:rPr>
-        <w:t xml:space="preserve"> S</w:t>
-      </w:r>
-      <w:r>
-        <w:rPr>
-          <w:rFonts w:ascii="Calibri Light" w:eastAsia="Times New Roman" w:hAnsi="Calibri Light" w:cs="Times New Roman"/>
-          <w:color w:val="2F5496"/>
-          <w:sz w:val="26"/>
-          <w:szCs w:val="26"/>
-        </w:rPr>
-        <w:t>ingleton</w:t>
-      </w:r>
-    </w:p>
-    <w:p>
-      <w:pPr>
-        <w:pStyle w:val="Titolo2"/>
-        <w:rPr>
-          <w:rFonts w:ascii="Calibri Light" w:eastAsia="Times New Roman" w:hAnsi="Calibri Light" w:cs="Times New Roman"/>
-          <w:color w:val="2F5496"/>
-          <w:sz w:val="26"/>
-          <w:szCs w:val="26"/>
-        </w:rPr>
-      </w:pPr>
-      <w:r>
-        <w:rPr>
-          <w:rFonts w:ascii="Calibri Light" w:eastAsia="Times New Roman" w:hAnsi="Calibri Light" w:cs="Times New Roman"/>
-          <w:color w:val="2F5496"/>
-          <w:sz w:val="26"/>
-          <w:szCs w:val="26"/>
-        </w:rPr>
-        <w:t xml:space="preserve">3.3 Pattern </w:t>
-      </w:r>
-      <w:proofErr w:type="spellStart"/>
-      <w:r>
-        <w:rPr>
-          <w:rFonts w:ascii="Calibri Light" w:eastAsia="Times New Roman" w:hAnsi="Calibri Light" w:cs="Times New Roman"/>
-          <w:color w:val="2F5496"/>
-          <w:sz w:val="26"/>
-          <w:szCs w:val="26"/>
-        </w:rPr>
-        <w:t>GoF</w:t>
-      </w:r>
-      <w:proofErr w:type="spellEnd"/>
-      <w:r>
-        <w:rPr>
-          <w:rFonts w:ascii="Calibri Light" w:eastAsia="Times New Roman" w:hAnsi="Calibri Light" w:cs="Times New Roman"/>
-          <w:color w:val="2F5496"/>
-          <w:sz w:val="26"/>
-          <w:szCs w:val="26"/>
-        </w:rPr>
+          <w:lang w:val="en-US"/>
+        </w:rPr>
+        <w:t>3.4 Pattern GoF Observer</w:t>
+      </w:r>
+      <w:r>
         <w:t xml:space="preserve"> </w:t>
       </w:r>
-      <w:proofErr w:type="spellStart"/>
-      <w:r>
-        <w:rPr>
-          <w:rFonts w:ascii="Calibri Light" w:eastAsia="Times New Roman" w:hAnsi="Calibri Light" w:cs="Times New Roman"/>
-          <w:color w:val="2F5496"/>
-          <w:sz w:val="26"/>
-          <w:szCs w:val="26"/>
-        </w:rPr>
-        <w:t>Facade</w:t>
-      </w:r>
-      <w:proofErr w:type="spellEnd"/>
-      <w:r>
-        <w:rPr>
-          <w:rFonts w:eastAsia="Times New Roman"/>
-        </w:rPr>
+      <w:r>
         <w:br/>
       </w:r>
-    </w:p>
-    <w:p>
-      <w:pPr>
-        <w:pStyle w:val="Titolo1"/>
-      </w:pPr>
+      <w:r>
+        <w:t>//Implementato da scrivere</w:t>
+      </w:r>
     </w:p>
     <w:sectPr>
       <w:pgSz w:w="11906" w:h="16838"/>

</xml_diff>

<commit_message>
Observer completato. Aggiunta del Factory Method
</commit_message>
<xml_diff>
--- a/Elaborazione/Iterazione 3/Elaborazione Iterazione 3.docx
+++ b/Elaborazione/Iterazione 3/Elaborazione Iterazione 3.docx
@@ -106,7 +106,7 @@
                     <pic:cNvPicPr/>
                   </pic:nvPicPr>
                   <pic:blipFill>
-                    <a:blip r:embed="rId5"/>
+                    <a:blip r:embed="rId6"/>
                     <a:stretch>
                       <a:fillRect/>
                     </a:stretch>
@@ -163,7 +163,7 @@
                     <pic:cNvPicPr/>
                   </pic:nvPicPr>
                   <pic:blipFill>
-                    <a:blip r:embed="rId6">
+                    <a:blip r:embed="rId7">
                       <a:extLst>
                         <a:ext uri="{28A0092B-C50C-407E-A947-70E740481C1C}">
                           <a14:useLocalDpi xmlns:a14="http://schemas.microsoft.com/office/drawing/2010/main" val="0"/>
@@ -254,12 +254,13 @@
       <w:r>
         <w:rPr>
           <w:rFonts w:eastAsia="Times New Roman"/>
+          <w:noProof/>
         </w:rPr>
         <w:lastRenderedPageBreak/>
         <w:drawing>
-          <wp:inline distT="0" distB="0" distL="0" distR="0" wp14:anchorId="5568C326" wp14:editId="5207A606">
-            <wp:extent cx="6120130" cy="2716530"/>
-            <wp:effectExtent l="0" t="0" r="0" b="7620"/>
+          <wp:inline distT="0" distB="0" distL="0" distR="0" wp14:anchorId="5568C326" wp14:editId="28898EE9">
+            <wp:extent cx="6351888" cy="2819400"/>
+            <wp:effectExtent l="0" t="0" r="0" b="0"/>
             <wp:docPr id="609219467" name="Immagine 1" descr="Immagine che contiene testo, diagramma, linea, Parallelo&#10;&#10;Descrizione generata automaticamente"/>
             <wp:cNvGraphicFramePr>
               <a:graphicFrameLocks xmlns:a="http://schemas.openxmlformats.org/drawingml/2006/main" noChangeAspect="1"/>
@@ -272,7 +273,7 @@
                     <pic:cNvPicPr/>
                   </pic:nvPicPr>
                   <pic:blipFill>
-                    <a:blip r:embed="rId7"/>
+                    <a:blip r:embed="rId8"/>
                     <a:stretch>
                       <a:fillRect/>
                     </a:stretch>
@@ -280,7 +281,7 @@
                   <pic:spPr>
                     <a:xfrm>
                       <a:off x="0" y="0"/>
-                      <a:ext cx="6125355" cy="2718849"/>
+                      <a:ext cx="6364616" cy="2825050"/>
                     </a:xfrm>
                     <a:prstGeom prst="rect">
                       <a:avLst/>
@@ -303,7 +304,6 @@
       <w:r>
         <w:rPr>
           <w:rFonts w:eastAsia="Times New Roman"/>
-          <w:lang w:val="en-US"/>
         </w:rPr>
         <w:br/>
       </w:r>
@@ -313,24 +313,20 @@
           <w:color w:val="2F5496"/>
           <w:sz w:val="26"/>
           <w:szCs w:val="26"/>
-          <w:lang w:val="en-US"/>
         </w:rPr>
         <w:t>3.2 Pattern GoF Singleton</w:t>
       </w:r>
     </w:p>
     <w:p>
       <w:r>
-        <w:t xml:space="preserve">Il pattern GoF Singleton assicura che una classe abbia una sola istanza e fornisce un punto di accesso globale a questa istanza. </w:t>
-      </w:r>
-      <w:r>
-        <w:t xml:space="preserve">Nel nostro </w:t>
-      </w:r>
-      <w:r>
-        <w:t>codice, la classe GiocoPadel ha un metodo statico getInstance() che controlla se l'istanza della classe è già stata creata o meno. Se l'istanza esiste già, il metodo restituisce l'istanza esistente; altrimenti, crea una nuova istanza della classe GiocoPadel e la restituisce. Inoltre, la classe GiocoPadel ha un campo statico giocopadel per mantenere l'istanza singleton.</w:t>
+        <w:t>Il pattern GoF Singleton assicura che una classe abbia una sola istanza e fornisce un punto di accesso globale a questa istanza. Nel nostro codice, la classe GiocoPadel ha un metodo statico getInstance() che controlla se l'istanza della classe è già stata creata o meno. Se l'istanza esiste già, il metodo restituisce l'istanza esistente; altrimenti, crea una nuova istanza della classe GiocoPadel e la restituisce. Inoltre, la classe GiocoPadel ha un campo statico giocopadel per mantenere l'istanza singleton.</w:t>
       </w:r>
     </w:p>
     <w:p>
       <w:r>
+        <w:rPr>
+          <w:noProof/>
+        </w:rPr>
         <w:drawing>
           <wp:inline distT="0" distB="0" distL="0" distR="0" wp14:anchorId="7638AD08" wp14:editId="70064A94">
             <wp:extent cx="6120130" cy="625475"/>
@@ -347,7 +343,7 @@
                     <pic:cNvPicPr/>
                   </pic:nvPicPr>
                   <pic:blipFill>
-                    <a:blip r:embed="rId8"/>
+                    <a:blip r:embed="rId9"/>
                     <a:stretch>
                       <a:fillRect/>
                     </a:stretch>
@@ -376,7 +372,6 @@
           <w:color w:val="2F5496"/>
           <w:sz w:val="26"/>
           <w:szCs w:val="26"/>
-          <w:lang w:val="en-US"/>
         </w:rPr>
       </w:pPr>
       <w:r>
@@ -385,7 +380,6 @@
           <w:color w:val="2F5496"/>
           <w:sz w:val="26"/>
           <w:szCs w:val="26"/>
-          <w:lang w:val="en-US"/>
         </w:rPr>
         <w:t xml:space="preserve">3.3 Pattern GoF </w:t>
       </w:r>
@@ -395,35 +389,13 @@
           <w:color w:val="2F5496"/>
           <w:sz w:val="26"/>
           <w:szCs w:val="26"/>
-          <w:lang w:val="en-US"/>
         </w:rPr>
         <w:t>Facade</w:t>
       </w:r>
     </w:p>
     <w:p>
       <w:r>
-        <w:t>Il pattern Facade è un pattern strutturale che fornisce un'interfaccia unificata semplificata per un sottosistema complesso, rendendolo più facile da usare. Il Facade nasconde i dettagli complessi del sottosistema e semplifica l'interazione con esso, fornendo un'interfaccia più semplice e intuitiva per gli utenti.</w:t>
-      </w:r>
-      <w:r>
-        <w:t xml:space="preserve"> </w:t>
-      </w:r>
-      <w:r>
-        <w:t xml:space="preserve">Nel </w:t>
-      </w:r>
-      <w:r>
-        <w:t>nostro</w:t>
-      </w:r>
-      <w:r>
-        <w:t xml:space="preserve"> </w:t>
-      </w:r>
-      <w:r>
-        <w:t>programma</w:t>
-      </w:r>
-      <w:r>
-        <w:t xml:space="preserve">, la classe App funge da Facade. Essa fornisce un'interfaccia semplificata e di alto livello per interagire con il sistema GiocoPadel. </w:t>
-      </w:r>
-      <w:r>
-        <w:t>Esso contiene i metodi statici: “</w:t>
+        <w:t>Il pattern Facade è un pattern strutturale che fornisce un'interfaccia unificata semplificata per un sottosistema complesso, rendendolo più facile da usare. Il Facade nasconde i dettagli complessi del sottosistema e semplifica l'interazione con esso, fornendo un'interfaccia più semplice e intuitiva per gli utenti. Nel nostro programma, la classe App funge da Facade. Essa fornisce un'interfaccia semplificata e di alto livello per interagire con il sistema GiocoPadel. Esso contiene i metodi statici: “</w:t>
       </w:r>
       <w:r>
         <w:t>AmministratoreMenu” e “PadeleurMenu”.</w:t>
@@ -440,7 +412,6 @@
           <w:color w:val="2F5496"/>
           <w:sz w:val="26"/>
           <w:szCs w:val="26"/>
-          <w:lang w:val="en-US"/>
         </w:rPr>
         <w:t>3.4 Pattern GoF Observer</w:t>
       </w:r>
@@ -451,9 +422,469 @@
         <w:br/>
       </w:r>
       <w:r>
-        <w:t>//Implementato da scrivere</w:t>
+        <w:t xml:space="preserve">Il </w:t>
+      </w:r>
+      <w:r>
+        <w:t>pattern Observer è stato utilizzato per notificare gli osservatori</w:t>
+      </w:r>
+      <w:r>
+        <w:t xml:space="preserve"> (in questo caso i partecipanti di una giocata di padel)</w:t>
+      </w:r>
+      <w:r>
+        <w:t xml:space="preserve"> quando una nuova prenotazione viene confermata. La classe GiocoPadel funge da Subject</w:t>
+      </w:r>
+      <w:r>
+        <w:t xml:space="preserve"> e l</w:t>
+      </w:r>
+      <w:r>
+        <w:t xml:space="preserve">'interfaccia Observer </w:t>
+      </w:r>
+      <w:r>
+        <w:t xml:space="preserve">contiene un </w:t>
+      </w:r>
+      <w:r>
+        <w:t>unico metodo update(</w:t>
+      </w:r>
+      <w:r>
+        <w:t>…</w:t>
+      </w:r>
+      <w:r>
+        <w:t>) che verrà chiamato dal Subject quando viene confermata una nuova prenotazione.</w:t>
       </w:r>
     </w:p>
+    <w:p>
+      <w:r>
+        <w:lastRenderedPageBreak/>
+        <w:drawing>
+          <wp:inline distT="0" distB="0" distL="0" distR="0" wp14:anchorId="5C706339" wp14:editId="5E9B6031">
+            <wp:extent cx="5936494" cy="2781541"/>
+            <wp:effectExtent l="0" t="0" r="7620" b="0"/>
+            <wp:docPr id="1677222121" name="Immagine 1" descr="Immagine che contiene testo, schermata, linea, Rettangolo&#10;&#10;Descrizione generata automaticamente"/>
+            <wp:cNvGraphicFramePr>
+              <a:graphicFrameLocks xmlns:a="http://schemas.openxmlformats.org/drawingml/2006/main" noChangeAspect="1"/>
+            </wp:cNvGraphicFramePr>
+            <a:graphic xmlns:a="http://schemas.openxmlformats.org/drawingml/2006/main">
+              <a:graphicData uri="http://schemas.openxmlformats.org/drawingml/2006/picture">
+                <pic:pic xmlns:pic="http://schemas.openxmlformats.org/drawingml/2006/picture">
+                  <pic:nvPicPr>
+                    <pic:cNvPr id="1677222121" name="Immagine 1" descr="Immagine che contiene testo, schermata, linea, Rettangolo&#10;&#10;Descrizione generata automaticamente"/>
+                    <pic:cNvPicPr/>
+                  </pic:nvPicPr>
+                  <pic:blipFill>
+                    <a:blip r:embed="rId10"/>
+                    <a:stretch>
+                      <a:fillRect/>
+                    </a:stretch>
+                  </pic:blipFill>
+                  <pic:spPr>
+                    <a:xfrm>
+                      <a:off x="0" y="0"/>
+                      <a:ext cx="5936494" cy="2781541"/>
+                    </a:xfrm>
+                    <a:prstGeom prst="rect">
+                      <a:avLst/>
+                    </a:prstGeom>
+                  </pic:spPr>
+                </pic:pic>
+              </a:graphicData>
+            </a:graphic>
+          </wp:inline>
+        </w:drawing>
+      </w:r>
+    </w:p>
+    <w:p>
+      <w:r>
+        <w:t>Nella classe GiocoPadel, sono stati aggiunti i seguenti metodi per gestire gli osservatori:</w:t>
+      </w:r>
+    </w:p>
+    <w:p>
+      <w:pPr>
+        <w:pStyle w:val="Paragrafoelenco"/>
+        <w:numPr>
+          <w:ilvl w:val="0"/>
+          <w:numId w:val="1"/>
+        </w:numPr>
+      </w:pPr>
+      <w:r>
+        <w:t>addObserver(</w:t>
+      </w:r>
+      <w:r>
+        <w:t>…</w:t>
+      </w:r>
+      <w:r>
+        <w:t>): Aggiunge un nuovo osservatore alla lista degli osservatori interessati al Subject.</w:t>
+      </w:r>
+    </w:p>
+    <w:p>
+      <w:pPr>
+        <w:pStyle w:val="Paragrafoelenco"/>
+        <w:numPr>
+          <w:ilvl w:val="0"/>
+          <w:numId w:val="1"/>
+        </w:numPr>
+      </w:pPr>
+      <w:r>
+        <w:t>removeObserver(…): Rimuove un nuovo osservatore alla lista degli osservatori interessati al Subject.</w:t>
+      </w:r>
+    </w:p>
+    <w:p>
+      <w:pPr>
+        <w:pStyle w:val="Paragrafoelenco"/>
+        <w:numPr>
+          <w:ilvl w:val="0"/>
+          <w:numId w:val="1"/>
+        </w:numPr>
+      </w:pPr>
+      <w:r>
+        <w:t>notifyObservers(</w:t>
+      </w:r>
+      <w:r>
+        <w:t>…</w:t>
+      </w:r>
+      <w:r>
+        <w:t xml:space="preserve">): Notifica tutti gli osservatori nella lista quando una nuova prenotazione viene confermata. Gli osservatori ricevono l'ID della prenotazione e l'elenco di </w:t>
+      </w:r>
+      <w:r>
+        <w:t>e-mail</w:t>
+      </w:r>
+      <w:r>
+        <w:t xml:space="preserve"> dei partecipanti.</w:t>
+      </w:r>
+    </w:p>
+    <w:p>
+      <w:r>
+        <w:t>N</w:t>
+      </w:r>
+      <w:r>
+        <w:t xml:space="preserve">el </w:t>
+      </w:r>
+      <w:r>
+        <w:t>nostro</w:t>
+      </w:r>
+      <w:r>
+        <w:t xml:space="preserve"> caso specifico non </w:t>
+      </w:r>
+      <w:r>
+        <w:t>abbiamo</w:t>
+      </w:r>
+      <w:r>
+        <w:t xml:space="preserve"> bisogno di creare</w:t>
+      </w:r>
+      <w:r>
+        <w:t xml:space="preserve"> le</w:t>
+      </w:r>
+      <w:r>
+        <w:t xml:space="preserve"> classi </w:t>
+      </w:r>
+      <w:r>
+        <w:t>“</w:t>
+      </w:r>
+      <w:r>
+        <w:t>ConcreteObserver</w:t>
+      </w:r>
+      <w:r>
+        <w:t>”</w:t>
+      </w:r>
+      <w:r>
+        <w:t xml:space="preserve"> e </w:t>
+      </w:r>
+      <w:r>
+        <w:t>“</w:t>
+      </w:r>
+      <w:r>
+        <w:t>ConcreteSubject</w:t>
+      </w:r>
+      <w:r>
+        <w:t xml:space="preserve">” </w:t>
+      </w:r>
+      <w:r>
+        <w:t>p</w:t>
+      </w:r>
+      <w:r>
+        <w:t>oic</w:t>
+      </w:r>
+      <w:r>
+        <w:t xml:space="preserve">hé </w:t>
+      </w:r>
+      <w:r>
+        <w:t>abbiamo</w:t>
+      </w:r>
+      <w:r>
+        <w:t xml:space="preserve"> implementato il pattern Observer direttamente all'interno della classe GiocoPade</w:t>
+      </w:r>
+      <w:r>
+        <w:t>l</w:t>
+      </w:r>
+      <w:r>
+        <w:t>.</w:t>
+      </w:r>
+      <w:r>
+        <w:t xml:space="preserve"> </w:t>
+      </w:r>
+      <w:r>
+        <w:br/>
+      </w:r>
+      <w:r>
+        <w:br/>
+        <w:t>Viene apportata una modifica al diagramma “5. SD ConfermaPrenotazione”:</w:t>
+      </w:r>
+      <w:r>
+        <w:br/>
+      </w:r>
+      <w:r>
+        <w:drawing>
+          <wp:inline distT="0" distB="0" distL="0" distR="0" wp14:anchorId="203F01DF" wp14:editId="3B2EBDBD">
+            <wp:extent cx="6430747" cy="2524125"/>
+            <wp:effectExtent l="0" t="0" r="8255" b="0"/>
+            <wp:docPr id="2012278" name="Immagine 1" descr="Immagine che contiene testo, schermata, linea, diagramma&#10;&#10;Descrizione generata automaticamente"/>
+            <wp:cNvGraphicFramePr>
+              <a:graphicFrameLocks xmlns:a="http://schemas.openxmlformats.org/drawingml/2006/main" noChangeAspect="1"/>
+            </wp:cNvGraphicFramePr>
+            <a:graphic xmlns:a="http://schemas.openxmlformats.org/drawingml/2006/main">
+              <a:graphicData uri="http://schemas.openxmlformats.org/drawingml/2006/picture">
+                <pic:pic xmlns:pic="http://schemas.openxmlformats.org/drawingml/2006/picture">
+                  <pic:nvPicPr>
+                    <pic:cNvPr id="2012278" name="Immagine 1" descr="Immagine che contiene testo, schermata, linea, diagramma&#10;&#10;Descrizione generata automaticamente"/>
+                    <pic:cNvPicPr/>
+                  </pic:nvPicPr>
+                  <pic:blipFill>
+                    <a:blip r:embed="rId11"/>
+                    <a:stretch>
+                      <a:fillRect/>
+                    </a:stretch>
+                  </pic:blipFill>
+                  <pic:spPr>
+                    <a:xfrm>
+                      <a:off x="0" y="0"/>
+                      <a:ext cx="6435091" cy="2525830"/>
+                    </a:xfrm>
+                    <a:prstGeom prst="rect">
+                      <a:avLst/>
+                    </a:prstGeom>
+                  </pic:spPr>
+                </pic:pic>
+              </a:graphicData>
+            </a:graphic>
+          </wp:inline>
+        </w:drawing>
+      </w:r>
+    </w:p>
+    <w:p>
+      <w:r>
+        <w:t>In conclusione, utilizzando questo pattern GoF possiamo rendere la nostra applicazione migliore restituendo a tutti i partecipanti l’ID della prenotazione e i partecipanti ad una partita di padel.</w:t>
+      </w:r>
+      <w:r>
+        <w:t xml:space="preserve"> </w:t>
+      </w:r>
+      <w:r>
+        <w:br/>
+      </w:r>
+      <w:r>
+        <w:br/>
+      </w:r>
+      <w:r>
+        <w:rPr>
+          <w:rFonts w:ascii="Calibri Light" w:eastAsia="Times New Roman" w:hAnsi="Calibri Light" w:cs="Times New Roman"/>
+          <w:color w:val="2F5496"/>
+          <w:sz w:val="26"/>
+          <w:szCs w:val="26"/>
+        </w:rPr>
+        <w:t>3.</w:t>
+      </w:r>
+      <w:r>
+        <w:rPr>
+          <w:rFonts w:ascii="Calibri Light" w:eastAsia="Times New Roman" w:hAnsi="Calibri Light" w:cs="Times New Roman"/>
+          <w:color w:val="2F5496"/>
+          <w:sz w:val="26"/>
+          <w:szCs w:val="26"/>
+        </w:rPr>
+        <w:t>5</w:t>
+      </w:r>
+      <w:r>
+        <w:rPr>
+          <w:rFonts w:ascii="Calibri Light" w:eastAsia="Times New Roman" w:hAnsi="Calibri Light" w:cs="Times New Roman"/>
+          <w:color w:val="2F5496"/>
+          <w:sz w:val="26"/>
+          <w:szCs w:val="26"/>
+        </w:rPr>
+        <w:t xml:space="preserve"> Pattern GoF </w:t>
+      </w:r>
+      <w:r>
+        <w:rPr>
+          <w:rFonts w:ascii="Calibri Light" w:eastAsia="Times New Roman" w:hAnsi="Calibri Light" w:cs="Times New Roman"/>
+          <w:color w:val="2F5496"/>
+          <w:sz w:val="26"/>
+          <w:szCs w:val="26"/>
+        </w:rPr>
+        <w:t>Factory Method</w:t>
+      </w:r>
+      <w:r>
+        <w:rPr>
+          <w:rFonts w:ascii="Calibri Light" w:eastAsia="Times New Roman" w:hAnsi="Calibri Light" w:cs="Times New Roman"/>
+          <w:color w:val="2F5496"/>
+          <w:sz w:val="26"/>
+          <w:szCs w:val="26"/>
+        </w:rPr>
+        <w:br/>
+      </w:r>
+      <w:r>
+        <w:t>Abbiamo implementato il Factory Method per l’inserimento di un</w:t>
+      </w:r>
+      <w:r>
+        <w:t xml:space="preserve"> nuovo Padeleur da parte dell’amministratore. </w:t>
+      </w:r>
+      <w:r>
+        <w:br/>
+      </w:r>
+      <w:r>
+        <w:br/>
+      </w:r>
+      <w:r>
+        <w:lastRenderedPageBreak/>
+        <w:t xml:space="preserve">Abbiamo </w:t>
+      </w:r>
+      <w:r>
+        <w:t xml:space="preserve">definito un'interfaccia PadeleurFactory che dichiara il metodo createPadeleur, e </w:t>
+      </w:r>
+      <w:r>
+        <w:t>abbiamo</w:t>
+      </w:r>
+      <w:r>
+        <w:t xml:space="preserve"> poi implementato questa interfaccia nella classe DefaultPadeleurFactory.</w:t>
+      </w:r>
+      <w:r>
+        <w:br/>
+      </w:r>
+      <w:r>
+        <w:br/>
+      </w:r>
+      <w:r>
+        <w:t xml:space="preserve">Il motivo principale </w:t>
+      </w:r>
+      <w:r>
+        <w:t xml:space="preserve">che ci ha spinti a pensare al fatto </w:t>
+      </w:r>
+      <w:r>
+        <w:t xml:space="preserve">per cui l'amministratore dovrebbe utilizzare il Factory Method pattern è per incapsulare la creazione degli oggetti e nascondere i dettagli specifici di come gli oggetti vengono creati. Ciò </w:t>
+      </w:r>
+      <w:r>
+        <w:t xml:space="preserve">può </w:t>
+      </w:r>
+      <w:r>
+        <w:t>porta</w:t>
+      </w:r>
+      <w:r>
+        <w:t>re</w:t>
+      </w:r>
+      <w:r>
+        <w:t xml:space="preserve"> ai seguenti vantaggi:</w:t>
+      </w:r>
+    </w:p>
+    <w:p>
+      <w:pPr>
+        <w:pStyle w:val="Paragrafoelenco"/>
+        <w:numPr>
+          <w:ilvl w:val="0"/>
+          <w:numId w:val="2"/>
+        </w:numPr>
+      </w:pPr>
+      <w:r>
+        <w:t>Separazione delle responsabilità: L'amministratore che utilizza il Factory Method non ha bisogno di preoccuparsi di come esattamente vengono creati gli oggetti. Tutto ciò di cui hanno bisogno è l'interfaccia PadeleurFactory e possono ottenere nuove istanze di Padeleur chiamando il metodo createPadeleur su questa fabbrica.</w:t>
+      </w:r>
+    </w:p>
+    <w:p>
+      <w:pPr>
+        <w:pStyle w:val="Paragrafoelenco"/>
+        <w:numPr>
+          <w:ilvl w:val="0"/>
+          <w:numId w:val="2"/>
+        </w:numPr>
+      </w:pPr>
+      <w:r>
+        <w:t xml:space="preserve">Facilità di cambiamenti futuri: Se in futuro </w:t>
+      </w:r>
+      <w:r>
+        <w:t>l’amministratore</w:t>
+      </w:r>
+      <w:r>
+        <w:t xml:space="preserve"> desidera cambiare la logica di creazione degli oggetti Padeleur, è sufficiente creare una nuova implementazione della PadeleurFactory senza dover modificare il codice che utilizza il Factory Method. Ad esempio, potre</w:t>
+      </w:r>
+      <w:r>
+        <w:t>bbe</w:t>
+      </w:r>
+      <w:r>
+        <w:t xml:space="preserve"> avere esigenze diverse per la creazione di Padeleur a seconda del contesto o d</w:t>
+      </w:r>
+      <w:r>
+        <w:t xml:space="preserve">i </w:t>
+      </w:r>
+      <w:r>
+        <w:t>nuove specifiche</w:t>
+      </w:r>
+      <w:r>
+        <w:t xml:space="preserve"> aziendali.</w:t>
+      </w:r>
+    </w:p>
+    <w:p>
+      <w:pPr>
+        <w:pStyle w:val="Paragrafoelenco"/>
+        <w:numPr>
+          <w:ilvl w:val="0"/>
+          <w:numId w:val="2"/>
+        </w:numPr>
+      </w:pPr>
+      <w:r>
+        <w:t>Inversione del controllo: Con il Factory Method, il controllo della creazione degli oggetti è spostato dalla classe client a una classe dedicata (DefaultPadeleurFactory). Questo può semplificare la gestione delle dipendenze e migliorare l'organizzazione del codice.</w:t>
+      </w:r>
+    </w:p>
+    <w:p>
+      <w:r>
+        <w:drawing>
+          <wp:inline distT="0" distB="0" distL="0" distR="0" wp14:anchorId="175CC4FD" wp14:editId="419B6B62">
+            <wp:extent cx="6120130" cy="2696210"/>
+            <wp:effectExtent l="0" t="0" r="0" b="8890"/>
+            <wp:docPr id="2038084114" name="Immagine 1" descr="Immagine che contiene testo, schermata, linea, diagramma&#10;&#10;Descrizione generata automaticamente"/>
+            <wp:cNvGraphicFramePr>
+              <a:graphicFrameLocks xmlns:a="http://schemas.openxmlformats.org/drawingml/2006/main" noChangeAspect="1"/>
+            </wp:cNvGraphicFramePr>
+            <a:graphic xmlns:a="http://schemas.openxmlformats.org/drawingml/2006/main">
+              <a:graphicData uri="http://schemas.openxmlformats.org/drawingml/2006/picture">
+                <pic:pic xmlns:pic="http://schemas.openxmlformats.org/drawingml/2006/picture">
+                  <pic:nvPicPr>
+                    <pic:cNvPr id="2038084114" name="Immagine 1" descr="Immagine che contiene testo, schermata, linea, diagramma&#10;&#10;Descrizione generata automaticamente"/>
+                    <pic:cNvPicPr/>
+                  </pic:nvPicPr>
+                  <pic:blipFill>
+                    <a:blip r:embed="rId12"/>
+                    <a:stretch>
+                      <a:fillRect/>
+                    </a:stretch>
+                  </pic:blipFill>
+                  <pic:spPr>
+                    <a:xfrm>
+                      <a:off x="0" y="0"/>
+                      <a:ext cx="6120130" cy="2696210"/>
+                    </a:xfrm>
+                    <a:prstGeom prst="rect">
+                      <a:avLst/>
+                    </a:prstGeom>
+                  </pic:spPr>
+                </pic:pic>
+              </a:graphicData>
+            </a:graphic>
+          </wp:inline>
+        </w:drawing>
+      </w:r>
+    </w:p>
+    <w:p/>
+    <w:p/>
+    <w:p/>
+    <w:p/>
+    <w:p/>
+    <w:p/>
+    <w:p/>
+    <w:p/>
+    <w:p/>
     <w:sectPr>
       <w:pgSz w:w="11906" w:h="16838"/>
       <w:pgMar w:top="1417" w:right="1134" w:bottom="1134" w:left="1134" w:header="708" w:footer="708" w:gutter="0"/>
@@ -462,6 +893,243 @@
     </w:sectPr>
   </w:body>
 </w:document>
+</file>
+
+<file path=word/numbering.xml><?xml version="1.0" encoding="utf-8"?>
+<w:numbering xmlns:wpc="http://schemas.microsoft.com/office/word/2010/wordprocessingCanvas" xmlns:cx="http://schemas.microsoft.com/office/drawing/2014/chartex" xmlns:cx1="http://schemas.microsoft.com/office/drawing/2015/9/8/chartex" xmlns:cx2="http://schemas.microsoft.com/office/drawing/2015/10/21/chartex" xmlns:cx3="http://schemas.microsoft.com/office/drawing/2016/5/9/chartex" xmlns:cx4="http://schemas.microsoft.com/office/drawing/2016/5/10/chartex" xmlns:cx5="http://schemas.microsoft.com/office/drawing/2016/5/11/chartex" xmlns:cx6="http://schemas.microsoft.com/office/drawing/2016/5/12/chartex" xmlns:cx7="http://schemas.microsoft.com/office/drawing/2016/5/13/chartex" xmlns:cx8="http://schemas.microsoft.com/office/drawing/2016/5/14/chartex" xmlns:mc="http://schemas.openxmlformats.org/markup-compatibility/2006" xmlns:aink="http://schemas.microsoft.com/office/drawing/2016/ink" xmlns:am3d="http://schemas.microsoft.com/office/drawing/2017/model3d" xmlns:o="urn:schemas-microsoft-com:office:office" xmlns:oel="http://schemas.microsoft.com/office/2019/extlst" xmlns:r="http://schemas.openxmlformats.org/officeDocument/2006/relationships" xmlns:m="http://schemas.openxmlformats.org/officeDocument/2006/math" xmlns:v="urn:schemas-microsoft-com:vml" xmlns:wp14="http://schemas.microsoft.com/office/word/2010/wordprocessingDrawing" xmlns:wp="http://schemas.openxmlformats.org/drawingml/2006/wordprocessingDrawing" xmlns:w10="urn:schemas-microsoft-com:office:word" xmlns:w="http://schemas.openxmlformats.org/wordprocessingml/2006/main" xmlns:w14="http://schemas.microsoft.com/office/word/2010/wordml" xmlns:w15="http://schemas.microsoft.com/office/word/2012/wordml" xmlns:w16cex="http://schemas.microsoft.com/office/word/2018/wordml/cex" xmlns:w16cid="http://schemas.microsoft.com/office/word/2016/wordml/cid" xmlns:w16="http://schemas.microsoft.com/office/word/2018/wordml" xmlns:w16sdtdh="http://schemas.microsoft.com/office/word/2020/wordml/sdtdatahash" xmlns:w16se="http://schemas.microsoft.com/office/word/2015/wordml/symex" xmlns:wpg="http://schemas.microsoft.com/office/word/2010/wordprocessingGroup" xmlns:wpi="http://schemas.microsoft.com/office/word/2010/wordprocessingInk" xmlns:wne="http://schemas.microsoft.com/office/word/2006/wordml" xmlns:wps="http://schemas.microsoft.com/office/word/2010/wordprocessingShape" mc:Ignorable="w14 w15 w16se w16cid w16 w16cex w16sdtdh wp14">
+  <w:abstractNum w:abstractNumId="0" w15:restartNumberingAfterBreak="0">
+    <w:nsid w:val="42434787"/>
+    <w:multiLevelType w:val="hybridMultilevel"/>
+    <w:tmpl w:val="74FA39E6"/>
+    <w:lvl w:ilvl="0" w:tplc="04100001">
+      <w:start w:val="1"/>
+      <w:numFmt w:val="bullet"/>
+      <w:lvlText w:val=""/>
+      <w:lvlJc w:val="left"/>
+      <w:pPr>
+        <w:ind w:left="720" w:hanging="360"/>
+      </w:pPr>
+      <w:rPr>
+        <w:rFonts w:ascii="Symbol" w:hAnsi="Symbol" w:hint="default"/>
+      </w:rPr>
+    </w:lvl>
+    <w:lvl w:ilvl="1" w:tplc="04100003" w:tentative="1">
+      <w:start w:val="1"/>
+      <w:numFmt w:val="bullet"/>
+      <w:lvlText w:val="o"/>
+      <w:lvlJc w:val="left"/>
+      <w:pPr>
+        <w:ind w:left="1440" w:hanging="360"/>
+      </w:pPr>
+      <w:rPr>
+        <w:rFonts w:ascii="Courier New" w:hAnsi="Courier New" w:cs="Courier New" w:hint="default"/>
+      </w:rPr>
+    </w:lvl>
+    <w:lvl w:ilvl="2" w:tplc="04100005" w:tentative="1">
+      <w:start w:val="1"/>
+      <w:numFmt w:val="bullet"/>
+      <w:lvlText w:val=""/>
+      <w:lvlJc w:val="left"/>
+      <w:pPr>
+        <w:ind w:left="2160" w:hanging="360"/>
+      </w:pPr>
+      <w:rPr>
+        <w:rFonts w:ascii="Wingdings" w:hAnsi="Wingdings" w:hint="default"/>
+      </w:rPr>
+    </w:lvl>
+    <w:lvl w:ilvl="3" w:tplc="04100001" w:tentative="1">
+      <w:start w:val="1"/>
+      <w:numFmt w:val="bullet"/>
+      <w:lvlText w:val=""/>
+      <w:lvlJc w:val="left"/>
+      <w:pPr>
+        <w:ind w:left="2880" w:hanging="360"/>
+      </w:pPr>
+      <w:rPr>
+        <w:rFonts w:ascii="Symbol" w:hAnsi="Symbol" w:hint="default"/>
+      </w:rPr>
+    </w:lvl>
+    <w:lvl w:ilvl="4" w:tplc="04100003" w:tentative="1">
+      <w:start w:val="1"/>
+      <w:numFmt w:val="bullet"/>
+      <w:lvlText w:val="o"/>
+      <w:lvlJc w:val="left"/>
+      <w:pPr>
+        <w:ind w:left="3600" w:hanging="360"/>
+      </w:pPr>
+      <w:rPr>
+        <w:rFonts w:ascii="Courier New" w:hAnsi="Courier New" w:cs="Courier New" w:hint="default"/>
+      </w:rPr>
+    </w:lvl>
+    <w:lvl w:ilvl="5" w:tplc="04100005" w:tentative="1">
+      <w:start w:val="1"/>
+      <w:numFmt w:val="bullet"/>
+      <w:lvlText w:val=""/>
+      <w:lvlJc w:val="left"/>
+      <w:pPr>
+        <w:ind w:left="4320" w:hanging="360"/>
+      </w:pPr>
+      <w:rPr>
+        <w:rFonts w:ascii="Wingdings" w:hAnsi="Wingdings" w:hint="default"/>
+      </w:rPr>
+    </w:lvl>
+    <w:lvl w:ilvl="6" w:tplc="04100001" w:tentative="1">
+      <w:start w:val="1"/>
+      <w:numFmt w:val="bullet"/>
+      <w:lvlText w:val=""/>
+      <w:lvlJc w:val="left"/>
+      <w:pPr>
+        <w:ind w:left="5040" w:hanging="360"/>
+      </w:pPr>
+      <w:rPr>
+        <w:rFonts w:ascii="Symbol" w:hAnsi="Symbol" w:hint="default"/>
+      </w:rPr>
+    </w:lvl>
+    <w:lvl w:ilvl="7" w:tplc="04100003" w:tentative="1">
+      <w:start w:val="1"/>
+      <w:numFmt w:val="bullet"/>
+      <w:lvlText w:val="o"/>
+      <w:lvlJc w:val="left"/>
+      <w:pPr>
+        <w:ind w:left="5760" w:hanging="360"/>
+      </w:pPr>
+      <w:rPr>
+        <w:rFonts w:ascii="Courier New" w:hAnsi="Courier New" w:cs="Courier New" w:hint="default"/>
+      </w:rPr>
+    </w:lvl>
+    <w:lvl w:ilvl="8" w:tplc="04100005" w:tentative="1">
+      <w:start w:val="1"/>
+      <w:numFmt w:val="bullet"/>
+      <w:lvlText w:val=""/>
+      <w:lvlJc w:val="left"/>
+      <w:pPr>
+        <w:ind w:left="6480" w:hanging="360"/>
+      </w:pPr>
+      <w:rPr>
+        <w:rFonts w:ascii="Wingdings" w:hAnsi="Wingdings" w:hint="default"/>
+      </w:rPr>
+    </w:lvl>
+  </w:abstractNum>
+  <w:abstractNum w:abstractNumId="1" w15:restartNumberingAfterBreak="0">
+    <w:nsid w:val="5F911299"/>
+    <w:multiLevelType w:val="hybridMultilevel"/>
+    <w:tmpl w:val="63A2BDEC"/>
+    <w:lvl w:ilvl="0" w:tplc="04100001">
+      <w:start w:val="1"/>
+      <w:numFmt w:val="bullet"/>
+      <w:lvlText w:val=""/>
+      <w:lvlJc w:val="left"/>
+      <w:pPr>
+        <w:ind w:left="720" w:hanging="360"/>
+      </w:pPr>
+      <w:rPr>
+        <w:rFonts w:ascii="Symbol" w:hAnsi="Symbol" w:hint="default"/>
+      </w:rPr>
+    </w:lvl>
+    <w:lvl w:ilvl="1" w:tplc="04100003" w:tentative="1">
+      <w:start w:val="1"/>
+      <w:numFmt w:val="bullet"/>
+      <w:lvlText w:val="o"/>
+      <w:lvlJc w:val="left"/>
+      <w:pPr>
+        <w:ind w:left="1440" w:hanging="360"/>
+      </w:pPr>
+      <w:rPr>
+        <w:rFonts w:ascii="Courier New" w:hAnsi="Courier New" w:cs="Courier New" w:hint="default"/>
+      </w:rPr>
+    </w:lvl>
+    <w:lvl w:ilvl="2" w:tplc="04100005" w:tentative="1">
+      <w:start w:val="1"/>
+      <w:numFmt w:val="bullet"/>
+      <w:lvlText w:val=""/>
+      <w:lvlJc w:val="left"/>
+      <w:pPr>
+        <w:ind w:left="2160" w:hanging="360"/>
+      </w:pPr>
+      <w:rPr>
+        <w:rFonts w:ascii="Wingdings" w:hAnsi="Wingdings" w:hint="default"/>
+      </w:rPr>
+    </w:lvl>
+    <w:lvl w:ilvl="3" w:tplc="04100001" w:tentative="1">
+      <w:start w:val="1"/>
+      <w:numFmt w:val="bullet"/>
+      <w:lvlText w:val=""/>
+      <w:lvlJc w:val="left"/>
+      <w:pPr>
+        <w:ind w:left="2880" w:hanging="360"/>
+      </w:pPr>
+      <w:rPr>
+        <w:rFonts w:ascii="Symbol" w:hAnsi="Symbol" w:hint="default"/>
+      </w:rPr>
+    </w:lvl>
+    <w:lvl w:ilvl="4" w:tplc="04100003" w:tentative="1">
+      <w:start w:val="1"/>
+      <w:numFmt w:val="bullet"/>
+      <w:lvlText w:val="o"/>
+      <w:lvlJc w:val="left"/>
+      <w:pPr>
+        <w:ind w:left="3600" w:hanging="360"/>
+      </w:pPr>
+      <w:rPr>
+        <w:rFonts w:ascii="Courier New" w:hAnsi="Courier New" w:cs="Courier New" w:hint="default"/>
+      </w:rPr>
+    </w:lvl>
+    <w:lvl w:ilvl="5" w:tplc="04100005" w:tentative="1">
+      <w:start w:val="1"/>
+      <w:numFmt w:val="bullet"/>
+      <w:lvlText w:val=""/>
+      <w:lvlJc w:val="left"/>
+      <w:pPr>
+        <w:ind w:left="4320" w:hanging="360"/>
+      </w:pPr>
+      <w:rPr>
+        <w:rFonts w:ascii="Wingdings" w:hAnsi="Wingdings" w:hint="default"/>
+      </w:rPr>
+    </w:lvl>
+    <w:lvl w:ilvl="6" w:tplc="04100001" w:tentative="1">
+      <w:start w:val="1"/>
+      <w:numFmt w:val="bullet"/>
+      <w:lvlText w:val=""/>
+      <w:lvlJc w:val="left"/>
+      <w:pPr>
+        <w:ind w:left="5040" w:hanging="360"/>
+      </w:pPr>
+      <w:rPr>
+        <w:rFonts w:ascii="Symbol" w:hAnsi="Symbol" w:hint="default"/>
+      </w:rPr>
+    </w:lvl>
+    <w:lvl w:ilvl="7" w:tplc="04100003" w:tentative="1">
+      <w:start w:val="1"/>
+      <w:numFmt w:val="bullet"/>
+      <w:lvlText w:val="o"/>
+      <w:lvlJc w:val="left"/>
+      <w:pPr>
+        <w:ind w:left="5760" w:hanging="360"/>
+      </w:pPr>
+      <w:rPr>
+        <w:rFonts w:ascii="Courier New" w:hAnsi="Courier New" w:cs="Courier New" w:hint="default"/>
+      </w:rPr>
+    </w:lvl>
+    <w:lvl w:ilvl="8" w:tplc="04100005" w:tentative="1">
+      <w:start w:val="1"/>
+      <w:numFmt w:val="bullet"/>
+      <w:lvlText w:val=""/>
+      <w:lvlJc w:val="left"/>
+      <w:pPr>
+        <w:ind w:left="6480" w:hanging="360"/>
+      </w:pPr>
+      <w:rPr>
+        <w:rFonts w:ascii="Wingdings" w:hAnsi="Wingdings" w:hint="default"/>
+      </w:rPr>
+    </w:lvl>
+  </w:abstractNum>
+  <w:num w:numId="1" w16cid:durableId="735855208">
+    <w:abstractNumId w:val="0"/>
+  </w:num>
+  <w:num w:numId="2" w16cid:durableId="2093041383">
+    <w:abstractNumId w:val="1"/>
+  </w:num>
+</w:numbering>
 </file>
 
 <file path=word/styles.xml><?xml version="1.0" encoding="utf-8"?>

</xml_diff>

<commit_message>
Modifiche importanti ai diagrammi di sequenza, inizio caso d'uso 3
</commit_message>
<xml_diff>
--- a/Elaborazione/Iterazione 3/Elaborazione Iterazione 3.docx
+++ b/Elaborazione/Iterazione 3/Elaborazione Iterazione 3.docx
@@ -67,8 +67,19 @@
           <w:sz w:val="26"/>
           <w:szCs w:val="26"/>
         </w:rPr>
-        <w:t xml:space="preserve"> Pattern GoF</w:t>
-      </w:r>
+        <w:t xml:space="preserve"> Pattern </w:t>
+      </w:r>
+      <w:proofErr w:type="spellStart"/>
+      <w:r>
+        <w:rPr>
+          <w:rFonts w:ascii="Calibri Light" w:eastAsia="Times New Roman" w:hAnsi="Calibri Light" w:cs="Times New Roman"/>
+          <w:color w:val="2F5496"/>
+          <w:sz w:val="26"/>
+          <w:szCs w:val="26"/>
+        </w:rPr>
+        <w:t>GoF</w:t>
+      </w:r>
+      <w:proofErr w:type="spellEnd"/>
       <w:r>
         <w:rPr>
           <w:rFonts w:ascii="Calibri Light" w:eastAsia="Times New Roman" w:hAnsi="Calibri Light" w:cs="Times New Roman"/>
@@ -211,12 +222,82 @@
         <w:rPr>
           <w:rFonts w:eastAsia="Times New Roman"/>
         </w:rPr>
-        <w:t xml:space="preserve">5. SD InserimentoAttrezzatura”. Adesso, nell’atto dell’Inserimento della nuova prenotazione se l’attributo “attrezzaturaRichiesta” è settato a true, viene chiesto il numeroRacchette e il numeroPalline. </w:t>
-      </w:r>
+        <w:t xml:space="preserve">5. SD </w:t>
+      </w:r>
+      <w:proofErr w:type="spellStart"/>
       <w:r>
         <w:rPr>
           <w:rFonts w:eastAsia="Times New Roman"/>
         </w:rPr>
+        <w:t>InserimentoAttrezzatura</w:t>
+      </w:r>
+      <w:proofErr w:type="spellEnd"/>
+      <w:r>
+        <w:rPr>
+          <w:rFonts w:eastAsia="Times New Roman"/>
+        </w:rPr>
+        <w:t>”. Adesso, nell’atto dell’Inserimento della nuova prenotazione se l’attributo “</w:t>
+      </w:r>
+      <w:proofErr w:type="spellStart"/>
+      <w:r>
+        <w:rPr>
+          <w:rFonts w:eastAsia="Times New Roman"/>
+        </w:rPr>
+        <w:t>attrezzaturaRichiesta</w:t>
+      </w:r>
+      <w:proofErr w:type="spellEnd"/>
+      <w:r>
+        <w:rPr>
+          <w:rFonts w:eastAsia="Times New Roman"/>
+        </w:rPr>
+        <w:t xml:space="preserve">” è settato a </w:t>
+      </w:r>
+      <w:proofErr w:type="spellStart"/>
+      <w:r>
+        <w:rPr>
+          <w:rFonts w:eastAsia="Times New Roman"/>
+        </w:rPr>
+        <w:t>true</w:t>
+      </w:r>
+      <w:proofErr w:type="spellEnd"/>
+      <w:r>
+        <w:rPr>
+          <w:rFonts w:eastAsia="Times New Roman"/>
+        </w:rPr>
+        <w:t xml:space="preserve">, viene chiesto il </w:t>
+      </w:r>
+      <w:proofErr w:type="spellStart"/>
+      <w:r>
+        <w:rPr>
+          <w:rFonts w:eastAsia="Times New Roman"/>
+        </w:rPr>
+        <w:t>numeroRacchette</w:t>
+      </w:r>
+      <w:proofErr w:type="spellEnd"/>
+      <w:r>
+        <w:rPr>
+          <w:rFonts w:eastAsia="Times New Roman"/>
+        </w:rPr>
+        <w:t xml:space="preserve"> e il </w:t>
+      </w:r>
+      <w:proofErr w:type="spellStart"/>
+      <w:r>
+        <w:rPr>
+          <w:rFonts w:eastAsia="Times New Roman"/>
+        </w:rPr>
+        <w:t>numeroPalline</w:t>
+      </w:r>
+      <w:proofErr w:type="spellEnd"/>
+      <w:r>
+        <w:rPr>
+          <w:rFonts w:eastAsia="Times New Roman"/>
+        </w:rPr>
+        <w:t xml:space="preserve">. </w:t>
+      </w:r>
+      <w:r>
+        <w:rPr>
+          <w:rFonts w:eastAsia="Times New Roman"/>
+        </w:rPr>
         <w:t xml:space="preserve">A questo punto si attuano due </w:t>
       </w:r>
       <w:r>
@@ -241,7 +322,21 @@
         <w:rPr>
           <w:rFonts w:eastAsia="Times New Roman"/>
         </w:rPr>
-        <w:t>Si osservano le seguenti modifiche all’ “4. SD InserisciNuovaPrenotazione”, che diventa:</w:t>
+        <w:t xml:space="preserve">Si osservano le seguenti modifiche all’ “4. SD </w:t>
+      </w:r>
+      <w:proofErr w:type="spellStart"/>
+      <w:r>
+        <w:rPr>
+          <w:rFonts w:eastAsia="Times New Roman"/>
+        </w:rPr>
+        <w:t>InserisciNuovaPrenotazione</w:t>
+      </w:r>
+      <w:proofErr w:type="spellEnd"/>
+      <w:r>
+        <w:rPr>
+          <w:rFonts w:eastAsia="Times New Roman"/>
+        </w:rPr>
+        <w:t>”, che diventa:</w:t>
       </w:r>
     </w:p>
     <w:p>
@@ -314,12 +409,80 @@
           <w:sz w:val="26"/>
           <w:szCs w:val="26"/>
         </w:rPr>
-        <w:t>3.2 Pattern GoF Singleton</w:t>
+        <w:t xml:space="preserve">3.2 Pattern </w:t>
+      </w:r>
+      <w:proofErr w:type="spellStart"/>
+      <w:r>
+        <w:rPr>
+          <w:rFonts w:ascii="Calibri Light" w:eastAsia="Times New Roman" w:hAnsi="Calibri Light" w:cs="Times New Roman"/>
+          <w:color w:val="2F5496"/>
+          <w:sz w:val="26"/>
+          <w:szCs w:val="26"/>
+        </w:rPr>
+        <w:t>GoF</w:t>
+      </w:r>
+      <w:proofErr w:type="spellEnd"/>
+      <w:r>
+        <w:rPr>
+          <w:rFonts w:ascii="Calibri Light" w:eastAsia="Times New Roman" w:hAnsi="Calibri Light" w:cs="Times New Roman"/>
+          <w:color w:val="2F5496"/>
+          <w:sz w:val="26"/>
+          <w:szCs w:val="26"/>
+        </w:rPr>
+        <w:t xml:space="preserve"> Singleton</w:t>
       </w:r>
     </w:p>
     <w:p>
       <w:r>
-        <w:t>Il pattern GoF Singleton assicura che una classe abbia una sola istanza e fornisce un punto di accesso globale a questa istanza. Nel nostro codice, la classe GiocoPadel ha un metodo statico getInstance() che controlla se l'istanza della classe è già stata creata o meno. Se l'istanza esiste già, il metodo restituisce l'istanza esistente; altrimenti, crea una nuova istanza della classe GiocoPadel e la restituisce. Inoltre, la classe GiocoPadel ha un campo statico giocopadel per mantenere l'istanza singleton.</w:t>
+        <w:t xml:space="preserve">Il pattern </w:t>
+      </w:r>
+      <w:proofErr w:type="spellStart"/>
+      <w:r>
+        <w:t>GoF</w:t>
+      </w:r>
+      <w:proofErr w:type="spellEnd"/>
+      <w:r>
+        <w:t xml:space="preserve"> Singleton assicura che una classe abbia una sola istanza e fornisce un punto di accesso globale a questa istanza. Nel nostro codice, la classe </w:t>
+      </w:r>
+      <w:proofErr w:type="spellStart"/>
+      <w:r>
+        <w:t>GiocoPadel</w:t>
+      </w:r>
+      <w:proofErr w:type="spellEnd"/>
+      <w:r>
+        <w:t xml:space="preserve"> ha un metodo statico </w:t>
+      </w:r>
+      <w:proofErr w:type="spellStart"/>
+      <w:r>
+        <w:t>getInstance</w:t>
+      </w:r>
+      <w:proofErr w:type="spellEnd"/>
+      <w:r>
+        <w:t xml:space="preserve">() che controlla se l'istanza della classe è già stata creata o meno. Se l'istanza esiste già, il metodo restituisce l'istanza esistente; altrimenti, crea una nuova istanza della classe </w:t>
+      </w:r>
+      <w:proofErr w:type="spellStart"/>
+      <w:r>
+        <w:t>GiocoPadel</w:t>
+      </w:r>
+      <w:proofErr w:type="spellEnd"/>
+      <w:r>
+        <w:t xml:space="preserve"> e la restituisce. Inoltre, la classe </w:t>
+      </w:r>
+      <w:proofErr w:type="spellStart"/>
+      <w:r>
+        <w:t>GiocoPadel</w:t>
+      </w:r>
+      <w:proofErr w:type="spellEnd"/>
+      <w:r>
+        <w:t xml:space="preserve"> ha un campo statico </w:t>
+      </w:r>
+      <w:proofErr w:type="spellStart"/>
+      <w:r>
+        <w:t>giocopadel</w:t>
+      </w:r>
+      <w:proofErr w:type="spellEnd"/>
+      <w:r>
+        <w:t xml:space="preserve"> per mantenere l'istanza singleton.</w:t>
       </w:r>
     </w:p>
     <w:p>
@@ -381,8 +544,9 @@
           <w:sz w:val="26"/>
           <w:szCs w:val="26"/>
         </w:rPr>
-        <w:t xml:space="preserve">3.3 Pattern GoF </w:t>
-      </w:r>
+        <w:t xml:space="preserve">3.3 Pattern </w:t>
+      </w:r>
+      <w:proofErr w:type="spellStart"/>
       <w:r>
         <w:rPr>
           <w:rFonts w:ascii="Calibri Light" w:eastAsia="Times New Roman" w:hAnsi="Calibri Light" w:cs="Times New Roman"/>
@@ -390,15 +554,81 @@
           <w:sz w:val="26"/>
           <w:szCs w:val="26"/>
         </w:rPr>
+        <w:t>GoF</w:t>
+      </w:r>
+      <w:proofErr w:type="spellEnd"/>
+      <w:r>
+        <w:rPr>
+          <w:rFonts w:ascii="Calibri Light" w:eastAsia="Times New Roman" w:hAnsi="Calibri Light" w:cs="Times New Roman"/>
+          <w:color w:val="2F5496"/>
+          <w:sz w:val="26"/>
+          <w:szCs w:val="26"/>
+        </w:rPr>
+        <w:t xml:space="preserve"> </w:t>
+      </w:r>
+      <w:proofErr w:type="spellStart"/>
+      <w:r>
+        <w:rPr>
+          <w:rFonts w:ascii="Calibri Light" w:eastAsia="Times New Roman" w:hAnsi="Calibri Light" w:cs="Times New Roman"/>
+          <w:color w:val="2F5496"/>
+          <w:sz w:val="26"/>
+          <w:szCs w:val="26"/>
+        </w:rPr>
         <w:t>Facade</w:t>
       </w:r>
+      <w:proofErr w:type="spellEnd"/>
     </w:p>
     <w:p>
       <w:r>
-        <w:t>Il pattern Facade è un pattern strutturale che fornisce un'interfaccia unificata semplificata per un sottosistema complesso, rendendolo più facile da usare. Il Facade nasconde i dettagli complessi del sottosistema e semplifica l'interazione con esso, fornendo un'interfaccia più semplice e intuitiva per gli utenti. Nel nostro programma, la classe App funge da Facade. Essa fornisce un'interfaccia semplificata e di alto livello per interagire con il sistema GiocoPadel. Esso contiene i metodi statici: “</w:t>
-      </w:r>
-      <w:r>
-        <w:t>AmministratoreMenu” e “PadeleurMenu”.</w:t>
+        <w:t xml:space="preserve">Il pattern </w:t>
+      </w:r>
+      <w:proofErr w:type="spellStart"/>
+      <w:r>
+        <w:t>Facade</w:t>
+      </w:r>
+      <w:proofErr w:type="spellEnd"/>
+      <w:r>
+        <w:t xml:space="preserve"> è un pattern strutturale che fornisce un'interfaccia unificata semplificata per un sottosistema complesso, rendendolo più facile da usare. Il </w:t>
+      </w:r>
+      <w:proofErr w:type="spellStart"/>
+      <w:r>
+        <w:t>Facade</w:t>
+      </w:r>
+      <w:proofErr w:type="spellEnd"/>
+      <w:r>
+        <w:t xml:space="preserve"> nasconde i dettagli complessi del sottosistema e semplifica l'interazione con esso, fornendo un'interfaccia più semplice e intuitiva per gli utenti. Nel nostro programma, la classe App funge da </w:t>
+      </w:r>
+      <w:proofErr w:type="spellStart"/>
+      <w:r>
+        <w:t>Facade</w:t>
+      </w:r>
+      <w:proofErr w:type="spellEnd"/>
+      <w:r>
+        <w:t xml:space="preserve">. Essa fornisce un'interfaccia semplificata e di alto livello per interagire con il sistema </w:t>
+      </w:r>
+      <w:proofErr w:type="spellStart"/>
+      <w:r>
+        <w:t>GiocoPadel</w:t>
+      </w:r>
+      <w:proofErr w:type="spellEnd"/>
+      <w:r>
+        <w:t>. Esso contiene i metodi statici: “</w:t>
+      </w:r>
+      <w:proofErr w:type="spellStart"/>
+      <w:r>
+        <w:t>AmministratoreMenu</w:t>
+      </w:r>
+      <w:proofErr w:type="spellEnd"/>
+      <w:r>
+        <w:t>” e “</w:t>
+      </w:r>
+      <w:proofErr w:type="spellStart"/>
+      <w:r>
+        <w:t>PadeleurMenu</w:t>
+      </w:r>
+      <w:proofErr w:type="spellEnd"/>
+      <w:r>
+        <w:t>”.</w:t>
       </w:r>
       <w:r>
         <w:br/>
@@ -413,7 +643,27 @@
           <w:sz w:val="26"/>
           <w:szCs w:val="26"/>
         </w:rPr>
-        <w:t>3.4 Pattern GoF Observer</w:t>
+        <w:t xml:space="preserve">3.4 Pattern </w:t>
+      </w:r>
+      <w:proofErr w:type="spellStart"/>
+      <w:r>
+        <w:rPr>
+          <w:rFonts w:ascii="Calibri Light" w:eastAsia="Times New Roman" w:hAnsi="Calibri Light" w:cs="Times New Roman"/>
+          <w:color w:val="2F5496"/>
+          <w:sz w:val="26"/>
+          <w:szCs w:val="26"/>
+        </w:rPr>
+        <w:t>GoF</w:t>
+      </w:r>
+      <w:proofErr w:type="spellEnd"/>
+      <w:r>
+        <w:rPr>
+          <w:rFonts w:ascii="Calibri Light" w:eastAsia="Times New Roman" w:hAnsi="Calibri Light" w:cs="Times New Roman"/>
+          <w:color w:val="2F5496"/>
+          <w:sz w:val="26"/>
+          <w:szCs w:val="26"/>
+        </w:rPr>
+        <w:t xml:space="preserve"> Observer</w:t>
       </w:r>
       <w:r>
         <w:t xml:space="preserve"> </w:t>
@@ -431,8 +681,21 @@
         <w:t xml:space="preserve"> (in questo caso i partecipanti di una giocata di padel)</w:t>
       </w:r>
       <w:r>
-        <w:t xml:space="preserve"> quando una nuova prenotazione viene confermata. La classe GiocoPadel funge da Subject</w:t>
-      </w:r>
+        <w:t xml:space="preserve"> quando una nuova prenotazione viene confermata. La classe </w:t>
+      </w:r>
+      <w:proofErr w:type="spellStart"/>
+      <w:r>
+        <w:t>GiocoPadel</w:t>
+      </w:r>
+      <w:proofErr w:type="spellEnd"/>
+      <w:r>
+        <w:t xml:space="preserve"> funge da </w:t>
+      </w:r>
+      <w:proofErr w:type="spellStart"/>
+      <w:r>
+        <w:t>Subject</w:t>
+      </w:r>
+      <w:proofErr w:type="spellEnd"/>
       <w:r>
         <w:t xml:space="preserve"> e l</w:t>
       </w:r>
@@ -449,11 +712,22 @@
         <w:t>…</w:t>
       </w:r>
       <w:r>
-        <w:t>) che verrà chiamato dal Subject quando viene confermata una nuova prenotazione.</w:t>
+        <w:t xml:space="preserve">) che verrà chiamato dal </w:t>
+      </w:r>
+      <w:proofErr w:type="spellStart"/>
+      <w:r>
+        <w:t>Subject</w:t>
+      </w:r>
+      <w:proofErr w:type="spellEnd"/>
+      <w:r>
+        <w:t xml:space="preserve"> quando viene confermata una nuova prenotazione.</w:t>
       </w:r>
     </w:p>
     <w:p>
       <w:r>
+        <w:rPr>
+          <w:noProof/>
+        </w:rPr>
         <w:lastRenderedPageBreak/>
         <w:drawing>
           <wp:inline distT="0" distB="0" distL="0" distR="0" wp14:anchorId="5C706339" wp14:editId="5E9B6031">
@@ -494,7 +768,15 @@
     </w:p>
     <w:p>
       <w:r>
-        <w:t>Nella classe GiocoPadel, sono stati aggiunti i seguenti metodi per gestire gli osservatori:</w:t>
+        <w:t xml:space="preserve">Nella classe </w:t>
+      </w:r>
+      <w:proofErr w:type="spellStart"/>
+      <w:r>
+        <w:t>GiocoPadel</w:t>
+      </w:r>
+      <w:proofErr w:type="spellEnd"/>
+      <w:r>
+        <w:t>, sono stati aggiunti i seguenti metodi per gestire gli osservatori:</w:t>
       </w:r>
     </w:p>
     <w:p>
@@ -505,14 +787,21 @@
           <w:numId w:val="1"/>
         </w:numPr>
       </w:pPr>
-      <w:r>
-        <w:t>addObserver(</w:t>
-      </w:r>
-      <w:r>
-        <w:t>…</w:t>
-      </w:r>
-      <w:r>
-        <w:t>): Aggiunge un nuovo osservatore alla lista degli osservatori interessati al Subject.</w:t>
+      <w:proofErr w:type="spellStart"/>
+      <w:r>
+        <w:t>addObserver</w:t>
+      </w:r>
+      <w:proofErr w:type="spellEnd"/>
+      <w:r>
+        <w:t xml:space="preserve">(…): Aggiunge un nuovo osservatore alla lista degli osservatori interessati al </w:t>
+      </w:r>
+      <w:proofErr w:type="spellStart"/>
+      <w:r>
+        <w:t>Subject</w:t>
+      </w:r>
+      <w:proofErr w:type="spellEnd"/>
+      <w:r>
+        <w:t>.</w:t>
       </w:r>
     </w:p>
     <w:p>
@@ -523,8 +812,21 @@
           <w:numId w:val="1"/>
         </w:numPr>
       </w:pPr>
-      <w:r>
-        <w:t>removeObserver(…): Rimuove un nuovo osservatore alla lista degli osservatori interessati al Subject.</w:t>
+      <w:proofErr w:type="spellStart"/>
+      <w:r>
+        <w:t>removeObserver</w:t>
+      </w:r>
+      <w:proofErr w:type="spellEnd"/>
+      <w:r>
+        <w:t xml:space="preserve">(…): Rimuove un nuovo osservatore alla lista degli osservatori interessati al </w:t>
+      </w:r>
+      <w:proofErr w:type="spellStart"/>
+      <w:r>
+        <w:t>Subject</w:t>
+      </w:r>
+      <w:proofErr w:type="spellEnd"/>
+      <w:r>
+        <w:t>.</w:t>
       </w:r>
     </w:p>
     <w:p>
@@ -535,14 +837,13 @@
           <w:numId w:val="1"/>
         </w:numPr>
       </w:pPr>
-      <w:r>
-        <w:t>notifyObservers(</w:t>
-      </w:r>
-      <w:r>
-        <w:t>…</w:t>
-      </w:r>
-      <w:r>
-        <w:t xml:space="preserve">): Notifica tutti gli osservatori nella lista quando una nuova prenotazione viene confermata. Gli osservatori ricevono l'ID della prenotazione e l'elenco di </w:t>
+      <w:proofErr w:type="spellStart"/>
+      <w:r>
+        <w:t>notifyObservers</w:t>
+      </w:r>
+      <w:proofErr w:type="spellEnd"/>
+      <w:r>
+        <w:t xml:space="preserve">(…): Notifica tutti gli osservatori nella lista quando una nuova prenotazione viene confermata. Gli osservatori ricevono l'ID della prenotazione e l'elenco di </w:t>
       </w:r>
       <w:r>
         <w:t>e-mail</w:t>
@@ -553,68 +854,29 @@
     </w:p>
     <w:p>
       <w:r>
-        <w:t>N</w:t>
-      </w:r>
-      <w:r>
-        <w:t xml:space="preserve">el </w:t>
-      </w:r>
-      <w:r>
-        <w:t>nostro</w:t>
-      </w:r>
-      <w:r>
-        <w:t xml:space="preserve"> caso specifico non </w:t>
-      </w:r>
-      <w:r>
-        <w:t>abbiamo</w:t>
-      </w:r>
-      <w:r>
-        <w:t xml:space="preserve"> bisogno di creare</w:t>
-      </w:r>
-      <w:r>
-        <w:t xml:space="preserve"> le</w:t>
-      </w:r>
-      <w:r>
-        <w:t xml:space="preserve"> classi </w:t>
-      </w:r>
-      <w:r>
-        <w:t>“</w:t>
-      </w:r>
+        <w:t>Nel nostro caso specifico non abbiamo bisogno di creare le classi “</w:t>
+      </w:r>
+      <w:proofErr w:type="spellStart"/>
       <w:r>
         <w:t>ConcreteObserver</w:t>
       </w:r>
-      <w:r>
-        <w:t>”</w:t>
-      </w:r>
-      <w:r>
-        <w:t xml:space="preserve"> e </w:t>
-      </w:r>
-      <w:r>
-        <w:t>“</w:t>
-      </w:r>
+      <w:proofErr w:type="spellEnd"/>
+      <w:r>
+        <w:t>” e “</w:t>
+      </w:r>
+      <w:proofErr w:type="spellStart"/>
       <w:r>
         <w:t>ConcreteSubject</w:t>
       </w:r>
-      <w:r>
-        <w:t xml:space="preserve">” </w:t>
-      </w:r>
-      <w:r>
-        <w:t>p</w:t>
-      </w:r>
-      <w:r>
-        <w:t>oic</w:t>
-      </w:r>
-      <w:r>
-        <w:t xml:space="preserve">hé </w:t>
-      </w:r>
-      <w:r>
-        <w:t>abbiamo</w:t>
-      </w:r>
-      <w:r>
-        <w:t xml:space="preserve"> implementato il pattern Observer direttamente all'interno della classe GiocoPade</w:t>
-      </w:r>
-      <w:r>
-        <w:t>l</w:t>
-      </w:r>
+      <w:proofErr w:type="spellEnd"/>
+      <w:r>
+        <w:t xml:space="preserve">” poiché abbiamo implementato il pattern Observer direttamente all'interno della classe </w:t>
+      </w:r>
+      <w:proofErr w:type="spellStart"/>
+      <w:r>
+        <w:t>GiocoPadel</w:t>
+      </w:r>
+      <w:proofErr w:type="spellEnd"/>
       <w:r>
         <w:t>.</w:t>
       </w:r>
@@ -626,12 +888,23 @@
       </w:r>
       <w:r>
         <w:br/>
-        <w:t>Viene apportata una modifica al diagramma “5. SD ConfermaPrenotazione”:</w:t>
+        <w:t xml:space="preserve">Viene apportata una modifica al diagramma “5. SD </w:t>
+      </w:r>
+      <w:proofErr w:type="spellStart"/>
+      <w:r>
+        <w:t>ConfermaPrenotazione</w:t>
+      </w:r>
+      <w:proofErr w:type="spellEnd"/>
+      <w:r>
+        <w:t>”:</w:t>
       </w:r>
       <w:r>
         <w:br/>
       </w:r>
       <w:r>
+        <w:rPr>
+          <w:noProof/>
+        </w:rPr>
         <w:drawing>
           <wp:inline distT="0" distB="0" distL="0" distR="0" wp14:anchorId="203F01DF" wp14:editId="3B2EBDBD">
             <wp:extent cx="6430747" cy="2524125"/>
@@ -671,7 +944,15 @@
     </w:p>
     <w:p>
       <w:r>
-        <w:t>In conclusione, utilizzando questo pattern GoF possiamo rendere la nostra applicazione migliore restituendo a tutti i partecipanti l’ID della prenotazione e i partecipanti ad una partita di padel.</w:t>
+        <w:t xml:space="preserve">In conclusione, utilizzando questo pattern </w:t>
+      </w:r>
+      <w:proofErr w:type="spellStart"/>
+      <w:r>
+        <w:t>GoF</w:t>
+      </w:r>
+      <w:proofErr w:type="spellEnd"/>
+      <w:r>
+        <w:t xml:space="preserve"> possiamo rendere la nostra applicazione migliore restituendo a tutti i partecipanti l’ID della prenotazione e i partecipanti ad una partita di padel.</w:t>
       </w:r>
       <w:r>
         <w:t xml:space="preserve"> </w:t>
@@ -707,8 +988,9 @@
           <w:sz w:val="26"/>
           <w:szCs w:val="26"/>
         </w:rPr>
-        <w:t xml:space="preserve"> Pattern GoF </w:t>
-      </w:r>
+        <w:t xml:space="preserve"> Pattern </w:t>
+      </w:r>
+      <w:proofErr w:type="spellStart"/>
       <w:r>
         <w:rPr>
           <w:rFonts w:ascii="Calibri Light" w:eastAsia="Times New Roman" w:hAnsi="Calibri Light" w:cs="Times New Roman"/>
@@ -716,8 +998,9 @@
           <w:sz w:val="26"/>
           <w:szCs w:val="26"/>
         </w:rPr>
-        <w:t>Factory Method</w:t>
-      </w:r>
+        <w:t>GoF</w:t>
+      </w:r>
+      <w:proofErr w:type="spellEnd"/>
       <w:r>
         <w:rPr>
           <w:rFonts w:ascii="Calibri Light" w:eastAsia="Times New Roman" w:hAnsi="Calibri Light" w:cs="Times New Roman"/>
@@ -725,13 +1008,58 @@
           <w:sz w:val="26"/>
           <w:szCs w:val="26"/>
         </w:rPr>
+        <w:t xml:space="preserve"> </w:t>
+      </w:r>
+      <w:proofErr w:type="spellStart"/>
+      <w:r>
+        <w:rPr>
+          <w:rFonts w:ascii="Calibri Light" w:eastAsia="Times New Roman" w:hAnsi="Calibri Light" w:cs="Times New Roman"/>
+          <w:color w:val="2F5496"/>
+          <w:sz w:val="26"/>
+          <w:szCs w:val="26"/>
+        </w:rPr>
+        <w:t>Factory</w:t>
+      </w:r>
+      <w:proofErr w:type="spellEnd"/>
+      <w:r>
+        <w:rPr>
+          <w:rFonts w:ascii="Calibri Light" w:eastAsia="Times New Roman" w:hAnsi="Calibri Light" w:cs="Times New Roman"/>
+          <w:color w:val="2F5496"/>
+          <w:sz w:val="26"/>
+          <w:szCs w:val="26"/>
+        </w:rPr>
+        <w:t xml:space="preserve"> Method</w:t>
+      </w:r>
+      <w:r>
+        <w:rPr>
+          <w:rFonts w:ascii="Calibri Light" w:eastAsia="Times New Roman" w:hAnsi="Calibri Light" w:cs="Times New Roman"/>
+          <w:color w:val="2F5496"/>
+          <w:sz w:val="26"/>
+          <w:szCs w:val="26"/>
+        </w:rPr>
         <w:br/>
       </w:r>
       <w:r>
-        <w:t>Abbiamo implementato il Factory Method per l’inserimento di un</w:t>
-      </w:r>
-      <w:r>
-        <w:t xml:space="preserve"> nuovo Padeleur da parte dell’amministratore. </w:t>
+        <w:t xml:space="preserve">Abbiamo implementato il </w:t>
+      </w:r>
+      <w:proofErr w:type="spellStart"/>
+      <w:r>
+        <w:t>Factory</w:t>
+      </w:r>
+      <w:proofErr w:type="spellEnd"/>
+      <w:r>
+        <w:t xml:space="preserve"> Method per l’inserimento di un</w:t>
+      </w:r>
+      <w:r>
+        <w:t xml:space="preserve"> nuovo </w:t>
+      </w:r>
+      <w:proofErr w:type="spellStart"/>
+      <w:r>
+        <w:t>Padeleur</w:t>
+      </w:r>
+      <w:proofErr w:type="spellEnd"/>
+      <w:r>
+        <w:t xml:space="preserve"> da parte dell’amministratore. </w:t>
       </w:r>
       <w:r>
         <w:br/>
@@ -744,28 +1072,52 @@
         <w:t xml:space="preserve">Abbiamo </w:t>
       </w:r>
       <w:r>
-        <w:t xml:space="preserve">definito un'interfaccia PadeleurFactory che dichiara il metodo createPadeleur, e </w:t>
+        <w:t xml:space="preserve">definito un'interfaccia </w:t>
+      </w:r>
+      <w:proofErr w:type="spellStart"/>
+      <w:r>
+        <w:t>PadeleurFactory</w:t>
+      </w:r>
+      <w:proofErr w:type="spellEnd"/>
+      <w:r>
+        <w:t xml:space="preserve"> che dichiara il metodo </w:t>
+      </w:r>
+      <w:proofErr w:type="spellStart"/>
+      <w:r>
+        <w:t>createPadeleur</w:t>
+      </w:r>
+      <w:proofErr w:type="spellEnd"/>
+      <w:r>
+        <w:t xml:space="preserve">, e </w:t>
       </w:r>
       <w:r>
         <w:t>abbiamo</w:t>
       </w:r>
       <w:r>
-        <w:t xml:space="preserve"> poi implementato questa interfaccia nella classe DefaultPadeleurFactory.</w:t>
+        <w:t xml:space="preserve"> poi implementato questa interfaccia nella classe </w:t>
+      </w:r>
+      <w:proofErr w:type="spellStart"/>
+      <w:r>
+        <w:t>DefaultPadeleurFactory</w:t>
+      </w:r>
+      <w:proofErr w:type="spellEnd"/>
+      <w:r>
+        <w:t>.</w:t>
       </w:r>
       <w:r>
         <w:br/>
       </w:r>
       <w:r>
         <w:br/>
-      </w:r>
-      <w:r>
-        <w:t xml:space="preserve">Il motivo principale </w:t>
-      </w:r>
-      <w:r>
-        <w:t xml:space="preserve">che ci ha spinti a pensare al fatto </w:t>
-      </w:r>
-      <w:r>
-        <w:t xml:space="preserve">per cui l'amministratore dovrebbe utilizzare il Factory Method pattern è per incapsulare la creazione degli oggetti e nascondere i dettagli specifici di come gli oggetti vengono creati. Ciò </w:t>
+        <w:t xml:space="preserve">Il motivo principale che ci ha spinti a pensare al fatto per cui l'amministratore dovrebbe utilizzare il </w:t>
+      </w:r>
+      <w:proofErr w:type="spellStart"/>
+      <w:r>
+        <w:t>Factory</w:t>
+      </w:r>
+      <w:proofErr w:type="spellEnd"/>
+      <w:r>
+        <w:t xml:space="preserve"> Method pattern è per incapsulare la creazione degli oggetti e nascondere i dettagli specifici di come gli oggetti vengono creati. Ciò </w:t>
       </w:r>
       <w:r>
         <w:t xml:space="preserve">può </w:t>
@@ -789,7 +1141,39 @@
         </w:numPr>
       </w:pPr>
       <w:r>
-        <w:t>Separazione delle responsabilità: L'amministratore che utilizza il Factory Method non ha bisogno di preoccuparsi di come esattamente vengono creati gli oggetti. Tutto ciò di cui hanno bisogno è l'interfaccia PadeleurFactory e possono ottenere nuove istanze di Padeleur chiamando il metodo createPadeleur su questa fabbrica.</w:t>
+        <w:t xml:space="preserve">Separazione delle responsabilità: L'amministratore che utilizza il </w:t>
+      </w:r>
+      <w:proofErr w:type="spellStart"/>
+      <w:r>
+        <w:t>Factory</w:t>
+      </w:r>
+      <w:proofErr w:type="spellEnd"/>
+      <w:r>
+        <w:t xml:space="preserve"> Method non ha bisogno di preoccuparsi di come esattamente vengono creati gli oggetti. Tutto ciò di cui hanno bisogno è l'interfaccia </w:t>
+      </w:r>
+      <w:proofErr w:type="spellStart"/>
+      <w:r>
+        <w:t>PadeleurFactory</w:t>
+      </w:r>
+      <w:proofErr w:type="spellEnd"/>
+      <w:r>
+        <w:t xml:space="preserve"> e possono ottenere nuove istanze di </w:t>
+      </w:r>
+      <w:proofErr w:type="spellStart"/>
+      <w:r>
+        <w:t>Padeleur</w:t>
+      </w:r>
+      <w:proofErr w:type="spellEnd"/>
+      <w:r>
+        <w:t xml:space="preserve"> chiamando il metodo </w:t>
+      </w:r>
+      <w:proofErr w:type="spellStart"/>
+      <w:r>
+        <w:t>createPadeleur</w:t>
+      </w:r>
+      <w:proofErr w:type="spellEnd"/>
+      <w:r>
+        <w:t xml:space="preserve"> su questa fabbrica.</w:t>
       </w:r>
     </w:p>
     <w:p>
@@ -801,28 +1185,39 @@
         </w:numPr>
       </w:pPr>
       <w:r>
-        <w:t xml:space="preserve">Facilità di cambiamenti futuri: Se in futuro </w:t>
-      </w:r>
-      <w:r>
-        <w:t>l’amministratore</w:t>
-      </w:r>
-      <w:r>
-        <w:t xml:space="preserve"> desidera cambiare la logica di creazione degli oggetti Padeleur, è sufficiente creare una nuova implementazione della PadeleurFactory senza dover modificare il codice che utilizza il Factory Method. Ad esempio, potre</w:t>
-      </w:r>
-      <w:r>
-        <w:t>bbe</w:t>
-      </w:r>
-      <w:r>
-        <w:t xml:space="preserve"> avere esigenze diverse per la creazione di Padeleur a seconda del contesto o d</w:t>
-      </w:r>
-      <w:r>
-        <w:t xml:space="preserve">i </w:t>
-      </w:r>
-      <w:r>
-        <w:t>nuove specifiche</w:t>
-      </w:r>
-      <w:r>
-        <w:t xml:space="preserve"> aziendali.</w:t>
+        <w:t xml:space="preserve">Facilità di cambiamenti futuri: Se in futuro l’amministratore desidera cambiare la logica di creazione degli oggetti </w:t>
+      </w:r>
+      <w:proofErr w:type="spellStart"/>
+      <w:r>
+        <w:t>Padeleur</w:t>
+      </w:r>
+      <w:proofErr w:type="spellEnd"/>
+      <w:r>
+        <w:t xml:space="preserve">, è sufficiente creare una nuova implementazione della </w:t>
+      </w:r>
+      <w:proofErr w:type="spellStart"/>
+      <w:r>
+        <w:t>PadeleurFactory</w:t>
+      </w:r>
+      <w:proofErr w:type="spellEnd"/>
+      <w:r>
+        <w:t xml:space="preserve"> senza dover modificare il codice che utilizza il </w:t>
+      </w:r>
+      <w:proofErr w:type="spellStart"/>
+      <w:r>
+        <w:t>Factory</w:t>
+      </w:r>
+      <w:proofErr w:type="spellEnd"/>
+      <w:r>
+        <w:t xml:space="preserve"> Method. Ad esempio, potrebbe avere esigenze diverse per la creazione di </w:t>
+      </w:r>
+      <w:proofErr w:type="spellStart"/>
+      <w:r>
+        <w:t>Padeleur</w:t>
+      </w:r>
+      <w:proofErr w:type="spellEnd"/>
+      <w:r>
+        <w:t xml:space="preserve"> a seconda del contesto o di nuove specifiche aziendali.</w:t>
       </w:r>
     </w:p>
     <w:p>
@@ -834,11 +1229,30 @@
         </w:numPr>
       </w:pPr>
       <w:r>
-        <w:t>Inversione del controllo: Con il Factory Method, il controllo della creazione degli oggetti è spostato dalla classe client a una classe dedicata (DefaultPadeleurFactory). Questo può semplificare la gestione delle dipendenze e migliorare l'organizzazione del codice.</w:t>
+        <w:t xml:space="preserve">Inversione del controllo: Con il </w:t>
+      </w:r>
+      <w:proofErr w:type="spellStart"/>
+      <w:r>
+        <w:t>Factory</w:t>
+      </w:r>
+      <w:proofErr w:type="spellEnd"/>
+      <w:r>
+        <w:t xml:space="preserve"> Method, il controllo della creazione degli oggetti è spostato dalla classe client a una classe dedicata (</w:t>
+      </w:r>
+      <w:proofErr w:type="spellStart"/>
+      <w:r>
+        <w:t>DefaultPadeleurFactory</w:t>
+      </w:r>
+      <w:proofErr w:type="spellEnd"/>
+      <w:r>
+        <w:t>). Questo può semplificare la gestione delle dipendenze e migliorare l'organizzazione del codice.</w:t>
       </w:r>
     </w:p>
     <w:p>
       <w:r>
+        <w:rPr>
+          <w:noProof/>
+        </w:rPr>
         <w:drawing>
           <wp:inline distT="0" distB="0" distL="0" distR="0" wp14:anchorId="175CC4FD" wp14:editId="419B6B62">
             <wp:extent cx="6120130" cy="2696210"/>
@@ -876,9 +1290,498 @@
         </w:drawing>
       </w:r>
     </w:p>
-    <w:p/>
-    <w:p/>
-    <w:p/>
+    <w:p>
+      <w:pPr>
+        <w:rPr>
+          <w:rFonts w:ascii="Calibri Light" w:eastAsia="Times New Roman" w:hAnsi="Calibri Light" w:cs="Times New Roman"/>
+          <w:color w:val="2F5496"/>
+          <w:sz w:val="26"/>
+          <w:szCs w:val="26"/>
+        </w:rPr>
+      </w:pPr>
+      <w:r>
+        <w:rPr>
+          <w:rFonts w:ascii="Calibri Light" w:eastAsia="Times New Roman" w:hAnsi="Calibri Light" w:cs="Times New Roman"/>
+          <w:color w:val="2F5496"/>
+          <w:sz w:val="26"/>
+          <w:szCs w:val="26"/>
+        </w:rPr>
+        <w:t>3.</w:t>
+      </w:r>
+      <w:r>
+        <w:rPr>
+          <w:rFonts w:ascii="Calibri Light" w:eastAsia="Times New Roman" w:hAnsi="Calibri Light" w:cs="Times New Roman"/>
+          <w:color w:val="2F5496"/>
+          <w:sz w:val="26"/>
+          <w:szCs w:val="26"/>
+        </w:rPr>
+        <w:t>7</w:t>
+      </w:r>
+      <w:r>
+        <w:rPr>
+          <w:rFonts w:ascii="Calibri Light" w:eastAsia="Times New Roman" w:hAnsi="Calibri Light" w:cs="Times New Roman"/>
+          <w:color w:val="2F5496"/>
+          <w:sz w:val="26"/>
+          <w:szCs w:val="26"/>
+        </w:rPr>
+        <w:t xml:space="preserve"> </w:t>
+      </w:r>
+      <w:r>
+        <w:rPr>
+          <w:rFonts w:ascii="Calibri Light" w:eastAsia="Times New Roman" w:hAnsi="Calibri Light" w:cs="Times New Roman"/>
+          <w:color w:val="2F5496"/>
+          <w:sz w:val="26"/>
+          <w:szCs w:val="26"/>
+        </w:rPr>
+        <w:t>Modifiche effettuate</w:t>
+      </w:r>
+      <w:r>
+        <w:rPr>
+          <w:rFonts w:ascii="Calibri Light" w:eastAsia="Times New Roman" w:hAnsi="Calibri Light" w:cs="Times New Roman"/>
+          <w:color w:val="2F5496"/>
+          <w:sz w:val="26"/>
+          <w:szCs w:val="26"/>
+        </w:rPr>
+        <w:br/>
+      </w:r>
+      <w:r>
+        <w:t xml:space="preserve">Abbiamo modificato il programma Java rendendo il codice più efficace per i prossimi casi d’uso. Per questo motivo, abbiamo modificato il diagramma di Sequenza “4. SD </w:t>
+      </w:r>
+      <w:proofErr w:type="spellStart"/>
+      <w:r>
+        <w:t>InserimentoNuovaPrenotazione</w:t>
+      </w:r>
+      <w:proofErr w:type="spellEnd"/>
+      <w:r>
+        <w:t>” :</w:t>
+      </w:r>
+      <w:r>
+        <w:br/>
+      </w:r>
+      <w:r>
+        <w:rPr>
+          <w:rFonts w:ascii="Calibri Light" w:eastAsia="Times New Roman" w:hAnsi="Calibri Light" w:cs="Times New Roman"/>
+          <w:color w:val="2F5496"/>
+          <w:sz w:val="26"/>
+          <w:szCs w:val="26"/>
+        </w:rPr>
+        <w:lastRenderedPageBreak/>
+        <w:drawing>
+          <wp:inline distT="0" distB="0" distL="0" distR="0" wp14:anchorId="7F42448F" wp14:editId="3CB86F13">
+            <wp:extent cx="6120130" cy="3105785"/>
+            <wp:effectExtent l="0" t="0" r="0" b="0"/>
+            <wp:docPr id="1348793792" name="Immagine 1" descr="Immagine che contiene testo, diagramma, Piano, Parallelo&#10;&#10;Descrizione generata automaticamente"/>
+            <wp:cNvGraphicFramePr>
+              <a:graphicFrameLocks xmlns:a="http://schemas.openxmlformats.org/drawingml/2006/main" noChangeAspect="1"/>
+            </wp:cNvGraphicFramePr>
+            <a:graphic xmlns:a="http://schemas.openxmlformats.org/drawingml/2006/main">
+              <a:graphicData uri="http://schemas.openxmlformats.org/drawingml/2006/picture">
+                <pic:pic xmlns:pic="http://schemas.openxmlformats.org/drawingml/2006/picture">
+                  <pic:nvPicPr>
+                    <pic:cNvPr id="1348793792" name="Immagine 1" descr="Immagine che contiene testo, diagramma, Piano, Parallelo&#10;&#10;Descrizione generata automaticamente"/>
+                    <pic:cNvPicPr/>
+                  </pic:nvPicPr>
+                  <pic:blipFill>
+                    <a:blip r:embed="rId13"/>
+                    <a:stretch>
+                      <a:fillRect/>
+                    </a:stretch>
+                  </pic:blipFill>
+                  <pic:spPr>
+                    <a:xfrm>
+                      <a:off x="0" y="0"/>
+                      <a:ext cx="6120130" cy="3105785"/>
+                    </a:xfrm>
+                    <a:prstGeom prst="rect">
+                      <a:avLst/>
+                    </a:prstGeom>
+                  </pic:spPr>
+                </pic:pic>
+              </a:graphicData>
+            </a:graphic>
+          </wp:inline>
+        </w:drawing>
+      </w:r>
+      <w:r>
+        <w:rPr>
+          <w:rFonts w:ascii="Calibri Light" w:eastAsia="Times New Roman" w:hAnsi="Calibri Light" w:cs="Times New Roman"/>
+          <w:color w:val="2F5496"/>
+          <w:sz w:val="26"/>
+          <w:szCs w:val="26"/>
+        </w:rPr>
+        <w:br/>
+      </w:r>
+    </w:p>
+    <w:p>
+      <w:r>
+        <w:rPr>
+          <w:rFonts w:eastAsia="Times New Roman"/>
+        </w:rPr>
+        <w:t>Inoltre, viste le modifiche attuate nei paragrafi precedenti, il Modello delle Classi di Progetto aggiornato risulta essere:</w:t>
+      </w:r>
+      <w:r>
+        <w:rPr>
+          <w:rFonts w:eastAsia="Times New Roman"/>
+        </w:rPr>
+        <w:br/>
+      </w:r>
+      <w:r>
+        <w:rPr>
+          <w:rFonts w:eastAsia="Times New Roman"/>
+        </w:rPr>
+        <w:br/>
+      </w:r>
+      <w:r>
+        <w:rPr>
+          <w:rFonts w:eastAsia="Times New Roman"/>
+        </w:rPr>
+        <w:br/>
+      </w:r>
+      <w:r>
+        <w:rPr>
+          <w:rFonts w:eastAsia="Times New Roman"/>
+        </w:rPr>
+        <w:br/>
+      </w:r>
+      <w:r>
+        <w:rPr>
+          <w:rFonts w:eastAsia="Times New Roman"/>
+        </w:rPr>
+        <w:t>3.</w:t>
+      </w:r>
+      <w:r>
+        <w:rPr>
+          <w:rFonts w:eastAsia="Times New Roman"/>
+        </w:rPr>
+        <w:t>6</w:t>
+      </w:r>
+      <w:r>
+        <w:rPr>
+          <w:rFonts w:eastAsia="Times New Roman"/>
+        </w:rPr>
+        <w:t xml:space="preserve"> </w:t>
+      </w:r>
+      <w:r>
+        <w:rPr>
+          <w:rFonts w:eastAsia="Times New Roman"/>
+        </w:rPr>
+        <w:t xml:space="preserve">Regole di Dominio </w:t>
+      </w:r>
+    </w:p>
+    <w:p>
+      <w:r>
+        <w:t>Le regole di dominio si ampliano tenendo conto delle politiche di business relativi al rimborso:</w:t>
+      </w:r>
+    </w:p>
+    <w:tbl>
+      <w:tblPr>
+        <w:tblStyle w:val="Tabellagriglia4-colore2"/>
+        <w:tblW w:w="0" w:type="auto"/>
+        <w:tblLook w:val="04A0" w:firstRow="1" w:lastRow="0" w:firstColumn="1" w:lastColumn="0" w:noHBand="0" w:noVBand="1"/>
+      </w:tblPr>
+      <w:tblGrid>
+        <w:gridCol w:w="2407"/>
+        <w:gridCol w:w="2975"/>
+        <w:gridCol w:w="1839"/>
+        <w:gridCol w:w="2407"/>
+      </w:tblGrid>
+      <w:tr>
+        <w:trPr>
+          <w:cnfStyle w:val="100000000000" w:firstRow="1" w:lastRow="0" w:firstColumn="0" w:lastColumn="0" w:oddVBand="0" w:evenVBand="0" w:oddHBand="0" w:evenHBand="0" w:firstRowFirstColumn="0" w:firstRowLastColumn="0" w:lastRowFirstColumn="0" w:lastRowLastColumn="0"/>
+        </w:trPr>
+        <w:tc>
+          <w:tcPr>
+            <w:cnfStyle w:val="001000000000" w:firstRow="0" w:lastRow="0" w:firstColumn="1" w:lastColumn="0" w:oddVBand="0" w:evenVBand="0" w:oddHBand="0" w:evenHBand="0" w:firstRowFirstColumn="0" w:firstRowLastColumn="0" w:lastRowFirstColumn="0" w:lastRowLastColumn="0"/>
+            <w:tcW w:w="2407" w:type="dxa"/>
+          </w:tcPr>
+          <w:p>
+            <w:r>
+              <w:t>ID</w:t>
+            </w:r>
+          </w:p>
+        </w:tc>
+        <w:tc>
+          <w:tcPr>
+            <w:tcW w:w="2975" w:type="dxa"/>
+          </w:tcPr>
+          <w:p>
+            <w:pPr>
+              <w:cnfStyle w:val="100000000000" w:firstRow="1" w:lastRow="0" w:firstColumn="0" w:lastColumn="0" w:oddVBand="0" w:evenVBand="0" w:oddHBand="0" w:evenHBand="0" w:firstRowFirstColumn="0" w:firstRowLastColumn="0" w:lastRowFirstColumn="0" w:lastRowLastColumn="0"/>
+            </w:pPr>
+            <w:r>
+              <w:t>Regola</w:t>
+            </w:r>
+          </w:p>
+        </w:tc>
+        <w:tc>
+          <w:tcPr>
+            <w:tcW w:w="1839" w:type="dxa"/>
+          </w:tcPr>
+          <w:p>
+            <w:pPr>
+              <w:cnfStyle w:val="100000000000" w:firstRow="1" w:lastRow="0" w:firstColumn="0" w:lastColumn="0" w:oddVBand="0" w:evenVBand="0" w:oddHBand="0" w:evenHBand="0" w:firstRowFirstColumn="0" w:firstRowLastColumn="0" w:lastRowFirstColumn="0" w:lastRowLastColumn="0"/>
+            </w:pPr>
+            <w:r>
+              <w:t>Modificabilità</w:t>
+            </w:r>
+          </w:p>
+        </w:tc>
+        <w:tc>
+          <w:tcPr>
+            <w:tcW w:w="2407" w:type="dxa"/>
+          </w:tcPr>
+          <w:p>
+            <w:pPr>
+              <w:cnfStyle w:val="100000000000" w:firstRow="1" w:lastRow="0" w:firstColumn="0" w:lastColumn="0" w:oddVBand="0" w:evenVBand="0" w:oddHBand="0" w:evenHBand="0" w:firstRowFirstColumn="0" w:firstRowLastColumn="0" w:lastRowFirstColumn="0" w:lastRowLastColumn="0"/>
+            </w:pPr>
+            <w:r>
+              <w:t>Sorgente</w:t>
+            </w:r>
+          </w:p>
+        </w:tc>
+      </w:tr>
+      <w:tr>
+        <w:trPr>
+          <w:cnfStyle w:val="000000100000" w:firstRow="0" w:lastRow="0" w:firstColumn="0" w:lastColumn="0" w:oddVBand="0" w:evenVBand="0" w:oddHBand="1" w:evenHBand="0" w:firstRowFirstColumn="0" w:firstRowLastColumn="0" w:lastRowFirstColumn="0" w:lastRowLastColumn="0"/>
+        </w:trPr>
+        <w:tc>
+          <w:tcPr>
+            <w:cnfStyle w:val="001000000000" w:firstRow="0" w:lastRow="0" w:firstColumn="1" w:lastColumn="0" w:oddVBand="0" w:evenVBand="0" w:oddHBand="0" w:evenHBand="0" w:firstRowFirstColumn="0" w:firstRowLastColumn="0" w:lastRowFirstColumn="0" w:lastRowLastColumn="0"/>
+            <w:tcW w:w="2407" w:type="dxa"/>
+          </w:tcPr>
+          <w:p>
+            <w:pPr>
+              <w:rPr>
+                <w:b w:val="0"/>
+                <w:bCs w:val="0"/>
+              </w:rPr>
+            </w:pPr>
+            <w:r>
+              <w:t>R1</w:t>
+            </w:r>
+          </w:p>
+        </w:tc>
+        <w:tc>
+          <w:tcPr>
+            <w:tcW w:w="2975" w:type="dxa"/>
+          </w:tcPr>
+          <w:p>
+            <w:pPr>
+              <w:cnfStyle w:val="000000100000" w:firstRow="0" w:lastRow="0" w:firstColumn="0" w:lastColumn="0" w:oddVBand="0" w:evenVBand="0" w:oddHBand="1" w:evenHBand="0" w:firstRowFirstColumn="0" w:firstRowLastColumn="0" w:lastRowFirstColumn="0" w:lastRowLastColumn="0"/>
+            </w:pPr>
+            <w:r>
+              <w:t xml:space="preserve">Una partita deve essere svolta obbligatoriamente da 4 </w:t>
+            </w:r>
+            <w:proofErr w:type="spellStart"/>
+            <w:r>
+              <w:t>Padeleur</w:t>
+            </w:r>
+            <w:proofErr w:type="spellEnd"/>
+            <w:r>
+              <w:t xml:space="preserve"> registrati nel Sistema.</w:t>
+            </w:r>
+          </w:p>
+        </w:tc>
+        <w:tc>
+          <w:tcPr>
+            <w:tcW w:w="1839" w:type="dxa"/>
+          </w:tcPr>
+          <w:p>
+            <w:pPr>
+              <w:cnfStyle w:val="000000100000" w:firstRow="0" w:lastRow="0" w:firstColumn="0" w:lastColumn="0" w:oddVBand="0" w:evenVBand="0" w:oddHBand="1" w:evenHBand="0" w:firstRowFirstColumn="0" w:firstRowLastColumn="0" w:lastRowFirstColumn="0" w:lastRowLastColumn="0"/>
+            </w:pPr>
+            <w:r>
+              <w:t>Nessuna.</w:t>
+            </w:r>
+          </w:p>
+        </w:tc>
+        <w:tc>
+          <w:tcPr>
+            <w:tcW w:w="2407" w:type="dxa"/>
+          </w:tcPr>
+          <w:p>
+            <w:pPr>
+              <w:cnfStyle w:val="000000100000" w:firstRow="0" w:lastRow="0" w:firstColumn="0" w:lastColumn="0" w:oddVBand="0" w:evenVBand="0" w:oddHBand="1" w:evenHBand="0" w:firstRowFirstColumn="0" w:firstRowLastColumn="0" w:lastRowFirstColumn="0" w:lastRowLastColumn="0"/>
+            </w:pPr>
+            <w:r>
+              <w:t>Politica interna dell’applicazione.</w:t>
+            </w:r>
+          </w:p>
+        </w:tc>
+      </w:tr>
+      <w:tr>
+        <w:tc>
+          <w:tcPr>
+            <w:cnfStyle w:val="001000000000" w:firstRow="0" w:lastRow="0" w:firstColumn="1" w:lastColumn="0" w:oddVBand="0" w:evenVBand="0" w:oddHBand="0" w:evenHBand="0" w:firstRowFirstColumn="0" w:firstRowLastColumn="0" w:lastRowFirstColumn="0" w:lastRowLastColumn="0"/>
+            <w:tcW w:w="2407" w:type="dxa"/>
+          </w:tcPr>
+          <w:p>
+            <w:r>
+              <w:t>R2</w:t>
+            </w:r>
+          </w:p>
+        </w:tc>
+        <w:tc>
+          <w:tcPr>
+            <w:tcW w:w="2975" w:type="dxa"/>
+          </w:tcPr>
+          <w:p>
+            <w:pPr>
+              <w:cnfStyle w:val="000000000000" w:firstRow="0" w:lastRow="0" w:firstColumn="0" w:lastColumn="0" w:oddVBand="0" w:evenVBand="0" w:oddHBand="0" w:evenHBand="0" w:firstRowFirstColumn="0" w:firstRowLastColumn="0" w:lastRowFirstColumn="0" w:lastRowLastColumn="0"/>
+            </w:pPr>
+            <w:r>
+              <w:t>La richiesta del noleggio dell’attrezzatura ha un costo di 2,00</w:t>
+            </w:r>
+            <w:r>
+              <w:t>€ per ogni attrezzatura richiesta.</w:t>
+            </w:r>
+          </w:p>
+        </w:tc>
+        <w:tc>
+          <w:tcPr>
+            <w:tcW w:w="1839" w:type="dxa"/>
+          </w:tcPr>
+          <w:p>
+            <w:pPr>
+              <w:cnfStyle w:val="000000000000" w:firstRow="0" w:lastRow="0" w:firstColumn="0" w:lastColumn="0" w:oddVBand="0" w:evenVBand="0" w:oddHBand="0" w:evenHBand="0" w:firstRowFirstColumn="0" w:firstRowLastColumn="0" w:lastRowFirstColumn="0" w:lastRowLastColumn="0"/>
+            </w:pPr>
+            <w:r>
+              <w:t>Alta. L’Amministratore può modificare quando vuole il costo singolo per attrezzatura.</w:t>
+            </w:r>
+          </w:p>
+        </w:tc>
+        <w:tc>
+          <w:tcPr>
+            <w:tcW w:w="2407" w:type="dxa"/>
+          </w:tcPr>
+          <w:p>
+            <w:pPr>
+              <w:cnfStyle w:val="000000000000" w:firstRow="0" w:lastRow="0" w:firstColumn="0" w:lastColumn="0" w:oddVBand="0" w:evenVBand="0" w:oddHBand="0" w:evenHBand="0" w:firstRowFirstColumn="0" w:firstRowLastColumn="0" w:lastRowFirstColumn="0" w:lastRowLastColumn="0"/>
+            </w:pPr>
+            <w:r>
+              <w:t>Politica interna dell’applicazione.</w:t>
+            </w:r>
+          </w:p>
+        </w:tc>
+      </w:tr>
+      <w:tr>
+        <w:trPr>
+          <w:cnfStyle w:val="000000100000" w:firstRow="0" w:lastRow="0" w:firstColumn="0" w:lastColumn="0" w:oddVBand="0" w:evenVBand="0" w:oddHBand="1" w:evenHBand="0" w:firstRowFirstColumn="0" w:firstRowLastColumn="0" w:lastRowFirstColumn="0" w:lastRowLastColumn="0"/>
+        </w:trPr>
+        <w:tc>
+          <w:tcPr>
+            <w:cnfStyle w:val="001000000000" w:firstRow="0" w:lastRow="0" w:firstColumn="1" w:lastColumn="0" w:oddVBand="0" w:evenVBand="0" w:oddHBand="0" w:evenHBand="0" w:firstRowFirstColumn="0" w:firstRowLastColumn="0" w:lastRowFirstColumn="0" w:lastRowLastColumn="0"/>
+            <w:tcW w:w="2407" w:type="dxa"/>
+          </w:tcPr>
+          <w:p>
+            <w:r>
+              <w:t>R3</w:t>
+            </w:r>
+          </w:p>
+        </w:tc>
+        <w:tc>
+          <w:tcPr>
+            <w:tcW w:w="2975" w:type="dxa"/>
+          </w:tcPr>
+          <w:p>
+            <w:pPr>
+              <w:cnfStyle w:val="000000100000" w:firstRow="0" w:lastRow="0" w:firstColumn="0" w:lastColumn="0" w:oddVBand="0" w:evenVBand="0" w:oddHBand="1" w:evenHBand="0" w:firstRowFirstColumn="0" w:firstRowLastColumn="0" w:lastRowFirstColumn="0" w:lastRowLastColumn="0"/>
+            </w:pPr>
+            <w:r>
+              <w:t>Una partita non può durare più di dure ore</w:t>
+            </w:r>
+          </w:p>
+        </w:tc>
+        <w:tc>
+          <w:tcPr>
+            <w:tcW w:w="1839" w:type="dxa"/>
+          </w:tcPr>
+          <w:p>
+            <w:pPr>
+              <w:cnfStyle w:val="000000100000" w:firstRow="0" w:lastRow="0" w:firstColumn="0" w:lastColumn="0" w:oddVBand="0" w:evenVBand="0" w:oddHBand="1" w:evenHBand="0" w:firstRowFirstColumn="0" w:firstRowLastColumn="0" w:lastRowFirstColumn="0" w:lastRowLastColumn="0"/>
+            </w:pPr>
+            <w:r>
+              <w:t>Nessuna.</w:t>
+            </w:r>
+          </w:p>
+        </w:tc>
+        <w:tc>
+          <w:tcPr>
+            <w:tcW w:w="2407" w:type="dxa"/>
+          </w:tcPr>
+          <w:p>
+            <w:pPr>
+              <w:cnfStyle w:val="000000100000" w:firstRow="0" w:lastRow="0" w:firstColumn="0" w:lastColumn="0" w:oddVBand="0" w:evenVBand="0" w:oddHBand="1" w:evenHBand="0" w:firstRowFirstColumn="0" w:firstRowLastColumn="0" w:lastRowFirstColumn="0" w:lastRowLastColumn="0"/>
+            </w:pPr>
+            <w:r>
+              <w:t>Politica interna dell’applicazione.</w:t>
+            </w:r>
+          </w:p>
+        </w:tc>
+      </w:tr>
+      <w:tr>
+        <w:tc>
+          <w:tcPr>
+            <w:cnfStyle w:val="001000000000" w:firstRow="0" w:lastRow="0" w:firstColumn="1" w:lastColumn="0" w:oddVBand="0" w:evenVBand="0" w:oddHBand="0" w:evenHBand="0" w:firstRowFirstColumn="0" w:firstRowLastColumn="0" w:lastRowFirstColumn="0" w:lastRowLastColumn="0"/>
+            <w:tcW w:w="2407" w:type="dxa"/>
+          </w:tcPr>
+          <w:p>
+            <w:r>
+              <w:t>R4</w:t>
+            </w:r>
+          </w:p>
+        </w:tc>
+        <w:tc>
+          <w:tcPr>
+            <w:tcW w:w="2975" w:type="dxa"/>
+          </w:tcPr>
+          <w:p>
+            <w:pPr>
+              <w:cnfStyle w:val="000000000000" w:firstRow="0" w:lastRow="0" w:firstColumn="0" w:lastColumn="0" w:oddVBand="0" w:evenVBand="0" w:oddHBand="0" w:evenHBand="0" w:firstRowFirstColumn="0" w:firstRowLastColumn="0" w:lastRowFirstColumn="0" w:lastRowLastColumn="0"/>
+            </w:pPr>
+            <w:r>
+              <w:t>Una prenotazione se rimossa 48h prima della partita si ha un rimborso totale, altrimenti soltanto del 70%.</w:t>
+            </w:r>
+          </w:p>
+        </w:tc>
+        <w:tc>
+          <w:tcPr>
+            <w:tcW w:w="1839" w:type="dxa"/>
+          </w:tcPr>
+          <w:p>
+            <w:pPr>
+              <w:cnfStyle w:val="000000000000" w:firstRow="0" w:lastRow="0" w:firstColumn="0" w:lastColumn="0" w:oddVBand="0" w:evenVBand="0" w:oddHBand="0" w:evenHBand="0" w:firstRowFirstColumn="0" w:firstRowLastColumn="0" w:lastRowFirstColumn="0" w:lastRowLastColumn="0"/>
+            </w:pPr>
+            <w:r>
+              <w:t>Bassa.</w:t>
+            </w:r>
+          </w:p>
+        </w:tc>
+        <w:tc>
+          <w:tcPr>
+            <w:tcW w:w="2407" w:type="dxa"/>
+          </w:tcPr>
+          <w:p>
+            <w:pPr>
+              <w:cnfStyle w:val="000000000000" w:firstRow="0" w:lastRow="0" w:firstColumn="0" w:lastColumn="0" w:oddVBand="0" w:evenVBand="0" w:oddHBand="0" w:evenHBand="0" w:firstRowFirstColumn="0" w:firstRowLastColumn="0" w:lastRowFirstColumn="0" w:lastRowLastColumn="0"/>
+            </w:pPr>
+            <w:r>
+              <w:t>Politica interna dell’applicazione.</w:t>
+            </w:r>
+          </w:p>
+        </w:tc>
+      </w:tr>
+    </w:tbl>
+    <w:p>
+      <w:r>
+        <w:br/>
+      </w:r>
+    </w:p>
+    <w:p>
+      <w:pPr>
+        <w:pStyle w:val="Titolo2"/>
+      </w:pPr>
+    </w:p>
     <w:p/>
     <w:p/>
     <w:p/>
@@ -2121,6 +3024,161 @@
       <w:outlineLvl w:val="9"/>
     </w:pPr>
   </w:style>
+  <w:style w:type="table" w:styleId="Tabellagriglia4-colore1">
+    <w:name w:val="Grid Table 4 Accent 1"/>
+    <w:basedOn w:val="Tabellanormale"/>
+    <w:uiPriority w:val="49"/>
+    <w:rsid w:val="00E331F6"/>
+    <w:pPr>
+      <w:spacing w:after="0" w:line="240" w:lineRule="auto"/>
+    </w:pPr>
+    <w:rPr>
+      <w:rFonts w:eastAsiaTheme="minorHAnsi"/>
+    </w:rPr>
+    <w:tblPr>
+      <w:tblStyleRowBandSize w:val="1"/>
+      <w:tblStyleColBandSize w:val="1"/>
+      <w:tblBorders>
+        <w:top w:val="single" w:sz="4" w:space="0" w:color="76CDEE" w:themeColor="accent1" w:themeTint="99"/>
+        <w:left w:val="single" w:sz="4" w:space="0" w:color="76CDEE" w:themeColor="accent1" w:themeTint="99"/>
+        <w:bottom w:val="single" w:sz="4" w:space="0" w:color="76CDEE" w:themeColor="accent1" w:themeTint="99"/>
+        <w:right w:val="single" w:sz="4" w:space="0" w:color="76CDEE" w:themeColor="accent1" w:themeTint="99"/>
+        <w:insideH w:val="single" w:sz="4" w:space="0" w:color="76CDEE" w:themeColor="accent1" w:themeTint="99"/>
+        <w:insideV w:val="single" w:sz="4" w:space="0" w:color="76CDEE" w:themeColor="accent1" w:themeTint="99"/>
+      </w:tblBorders>
+    </w:tblPr>
+    <w:tblStylePr w:type="firstRow">
+      <w:rPr>
+        <w:b/>
+        <w:bCs/>
+        <w:color w:val="FFFFFF" w:themeColor="background1"/>
+      </w:rPr>
+      <w:tblPr/>
+      <w:tcPr>
+        <w:tcBorders>
+          <w:top w:val="single" w:sz="4" w:space="0" w:color="1CADE4" w:themeColor="accent1"/>
+          <w:left w:val="single" w:sz="4" w:space="0" w:color="1CADE4" w:themeColor="accent1"/>
+          <w:bottom w:val="single" w:sz="4" w:space="0" w:color="1CADE4" w:themeColor="accent1"/>
+          <w:right w:val="single" w:sz="4" w:space="0" w:color="1CADE4" w:themeColor="accent1"/>
+          <w:insideH w:val="nil"/>
+          <w:insideV w:val="nil"/>
+        </w:tcBorders>
+        <w:shd w:val="clear" w:color="auto" w:fill="1CADE4" w:themeFill="accent1"/>
+      </w:tcPr>
+    </w:tblStylePr>
+    <w:tblStylePr w:type="lastRow">
+      <w:rPr>
+        <w:b/>
+        <w:bCs/>
+      </w:rPr>
+      <w:tblPr/>
+      <w:tcPr>
+        <w:tcBorders>
+          <w:top w:val="double" w:sz="4" w:space="0" w:color="1CADE4" w:themeColor="accent1"/>
+        </w:tcBorders>
+      </w:tcPr>
+    </w:tblStylePr>
+    <w:tblStylePr w:type="firstCol">
+      <w:rPr>
+        <w:b/>
+        <w:bCs/>
+      </w:rPr>
+    </w:tblStylePr>
+    <w:tblStylePr w:type="lastCol">
+      <w:rPr>
+        <w:b/>
+        <w:bCs/>
+      </w:rPr>
+    </w:tblStylePr>
+    <w:tblStylePr w:type="band1Vert">
+      <w:tblPr/>
+      <w:tcPr>
+        <w:shd w:val="clear" w:color="auto" w:fill="D1EEF9" w:themeFill="accent1" w:themeFillTint="33"/>
+      </w:tcPr>
+    </w:tblStylePr>
+    <w:tblStylePr w:type="band1Horz">
+      <w:tblPr/>
+      <w:tcPr>
+        <w:shd w:val="clear" w:color="auto" w:fill="D1EEF9" w:themeFill="accent1" w:themeFillTint="33"/>
+      </w:tcPr>
+    </w:tblStylePr>
+  </w:style>
+  <w:style w:type="table" w:styleId="Tabellagriglia4-colore2">
+    <w:name w:val="Grid Table 4 Accent 2"/>
+    <w:basedOn w:val="Tabellanormale"/>
+    <w:uiPriority w:val="49"/>
+    <w:rsid w:val="00E331F6"/>
+    <w:pPr>
+      <w:spacing w:after="0" w:line="240" w:lineRule="auto"/>
+    </w:pPr>
+    <w:tblPr>
+      <w:tblStyleRowBandSize w:val="1"/>
+      <w:tblStyleColBandSize w:val="1"/>
+      <w:tblBorders>
+        <w:top w:val="single" w:sz="4" w:space="0" w:color="74B5E4" w:themeColor="accent2" w:themeTint="99"/>
+        <w:left w:val="single" w:sz="4" w:space="0" w:color="74B5E4" w:themeColor="accent2" w:themeTint="99"/>
+        <w:bottom w:val="single" w:sz="4" w:space="0" w:color="74B5E4" w:themeColor="accent2" w:themeTint="99"/>
+        <w:right w:val="single" w:sz="4" w:space="0" w:color="74B5E4" w:themeColor="accent2" w:themeTint="99"/>
+        <w:insideH w:val="single" w:sz="4" w:space="0" w:color="74B5E4" w:themeColor="accent2" w:themeTint="99"/>
+        <w:insideV w:val="single" w:sz="4" w:space="0" w:color="74B5E4" w:themeColor="accent2" w:themeTint="99"/>
+      </w:tblBorders>
+    </w:tblPr>
+    <w:tblStylePr w:type="firstRow">
+      <w:rPr>
+        <w:b/>
+        <w:bCs/>
+        <w:color w:val="FFFFFF" w:themeColor="background1"/>
+      </w:rPr>
+      <w:tblPr/>
+      <w:tcPr>
+        <w:tcBorders>
+          <w:top w:val="single" w:sz="4" w:space="0" w:color="2683C6" w:themeColor="accent2"/>
+          <w:left w:val="single" w:sz="4" w:space="0" w:color="2683C6" w:themeColor="accent2"/>
+          <w:bottom w:val="single" w:sz="4" w:space="0" w:color="2683C6" w:themeColor="accent2"/>
+          <w:right w:val="single" w:sz="4" w:space="0" w:color="2683C6" w:themeColor="accent2"/>
+          <w:insideH w:val="nil"/>
+          <w:insideV w:val="nil"/>
+        </w:tcBorders>
+        <w:shd w:val="clear" w:color="auto" w:fill="2683C6" w:themeFill="accent2"/>
+      </w:tcPr>
+    </w:tblStylePr>
+    <w:tblStylePr w:type="lastRow">
+      <w:rPr>
+        <w:b/>
+        <w:bCs/>
+      </w:rPr>
+      <w:tblPr/>
+      <w:tcPr>
+        <w:tcBorders>
+          <w:top w:val="double" w:sz="4" w:space="0" w:color="2683C6" w:themeColor="accent2"/>
+        </w:tcBorders>
+      </w:tcPr>
+    </w:tblStylePr>
+    <w:tblStylePr w:type="firstCol">
+      <w:rPr>
+        <w:b/>
+        <w:bCs/>
+      </w:rPr>
+    </w:tblStylePr>
+    <w:tblStylePr w:type="lastCol">
+      <w:rPr>
+        <w:b/>
+        <w:bCs/>
+      </w:rPr>
+    </w:tblStylePr>
+    <w:tblStylePr w:type="band1Vert">
+      <w:tblPr/>
+      <w:tcPr>
+        <w:shd w:val="clear" w:color="auto" w:fill="D0E6F6" w:themeFill="accent2" w:themeFillTint="33"/>
+      </w:tcPr>
+    </w:tblStylePr>
+    <w:tblStylePr w:type="band1Horz">
+      <w:tblPr/>
+      <w:tcPr>
+        <w:shd w:val="clear" w:color="auto" w:fill="D0E6F6" w:themeFill="accent2" w:themeFillTint="33"/>
+      </w:tcPr>
+    </w:tblStylePr>
+  </w:style>
 </w:styles>
 </file>
 

</xml_diff>

<commit_message>
Correzioni al test UC2, Schemi UC3
</commit_message>
<xml_diff>
--- a/Elaborazione/Iterazione 3/Elaborazione Iterazione 3.docx
+++ b/Elaborazione/Iterazione 3/Elaborazione Iterazione 3.docx
@@ -1240,10 +1240,10 @@
           <w:noProof/>
         </w:rPr>
         <w:drawing>
-          <wp:inline distT="0" distB="0" distL="0" distR="0" wp14:anchorId="175CC4FD" wp14:editId="419B6B62">
-            <wp:extent cx="6120130" cy="2696210"/>
-            <wp:effectExtent l="0" t="0" r="0" b="8890"/>
-            <wp:docPr id="2038084114" name="Immagine 1" descr="Immagine che contiene testo, schermata, linea, diagramma&#10;&#10;Descrizione generata automaticamente"/>
+          <wp:inline distT="0" distB="0" distL="0" distR="0" wp14:anchorId="175CC4FD" wp14:editId="7E4A90E5">
+            <wp:extent cx="6120130" cy="2675685"/>
+            <wp:effectExtent l="0" t="0" r="0" b="0"/>
+            <wp:docPr id="2038084114" name="Immagine 1"/>
             <wp:cNvGraphicFramePr>
               <a:graphicFrameLocks xmlns:a="http://schemas.openxmlformats.org/drawingml/2006/main" noChangeAspect="1"/>
             </wp:cNvGraphicFramePr>
@@ -1251,11 +1251,17 @@
               <a:graphicData uri="http://schemas.openxmlformats.org/drawingml/2006/picture">
                 <pic:pic xmlns:pic="http://schemas.openxmlformats.org/drawingml/2006/picture">
                   <pic:nvPicPr>
-                    <pic:cNvPr id="2038084114" name="Immagine 1" descr="Immagine che contiene testo, schermata, linea, diagramma&#10;&#10;Descrizione generata automaticamente"/>
+                    <pic:cNvPr id="2038084114" name="Immagine 1"/>
                     <pic:cNvPicPr/>
                   </pic:nvPicPr>
                   <pic:blipFill>
-                    <a:blip r:embed="rId12"/>
+                    <a:blip r:embed="rId12">
+                      <a:extLst>
+                        <a:ext uri="{28A0092B-C50C-407E-A947-70E740481C1C}">
+                          <a14:useLocalDpi xmlns:a14="http://schemas.microsoft.com/office/drawing/2010/main" val="0"/>
+                        </a:ext>
+                      </a:extLst>
+                    </a:blip>
                     <a:stretch>
                       <a:fillRect/>
                     </a:stretch>
@@ -1263,7 +1269,7 @@
                   <pic:spPr>
                     <a:xfrm>
                       <a:off x="0" y="0"/>
-                      <a:ext cx="6120130" cy="2696210"/>
+                      <a:ext cx="6120130" cy="2675685"/>
                     </a:xfrm>
                     <a:prstGeom prst="rect">
                       <a:avLst/>
@@ -1338,10 +1344,10 @@
         </w:rPr>
         <w:lastRenderedPageBreak/>
         <w:drawing>
-          <wp:inline distT="0" distB="0" distL="0" distR="0" wp14:anchorId="7F42448F" wp14:editId="3CB86F13">
-            <wp:extent cx="6120130" cy="3105785"/>
+          <wp:inline distT="0" distB="0" distL="0" distR="0" wp14:anchorId="7F42448F" wp14:editId="452CE612">
+            <wp:extent cx="6082681" cy="3105785"/>
             <wp:effectExtent l="0" t="0" r="0" b="0"/>
-            <wp:docPr id="1348793792" name="Immagine 1" descr="Immagine che contiene testo, diagramma, Piano, Parallelo&#10;&#10;Descrizione generata automaticamente"/>
+            <wp:docPr id="1348793792" name="Immagine 1"/>
             <wp:cNvGraphicFramePr>
               <a:graphicFrameLocks xmlns:a="http://schemas.openxmlformats.org/drawingml/2006/main" noChangeAspect="1"/>
             </wp:cNvGraphicFramePr>
@@ -1349,11 +1355,17 @@
               <a:graphicData uri="http://schemas.openxmlformats.org/drawingml/2006/picture">
                 <pic:pic xmlns:pic="http://schemas.openxmlformats.org/drawingml/2006/picture">
                   <pic:nvPicPr>
-                    <pic:cNvPr id="1348793792" name="Immagine 1" descr="Immagine che contiene testo, diagramma, Piano, Parallelo&#10;&#10;Descrizione generata automaticamente"/>
+                    <pic:cNvPr id="1348793792" name="Immagine 1"/>
                     <pic:cNvPicPr/>
                   </pic:nvPicPr>
                   <pic:blipFill>
-                    <a:blip r:embed="rId13"/>
+                    <a:blip r:embed="rId13">
+                      <a:extLst>
+                        <a:ext uri="{28A0092B-C50C-407E-A947-70E740481C1C}">
+                          <a14:useLocalDpi xmlns:a14="http://schemas.microsoft.com/office/drawing/2010/main" val="0"/>
+                        </a:ext>
+                      </a:extLst>
+                    </a:blip>
                     <a:stretch>
                       <a:fillRect/>
                     </a:stretch>
@@ -1361,7 +1373,7 @@
                   <pic:spPr>
                     <a:xfrm>
                       <a:off x="0" y="0"/>
-                      <a:ext cx="6120130" cy="3105785"/>
+                      <a:ext cx="6082681" cy="3105785"/>
                     </a:xfrm>
                     <a:prstGeom prst="rect">
                       <a:avLst/>
@@ -1387,8 +1399,72 @@
       <w:r>
         <w:rPr>
           <w:rFonts w:eastAsia="Times New Roman"/>
+          <w:noProof/>
+        </w:rPr>
+        <w:drawing>
+          <wp:anchor distT="0" distB="0" distL="114300" distR="114300" simplePos="0" relativeHeight="251659264" behindDoc="0" locked="0" layoutInCell="1" allowOverlap="1" wp14:anchorId="6C444A7D" wp14:editId="474C1667">
+            <wp:simplePos x="0" y="0"/>
+            <wp:positionH relativeFrom="column">
+              <wp:posOffset>-179705</wp:posOffset>
+            </wp:positionH>
+            <wp:positionV relativeFrom="paragraph">
+              <wp:posOffset>368300</wp:posOffset>
+            </wp:positionV>
+            <wp:extent cx="6532245" cy="3596640"/>
+            <wp:effectExtent l="0" t="0" r="1905" b="3810"/>
+            <wp:wrapTopAndBottom/>
+            <wp:docPr id="1619000103" name="Immagine 1"/>
+            <wp:cNvGraphicFramePr>
+              <a:graphicFrameLocks xmlns:a="http://schemas.openxmlformats.org/drawingml/2006/main" noChangeAspect="1"/>
+            </wp:cNvGraphicFramePr>
+            <a:graphic xmlns:a="http://schemas.openxmlformats.org/drawingml/2006/main">
+              <a:graphicData uri="http://schemas.openxmlformats.org/drawingml/2006/picture">
+                <pic:pic xmlns:pic="http://schemas.openxmlformats.org/drawingml/2006/picture">
+                  <pic:nvPicPr>
+                    <pic:cNvPr id="1619000103" name="Immagine 1"/>
+                    <pic:cNvPicPr/>
+                  </pic:nvPicPr>
+                  <pic:blipFill>
+                    <a:blip r:embed="rId14">
+                      <a:extLst>
+                        <a:ext uri="{28A0092B-C50C-407E-A947-70E740481C1C}">
+                          <a14:useLocalDpi xmlns:a14="http://schemas.microsoft.com/office/drawing/2010/main" val="0"/>
+                        </a:ext>
+                      </a:extLst>
+                    </a:blip>
+                    <a:stretch>
+                      <a:fillRect/>
+                    </a:stretch>
+                  </pic:blipFill>
+                  <pic:spPr>
+                    <a:xfrm>
+                      <a:off x="0" y="0"/>
+                      <a:ext cx="6532245" cy="3596640"/>
+                    </a:xfrm>
+                    <a:prstGeom prst="rect">
+                      <a:avLst/>
+                    </a:prstGeom>
+                  </pic:spPr>
+                </pic:pic>
+              </a:graphicData>
+            </a:graphic>
+            <wp14:sizeRelH relativeFrom="margin">
+              <wp14:pctWidth>0</wp14:pctWidth>
+            </wp14:sizeRelH>
+          </wp:anchor>
+        </w:drawing>
+      </w:r>
+      <w:r>
+        <w:rPr>
+          <w:rFonts w:eastAsia="Times New Roman"/>
         </w:rPr>
         <w:t>Inoltre, viste le modifiche attuate nei paragrafi precedenti, il Modello delle Classi di Progetto aggiornato risulta essere:</w:t>
+      </w:r>
+      <w:r>
+        <w:rPr>
+          <w:rFonts w:eastAsia="Times New Roman"/>
+        </w:rPr>
+        <w:br/>
       </w:r>
       <w:r>
         <w:rPr>
@@ -1544,6 +1620,7 @@
             </w:r>
             <w:proofErr w:type="spellStart"/>
             <w:r>
+              <w:lastRenderedPageBreak/>
               <w:t>Padeleur</w:t>
             </w:r>
             <w:proofErr w:type="spellEnd"/>
@@ -1561,6 +1638,7 @@
               <w:cnfStyle w:val="000000100000" w:firstRow="0" w:lastRow="0" w:firstColumn="0" w:lastColumn="0" w:oddVBand="0" w:evenVBand="0" w:oddHBand="1" w:evenHBand="0" w:firstRowFirstColumn="0" w:firstRowLastColumn="0" w:lastRowFirstColumn="0" w:lastRowLastColumn="0"/>
             </w:pPr>
             <w:r>
+              <w:lastRenderedPageBreak/>
               <w:t>Nessuna.</w:t>
             </w:r>
           </w:p>
@@ -1742,25 +1820,12 @@
         </w:tc>
       </w:tr>
     </w:tbl>
-    <w:p>
-      <w:r>
-        <w:br/>
-      </w:r>
-    </w:p>
-    <w:p>
-      <w:pPr>
-        <w:pStyle w:val="Titolo2"/>
-      </w:pPr>
-    </w:p>
-    <w:p/>
-    <w:p/>
     <w:p/>
     <w:p>
       <w:pPr>
         <w:pStyle w:val="Titolo2"/>
       </w:pPr>
       <w:r>
-        <w:lastRenderedPageBreak/>
         <w:t>3.4 Caso d’uso UC3</w:t>
       </w:r>
     </w:p>

</xml_diff>

<commit_message>
Completati tutti i test UC1, UC2, UC3, UC5, UC6 e delle classi
</commit_message>
<xml_diff>
--- a/Elaborazione/Iterazione 3/Elaborazione Iterazione 3.docx
+++ b/Elaborazione/Iterazione 3/Elaborazione Iterazione 3.docx
@@ -28,13 +28,8 @@
         <w:pStyle w:val="Titolo2"/>
       </w:pPr>
       <w:r>
-        <w:t xml:space="preserve">3.1 Pattern </w:t>
-      </w:r>
-      <w:proofErr w:type="spellStart"/>
-      <w:r>
-        <w:t>GoF</w:t>
-      </w:r>
-      <w:proofErr w:type="spellEnd"/>
+        <w:t>3.1 Pattern GoF</w:t>
+      </w:r>
     </w:p>
     <w:p>
       <w:pPr>
@@ -50,13 +45,8 @@
         <w:t>.1</w:t>
       </w:r>
       <w:r>
-        <w:t xml:space="preserve"> Pattern </w:t>
-      </w:r>
-      <w:proofErr w:type="spellStart"/>
-      <w:r>
-        <w:t>GoF</w:t>
-      </w:r>
-      <w:proofErr w:type="spellEnd"/>
+        <w:t xml:space="preserve"> Pattern GoF</w:t>
+      </w:r>
       <w:r>
         <w:t xml:space="preserve"> Strategy</w:t>
       </w:r>
@@ -199,123 +189,37 @@
         <w:rPr>
           <w:rFonts w:eastAsia="Times New Roman"/>
         </w:rPr>
-        <w:t xml:space="preserve">5. SD </w:t>
-      </w:r>
-      <w:proofErr w:type="spellStart"/>
+        <w:t xml:space="preserve">5. SD InserimentoAttrezzatura”. Adesso, nell’atto dell’Inserimento della nuova prenotazione se l’attributo “attrezzaturaRichiesta” è settato a true, viene chiesto il numeroRacchette e il numeroPalline. </w:t>
+      </w:r>
       <w:r>
         <w:rPr>
           <w:rFonts w:eastAsia="Times New Roman"/>
         </w:rPr>
-        <w:t>InserimentoAttrezzatura</w:t>
-      </w:r>
-      <w:proofErr w:type="spellEnd"/>
+        <w:t xml:space="preserve">A questo punto si attuano due </w:t>
+      </w:r>
       <w:r>
         <w:rPr>
           <w:rFonts w:eastAsia="Times New Roman"/>
         </w:rPr>
-        <w:t>”. Adesso, nell’atto dell’Inserimento della nuova prenotazione se l’attributo “</w:t>
-      </w:r>
-      <w:proofErr w:type="spellStart"/>
+        <w:t>S</w:t>
+      </w:r>
       <w:r>
         <w:rPr>
           <w:rFonts w:eastAsia="Times New Roman"/>
         </w:rPr>
-        <w:t>attrezzaturaRichiesta</w:t>
-      </w:r>
-      <w:proofErr w:type="spellEnd"/>
+        <w:t xml:space="preserve">trategie differenti a seconda se è richiesta o meno l’attrezzatura per il calcolo del costo di prenotazione. </w:t>
+      </w:r>
       <w:r>
         <w:rPr>
           <w:rFonts w:eastAsia="Times New Roman"/>
         </w:rPr>
-        <w:t xml:space="preserve">” è settato a </w:t>
-      </w:r>
-      <w:proofErr w:type="spellStart"/>
+        <w:br/>
+      </w:r>
       <w:r>
         <w:rPr>
           <w:rFonts w:eastAsia="Times New Roman"/>
         </w:rPr>
-        <w:t>true</w:t>
-      </w:r>
-      <w:proofErr w:type="spellEnd"/>
-      <w:r>
-        <w:rPr>
-          <w:rFonts w:eastAsia="Times New Roman"/>
-        </w:rPr>
-        <w:t xml:space="preserve">, viene chiesto il </w:t>
-      </w:r>
-      <w:proofErr w:type="spellStart"/>
-      <w:proofErr w:type="gramStart"/>
-      <w:r>
-        <w:rPr>
-          <w:rFonts w:eastAsia="Times New Roman"/>
-        </w:rPr>
-        <w:t>numeroRacchette</w:t>
-      </w:r>
-      <w:proofErr w:type="spellEnd"/>
-      <w:proofErr w:type="gramEnd"/>
-      <w:r>
-        <w:rPr>
-          <w:rFonts w:eastAsia="Times New Roman"/>
-        </w:rPr>
-        <w:t xml:space="preserve"> e il </w:t>
-      </w:r>
-      <w:proofErr w:type="spellStart"/>
-      <w:r>
-        <w:rPr>
-          <w:rFonts w:eastAsia="Times New Roman"/>
-        </w:rPr>
-        <w:t>numeroPalline</w:t>
-      </w:r>
-      <w:proofErr w:type="spellEnd"/>
-      <w:r>
-        <w:rPr>
-          <w:rFonts w:eastAsia="Times New Roman"/>
-        </w:rPr>
-        <w:t xml:space="preserve">. </w:t>
-      </w:r>
-      <w:r>
-        <w:rPr>
-          <w:rFonts w:eastAsia="Times New Roman"/>
-        </w:rPr>
-        <w:t xml:space="preserve">A questo punto si attuano due </w:t>
-      </w:r>
-      <w:r>
-        <w:rPr>
-          <w:rFonts w:eastAsia="Times New Roman"/>
-        </w:rPr>
-        <w:t>S</w:t>
-      </w:r>
-      <w:r>
-        <w:rPr>
-          <w:rFonts w:eastAsia="Times New Roman"/>
-        </w:rPr>
-        <w:t xml:space="preserve">trategie differenti a seconda se è richiesta o meno l’attrezzatura per il calcolo del costo di prenotazione. </w:t>
-      </w:r>
-      <w:r>
-        <w:rPr>
-          <w:rFonts w:eastAsia="Times New Roman"/>
-        </w:rPr>
-        <w:br/>
-      </w:r>
-      <w:r>
-        <w:rPr>
-          <w:rFonts w:eastAsia="Times New Roman"/>
-        </w:rPr>
-        <w:t xml:space="preserve">Si osservano le seguenti modifiche all’ “4. SD </w:t>
-      </w:r>
-      <w:proofErr w:type="spellStart"/>
-      <w:r>
-        <w:rPr>
-          <w:rFonts w:eastAsia="Times New Roman"/>
-        </w:rPr>
-        <w:t>InserisciNuovaPrenotazione</w:t>
-      </w:r>
-      <w:proofErr w:type="spellEnd"/>
-      <w:r>
-        <w:rPr>
-          <w:rFonts w:eastAsia="Times New Roman"/>
-        </w:rPr>
-        <w:t>”, che diventa:</w:t>
+        <w:t>Si osservano le seguenti modifiche all’ “4. SD InserisciNuovaPrenotazione”, che diventa:</w:t>
       </w:r>
     </w:p>
     <w:p>
@@ -403,79 +307,12 @@
         <w:rPr>
           <w:rFonts w:eastAsia="Times New Roman"/>
         </w:rPr>
-        <w:t xml:space="preserve">2 Pattern </w:t>
-      </w:r>
-      <w:proofErr w:type="spellStart"/>
-      <w:r>
-        <w:rPr>
-          <w:rFonts w:eastAsia="Times New Roman"/>
-        </w:rPr>
-        <w:t>GoF</w:t>
-      </w:r>
-      <w:proofErr w:type="spellEnd"/>
-      <w:r>
-        <w:rPr>
-          <w:rFonts w:eastAsia="Times New Roman"/>
-        </w:rPr>
-        <w:t xml:space="preserve"> Singleton</w:t>
-      </w:r>
-    </w:p>
-    <w:p>
-      <w:r>
-        <w:t xml:space="preserve">Il pattern </w:t>
-      </w:r>
-      <w:proofErr w:type="spellStart"/>
-      <w:r>
-        <w:t>GoF</w:t>
-      </w:r>
-      <w:proofErr w:type="spellEnd"/>
-      <w:r>
-        <w:t xml:space="preserve"> Singleton assicura che una classe abbia una sola istanza e fornisce un punto di accesso globale a questa istanza. Nel nostro codice, la classe </w:t>
-      </w:r>
-      <w:proofErr w:type="spellStart"/>
-      <w:r>
-        <w:t>GiocoPadel</w:t>
-      </w:r>
-      <w:proofErr w:type="spellEnd"/>
-      <w:r>
-        <w:t xml:space="preserve"> ha un metodo statico </w:t>
-      </w:r>
-      <w:proofErr w:type="spellStart"/>
-      <w:proofErr w:type="gramStart"/>
-      <w:r>
-        <w:t>getInstance</w:t>
-      </w:r>
-      <w:proofErr w:type="spellEnd"/>
-      <w:r>
-        <w:t>(</w:t>
-      </w:r>
-      <w:proofErr w:type="gramEnd"/>
-      <w:r>
-        <w:t xml:space="preserve">) che controlla se l'istanza della classe è già stata creata o meno. Se l'istanza esiste già, il metodo restituisce l'istanza esistente; altrimenti, crea una nuova istanza della classe </w:t>
-      </w:r>
-      <w:proofErr w:type="spellStart"/>
-      <w:r>
-        <w:t>GiocoPadel</w:t>
-      </w:r>
-      <w:proofErr w:type="spellEnd"/>
-      <w:r>
-        <w:t xml:space="preserve"> e la restituisce. Inoltre, la classe </w:t>
-      </w:r>
-      <w:proofErr w:type="spellStart"/>
-      <w:r>
-        <w:t>GiocoPadel</w:t>
-      </w:r>
-      <w:proofErr w:type="spellEnd"/>
-      <w:r>
-        <w:t xml:space="preserve"> ha un campo statico </w:t>
-      </w:r>
-      <w:proofErr w:type="spellStart"/>
-      <w:r>
-        <w:t>giocopadel</w:t>
-      </w:r>
-      <w:proofErr w:type="spellEnd"/>
-      <w:r>
-        <w:t xml:space="preserve"> per mantenere l'istanza singleton.</w:t>
+        <w:t>2 Pattern GoF Singleton</w:t>
+      </w:r>
+    </w:p>
+    <w:p>
+      <w:r>
+        <w:t>Il pattern GoF Singleton assicura che una classe abbia una sola istanza e fornisce un punto di accesso globale a questa istanza. Nel nostro codice, la classe GiocoPadel ha un metodo statico getInstance() che controlla se l'istanza della classe è già stata creata o meno. Se l'istanza esiste già, il metodo restituisce l'istanza esistente; altrimenti, crea una nuova istanza della classe GiocoPadel e la restituisce. Inoltre, la classe GiocoPadel ha un campo statico giocopadel per mantenere l'istanza singleton.</w:t>
       </w:r>
     </w:p>
     <w:p>
@@ -543,128 +380,53 @@
         <w:rPr>
           <w:rFonts w:eastAsia="Times New Roman"/>
         </w:rPr>
-        <w:t xml:space="preserve">3 Pattern </w:t>
-      </w:r>
-      <w:proofErr w:type="spellStart"/>
+        <w:t xml:space="preserve">3 Pattern GoF </w:t>
+      </w:r>
       <w:r>
         <w:rPr>
           <w:rFonts w:eastAsia="Times New Roman"/>
         </w:rPr>
-        <w:t>GoF</w:t>
-      </w:r>
-      <w:proofErr w:type="spellEnd"/>
-      <w:r>
-        <w:rPr>
-          <w:rFonts w:eastAsia="Times New Roman"/>
-        </w:rPr>
+        <w:t>Facade</w:t>
+      </w:r>
+    </w:p>
+    <w:p>
+      <w:r>
+        <w:t>Il pattern Facade è un pattern strutturale che fornisce un'interfaccia unificata semplificata per un sottosistema complesso, rendendolo più facile da usare. Il Facade nasconde i dettagli complessi del sottosistema e semplifica l'interazione con esso, fornendo un'interfaccia più semplice e intuitiva per gli utenti. Nel nostro programma, la classe App funge da Facade. Essa fornisce un'interfaccia semplificata e di alto livello per interagire con il sistema GiocoPadel. Esso contiene i metodi statici: “</w:t>
+      </w:r>
+      <w:r>
+        <w:t>AmministratoreMenu” e “PadeleurMenu”.</w:t>
+      </w:r>
+      <w:r>
+        <w:br/>
+      </w:r>
+      <w:r>
+        <w:br/>
+      </w:r>
+      <w:r>
+        <w:rPr>
+          <w:rStyle w:val="Titolo3Carattere"/>
+        </w:rPr>
+        <w:t>3.</w:t>
+      </w:r>
+      <w:r>
+        <w:rPr>
+          <w:rStyle w:val="Titolo3Carattere"/>
+        </w:rPr>
+        <w:t>1.</w:t>
+      </w:r>
+      <w:r>
+        <w:rPr>
+          <w:rStyle w:val="Titolo3Carattere"/>
+        </w:rPr>
+        <w:t>4 Pattern GoF Observer</w:t>
+      </w:r>
+      <w:r>
         <w:t xml:space="preserve"> </w:t>
       </w:r>
-      <w:proofErr w:type="spellStart"/>
-      <w:r>
-        <w:rPr>
-          <w:rFonts w:eastAsia="Times New Roman"/>
-        </w:rPr>
-        <w:t>Facade</w:t>
-      </w:r>
-      <w:proofErr w:type="spellEnd"/>
-    </w:p>
-    <w:p>
-      <w:r>
-        <w:t xml:space="preserve">Il pattern </w:t>
-      </w:r>
-      <w:proofErr w:type="spellStart"/>
-      <w:r>
-        <w:t>Facade</w:t>
-      </w:r>
-      <w:proofErr w:type="spellEnd"/>
-      <w:r>
-        <w:t xml:space="preserve"> è un pattern strutturale che fornisce un'interfaccia unificata semplificata per un sottosistema complesso, rendendolo più facile da usare. Il </w:t>
-      </w:r>
-      <w:proofErr w:type="spellStart"/>
-      <w:r>
-        <w:t>Facade</w:t>
-      </w:r>
-      <w:proofErr w:type="spellEnd"/>
-      <w:r>
-        <w:t xml:space="preserve"> nasconde i dettagli complessi del sottosistema e semplifica l'interazione con esso, fornendo un'interfaccia più semplice e intuitiva per gli utenti. Nel nostro programma, la classe App funge da </w:t>
-      </w:r>
-      <w:proofErr w:type="spellStart"/>
-      <w:r>
-        <w:t>Facade</w:t>
-      </w:r>
-      <w:proofErr w:type="spellEnd"/>
-      <w:r>
-        <w:t xml:space="preserve">. Essa fornisce un'interfaccia semplificata e di alto livello per interagire con il sistema </w:t>
-      </w:r>
-      <w:proofErr w:type="spellStart"/>
-      <w:r>
-        <w:t>GiocoPadel</w:t>
-      </w:r>
-      <w:proofErr w:type="spellEnd"/>
-      <w:r>
-        <w:t>. Esso contiene i metodi statici: “</w:t>
-      </w:r>
-      <w:proofErr w:type="spellStart"/>
-      <w:r>
-        <w:t>AmministratoreMenu</w:t>
-      </w:r>
-      <w:proofErr w:type="spellEnd"/>
-      <w:r>
-        <w:t>” e “</w:t>
-      </w:r>
-      <w:proofErr w:type="spellStart"/>
-      <w:r>
-        <w:t>PadeleurMenu</w:t>
-      </w:r>
-      <w:proofErr w:type="spellEnd"/>
-      <w:r>
-        <w:t>”.</w:t>
-      </w:r>
       <w:r>
         <w:br/>
       </w:r>
       <w:r>
-        <w:br/>
-      </w:r>
-      <w:r>
-        <w:rPr>
-          <w:rStyle w:val="Titolo3Carattere"/>
-        </w:rPr>
-        <w:t>3.</w:t>
-      </w:r>
-      <w:r>
-        <w:rPr>
-          <w:rStyle w:val="Titolo3Carattere"/>
-        </w:rPr>
-        <w:t>1.</w:t>
-      </w:r>
-      <w:r>
-        <w:rPr>
-          <w:rStyle w:val="Titolo3Carattere"/>
-        </w:rPr>
-        <w:t xml:space="preserve">4 Pattern </w:t>
-      </w:r>
-      <w:proofErr w:type="spellStart"/>
-      <w:r>
-        <w:rPr>
-          <w:rStyle w:val="Titolo3Carattere"/>
-        </w:rPr>
-        <w:t>GoF</w:t>
-      </w:r>
-      <w:proofErr w:type="spellEnd"/>
-      <w:r>
-        <w:rPr>
-          <w:rStyle w:val="Titolo3Carattere"/>
-        </w:rPr>
-        <w:t xml:space="preserve"> Observer</w:t>
-      </w:r>
-      <w:r>
-        <w:t xml:space="preserve"> </w:t>
-      </w:r>
-      <w:r>
-        <w:br/>
-      </w:r>
-      <w:r>
         <w:t xml:space="preserve">Il </w:t>
       </w:r>
       <w:r>
@@ -674,21 +436,8 @@
         <w:t xml:space="preserve"> (in questo caso i partecipanti di una giocata di padel)</w:t>
       </w:r>
       <w:r>
-        <w:t xml:space="preserve"> quando una nuova prenotazione viene confermata. La classe </w:t>
-      </w:r>
-      <w:proofErr w:type="spellStart"/>
-      <w:r>
-        <w:t>GiocoPadel</w:t>
-      </w:r>
-      <w:proofErr w:type="spellEnd"/>
-      <w:r>
-        <w:t xml:space="preserve"> funge da </w:t>
-      </w:r>
-      <w:proofErr w:type="spellStart"/>
-      <w:r>
-        <w:t>Subject</w:t>
-      </w:r>
-      <w:proofErr w:type="spellEnd"/>
+        <w:t xml:space="preserve"> quando una nuova prenotazione viene confermata. La classe GiocoPadel funge da Subject</w:t>
+      </w:r>
       <w:r>
         <w:t xml:space="preserve"> e l</w:t>
       </w:r>
@@ -699,26 +448,13 @@
         <w:t xml:space="preserve">contiene un </w:t>
       </w:r>
       <w:r>
-        <w:t xml:space="preserve">unico metodo </w:t>
-      </w:r>
-      <w:proofErr w:type="gramStart"/>
-      <w:r>
-        <w:t>update(</w:t>
-      </w:r>
-      <w:proofErr w:type="gramEnd"/>
+        <w:t>unico metodo update(</w:t>
+      </w:r>
       <w:r>
         <w:t>…</w:t>
       </w:r>
       <w:r>
-        <w:t xml:space="preserve">) che verrà chiamato dal </w:t>
-      </w:r>
-      <w:proofErr w:type="spellStart"/>
-      <w:r>
-        <w:t>Subject</w:t>
-      </w:r>
-      <w:proofErr w:type="spellEnd"/>
-      <w:r>
-        <w:t xml:space="preserve"> quando viene confermata una nuova prenotazione.</w:t>
+        <w:t>) che verrà chiamato dal Subject quando viene confermata una nuova prenotazione.</w:t>
       </w:r>
     </w:p>
     <w:p>
@@ -766,15 +502,7 @@
     </w:p>
     <w:p>
       <w:r>
-        <w:t xml:space="preserve">Nella classe </w:t>
-      </w:r>
-      <w:proofErr w:type="spellStart"/>
-      <w:r>
-        <w:t>GiocoPadel</w:t>
-      </w:r>
-      <w:proofErr w:type="spellEnd"/>
-      <w:r>
-        <w:t>, sono stati aggiunti i seguenti metodi per gestire gli osservatori:</w:t>
+        <w:t>Nella classe GiocoPadel, sono stati aggiunti i seguenti metodi per gestire gli osservatori:</w:t>
       </w:r>
     </w:p>
     <w:p>
@@ -785,26 +513,8 @@
           <w:numId w:val="1"/>
         </w:numPr>
       </w:pPr>
-      <w:proofErr w:type="spellStart"/>
-      <w:proofErr w:type="gramStart"/>
-      <w:r>
-        <w:t>addObserver</w:t>
-      </w:r>
-      <w:proofErr w:type="spellEnd"/>
-      <w:r>
-        <w:t>(</w:t>
-      </w:r>
-      <w:proofErr w:type="gramEnd"/>
-      <w:r>
-        <w:t xml:space="preserve">…): Aggiunge un nuovo osservatore alla lista degli osservatori interessati al </w:t>
-      </w:r>
-      <w:proofErr w:type="spellStart"/>
-      <w:r>
-        <w:t>Subject</w:t>
-      </w:r>
-      <w:proofErr w:type="spellEnd"/>
-      <w:r>
-        <w:t>.</w:t>
+      <w:r>
+        <w:t>addObserver(…): Aggiunge un nuovo osservatore alla lista degli osservatori interessati al Subject.</w:t>
       </w:r>
     </w:p>
     <w:p>
@@ -815,26 +525,8 @@
           <w:numId w:val="1"/>
         </w:numPr>
       </w:pPr>
-      <w:proofErr w:type="spellStart"/>
-      <w:proofErr w:type="gramStart"/>
-      <w:r>
-        <w:t>removeObserver</w:t>
-      </w:r>
-      <w:proofErr w:type="spellEnd"/>
-      <w:r>
-        <w:t>(</w:t>
-      </w:r>
-      <w:proofErr w:type="gramEnd"/>
-      <w:r>
-        <w:t xml:space="preserve">…): Rimuove un nuovo osservatore alla lista degli osservatori interessati al </w:t>
-      </w:r>
-      <w:proofErr w:type="spellStart"/>
-      <w:r>
-        <w:t>Subject</w:t>
-      </w:r>
-      <w:proofErr w:type="spellEnd"/>
-      <w:r>
-        <w:t>.</w:t>
+      <w:r>
+        <w:t>removeObserver(…): Rimuove un nuovo osservatore alla lista degli osservatori interessati al Subject.</w:t>
       </w:r>
     </w:p>
     <w:p>
@@ -845,18 +537,8 @@
           <w:numId w:val="1"/>
         </w:numPr>
       </w:pPr>
-      <w:proofErr w:type="spellStart"/>
-      <w:proofErr w:type="gramStart"/>
-      <w:r>
-        <w:t>notifyObservers</w:t>
-      </w:r>
-      <w:proofErr w:type="spellEnd"/>
-      <w:r>
-        <w:t>(</w:t>
-      </w:r>
-      <w:proofErr w:type="gramEnd"/>
-      <w:r>
-        <w:t xml:space="preserve">…): Notifica tutti gli osservatori nella lista quando una nuova prenotazione viene confermata. Gli osservatori ricevono l'ID della prenotazione e l'elenco di </w:t>
+      <w:r>
+        <w:t xml:space="preserve">notifyObservers(…): Notifica tutti gli osservatori nella lista quando una nuova prenotazione viene confermata. Gli osservatori ricevono l'ID della prenotazione e l'elenco di </w:t>
       </w:r>
       <w:r>
         <w:t>e-mail</w:t>
@@ -867,31 +549,7 @@
     </w:p>
     <w:p>
       <w:r>
-        <w:t>Nel nostro caso specifico non abbiamo bisogno di creare le classi “</w:t>
-      </w:r>
-      <w:proofErr w:type="spellStart"/>
-      <w:r>
-        <w:t>ConcreteObserver</w:t>
-      </w:r>
-      <w:proofErr w:type="spellEnd"/>
-      <w:r>
-        <w:t>” e “</w:t>
-      </w:r>
-      <w:proofErr w:type="spellStart"/>
-      <w:r>
-        <w:t>ConcreteSubject</w:t>
-      </w:r>
-      <w:proofErr w:type="spellEnd"/>
-      <w:r>
-        <w:t xml:space="preserve">” poiché abbiamo implementato il pattern Observer direttamente all'interno della classe </w:t>
-      </w:r>
-      <w:proofErr w:type="spellStart"/>
-      <w:r>
-        <w:t>GiocoPadel</w:t>
-      </w:r>
-      <w:proofErr w:type="spellEnd"/>
-      <w:r>
-        <w:t>.</w:t>
+        <w:t>Nel nostro caso specifico non abbiamo bisogno di creare le classi “ConcreteObserver” e “ConcreteSubject” poiché abbiamo implementato il pattern Observer direttamente all'interno della classe GiocoPadel.</w:t>
       </w:r>
       <w:r>
         <w:t xml:space="preserve"> </w:t>
@@ -901,15 +559,7 @@
       </w:r>
       <w:r>
         <w:br/>
-        <w:t xml:space="preserve">Viene apportata una modifica al diagramma “5. SD </w:t>
-      </w:r>
-      <w:proofErr w:type="spellStart"/>
-      <w:r>
-        <w:t>ConfermaPrenotazione</w:t>
-      </w:r>
-      <w:proofErr w:type="spellEnd"/>
-      <w:r>
-        <w:t>”:</w:t>
+        <w:t>Viene apportata una modifica al diagramma “5. SD ConfermaPrenotazione”:</w:t>
       </w:r>
       <w:r>
         <w:br/>
@@ -957,15 +607,7 @@
     </w:p>
     <w:p>
       <w:r>
-        <w:t xml:space="preserve">In conclusione, utilizzando questo pattern </w:t>
-      </w:r>
-      <w:proofErr w:type="spellStart"/>
-      <w:r>
-        <w:t>GoF</w:t>
-      </w:r>
-      <w:proofErr w:type="spellEnd"/>
-      <w:r>
-        <w:t xml:space="preserve"> possiamo rendere la nostra applicazione migliore restituendo a tutti i partecipanti l’ID della prenotazione e i partecipanti ad una partita di padel.</w:t>
+        <w:t>In conclusione, utilizzando questo pattern GoF possiamo rendere la nostra applicazione migliore restituendo a tutti i partecipanti l’ID della prenotazione e i partecipanti ad una partita di padel.</w:t>
       </w:r>
       <w:r>
         <w:t xml:space="preserve"> </w:t>
@@ -998,35 +640,13 @@
         <w:rPr>
           <w:rStyle w:val="Titolo3Carattere"/>
         </w:rPr>
-        <w:t xml:space="preserve"> Pattern </w:t>
-      </w:r>
-      <w:proofErr w:type="spellStart"/>
+        <w:t xml:space="preserve"> Pattern GoF </w:t>
+      </w:r>
       <w:r>
         <w:rPr>
           <w:rStyle w:val="Titolo3Carattere"/>
         </w:rPr>
-        <w:t>GoF</w:t>
-      </w:r>
-      <w:proofErr w:type="spellEnd"/>
-      <w:r>
-        <w:rPr>
-          <w:rStyle w:val="Titolo3Carattere"/>
-        </w:rPr>
-        <w:t xml:space="preserve"> </w:t>
-      </w:r>
-      <w:proofErr w:type="spellStart"/>
-      <w:r>
-        <w:rPr>
-          <w:rStyle w:val="Titolo3Carattere"/>
-        </w:rPr>
-        <w:t>Factory</w:t>
-      </w:r>
-      <w:proofErr w:type="spellEnd"/>
-      <w:r>
-        <w:rPr>
-          <w:rStyle w:val="Titolo3Carattere"/>
-        </w:rPr>
-        <w:t xml:space="preserve"> Method</w:t>
+        <w:t>Factory Method</w:t>
       </w:r>
       <w:r>
         <w:rPr>
@@ -1038,26 +658,10 @@
         <w:br/>
       </w:r>
       <w:r>
-        <w:t xml:space="preserve">Abbiamo implementato il </w:t>
-      </w:r>
-      <w:proofErr w:type="spellStart"/>
-      <w:r>
-        <w:t>Factory</w:t>
-      </w:r>
-      <w:proofErr w:type="spellEnd"/>
-      <w:r>
-        <w:t xml:space="preserve"> Method per l’inserimento di un</w:t>
-      </w:r>
-      <w:r>
-        <w:t xml:space="preserve"> nuovo </w:t>
-      </w:r>
-      <w:proofErr w:type="spellStart"/>
-      <w:r>
-        <w:t>Padeleur</w:t>
-      </w:r>
-      <w:proofErr w:type="spellEnd"/>
-      <w:r>
-        <w:t xml:space="preserve"> da parte dell’amministratore. </w:t>
+        <w:t>Abbiamo implementato il Factory Method per l’inserimento di un</w:t>
+      </w:r>
+      <w:r>
+        <w:t xml:space="preserve"> nuovo Padeleur da parte dell’amministratore. </w:t>
       </w:r>
       <w:r>
         <w:br/>
@@ -1070,52 +674,20 @@
         <w:t xml:space="preserve">Abbiamo </w:t>
       </w:r>
       <w:r>
-        <w:t xml:space="preserve">definito un'interfaccia </w:t>
-      </w:r>
-      <w:proofErr w:type="spellStart"/>
-      <w:r>
-        <w:t>PadeleurFactory</w:t>
-      </w:r>
-      <w:proofErr w:type="spellEnd"/>
-      <w:r>
-        <w:t xml:space="preserve"> che dichiara il metodo </w:t>
-      </w:r>
-      <w:proofErr w:type="spellStart"/>
-      <w:r>
-        <w:t>createPadeleur</w:t>
-      </w:r>
-      <w:proofErr w:type="spellEnd"/>
-      <w:r>
-        <w:t xml:space="preserve">, e </w:t>
+        <w:t xml:space="preserve">definito un'interfaccia PadeleurFactory che dichiara il metodo createPadeleur, e </w:t>
       </w:r>
       <w:r>
         <w:t>abbiamo</w:t>
       </w:r>
       <w:r>
-        <w:t xml:space="preserve"> poi implementato questa interfaccia nella classe </w:t>
-      </w:r>
-      <w:proofErr w:type="spellStart"/>
-      <w:r>
-        <w:t>DefaultPadeleurFactory</w:t>
-      </w:r>
-      <w:proofErr w:type="spellEnd"/>
-      <w:r>
-        <w:t>.</w:t>
+        <w:t xml:space="preserve"> poi implementato questa interfaccia nella classe DefaultPadeleurFactory.</w:t>
       </w:r>
       <w:r>
         <w:br/>
       </w:r>
       <w:r>
         <w:br/>
-        <w:t xml:space="preserve">Il motivo principale che ci ha spinti a pensare al fatto per cui l'amministratore dovrebbe utilizzare il </w:t>
-      </w:r>
-      <w:proofErr w:type="spellStart"/>
-      <w:r>
-        <w:t>Factory</w:t>
-      </w:r>
-      <w:proofErr w:type="spellEnd"/>
-      <w:r>
-        <w:t xml:space="preserve"> Method pattern è per incapsulare la creazione degli oggetti e nascondere i dettagli specifici di come gli oggetti vengono creati. Ciò </w:t>
+        <w:t xml:space="preserve">Il motivo principale che ci ha spinti a pensare al fatto per cui l'amministratore dovrebbe utilizzare il Factory Method pattern è per incapsulare la creazione degli oggetti e nascondere i dettagli specifici di come gli oggetti vengono creati. Ciò </w:t>
       </w:r>
       <w:r>
         <w:t xml:space="preserve">può </w:t>
@@ -1139,39 +711,7 @@
         </w:numPr>
       </w:pPr>
       <w:r>
-        <w:t xml:space="preserve">Separazione delle responsabilità: L'amministratore che utilizza il </w:t>
-      </w:r>
-      <w:proofErr w:type="spellStart"/>
-      <w:r>
-        <w:t>Factory</w:t>
-      </w:r>
-      <w:proofErr w:type="spellEnd"/>
-      <w:r>
-        <w:t xml:space="preserve"> Method non ha bisogno di preoccuparsi di come esattamente vengono creati gli oggetti. Tutto ciò di cui hanno bisogno è l'interfaccia </w:t>
-      </w:r>
-      <w:proofErr w:type="spellStart"/>
-      <w:r>
-        <w:t>PadeleurFactory</w:t>
-      </w:r>
-      <w:proofErr w:type="spellEnd"/>
-      <w:r>
-        <w:t xml:space="preserve"> e possono ottenere nuove istanze di </w:t>
-      </w:r>
-      <w:proofErr w:type="spellStart"/>
-      <w:r>
-        <w:t>Padeleur</w:t>
-      </w:r>
-      <w:proofErr w:type="spellEnd"/>
-      <w:r>
-        <w:t xml:space="preserve"> chiamando il metodo </w:t>
-      </w:r>
-      <w:proofErr w:type="spellStart"/>
-      <w:r>
-        <w:t>createPadeleur</w:t>
-      </w:r>
-      <w:proofErr w:type="spellEnd"/>
-      <w:r>
-        <w:t xml:space="preserve"> su questa fabbrica.</w:t>
+        <w:t>Separazione delle responsabilità: L'amministratore che utilizza il Factory Method non ha bisogno di preoccuparsi di come esattamente vengono creati gli oggetti. Tutto ciò di cui hanno bisogno è l'interfaccia PadeleurFactory e possono ottenere nuove istanze di Padeleur chiamando il metodo createPadeleur su questa fabbrica.</w:t>
       </w:r>
     </w:p>
     <w:p>
@@ -1183,39 +723,7 @@
         </w:numPr>
       </w:pPr>
       <w:r>
-        <w:t xml:space="preserve">Facilità di cambiamenti futuri: Se in futuro l’amministratore desidera cambiare la logica di creazione degli oggetti </w:t>
-      </w:r>
-      <w:proofErr w:type="spellStart"/>
-      <w:r>
-        <w:t>Padeleur</w:t>
-      </w:r>
-      <w:proofErr w:type="spellEnd"/>
-      <w:r>
-        <w:t xml:space="preserve">, è sufficiente creare una nuova implementazione della </w:t>
-      </w:r>
-      <w:proofErr w:type="spellStart"/>
-      <w:r>
-        <w:t>PadeleurFactory</w:t>
-      </w:r>
-      <w:proofErr w:type="spellEnd"/>
-      <w:r>
-        <w:t xml:space="preserve"> senza dover modificare il codice che utilizza il </w:t>
-      </w:r>
-      <w:proofErr w:type="spellStart"/>
-      <w:r>
-        <w:t>Factory</w:t>
-      </w:r>
-      <w:proofErr w:type="spellEnd"/>
-      <w:r>
-        <w:t xml:space="preserve"> Method. Ad esempio, potrebbe avere esigenze diverse per la creazione di </w:t>
-      </w:r>
-      <w:proofErr w:type="spellStart"/>
-      <w:r>
-        <w:t>Padeleur</w:t>
-      </w:r>
-      <w:proofErr w:type="spellEnd"/>
-      <w:r>
-        <w:t xml:space="preserve"> a seconda del contesto o di nuove specifiche aziendali.</w:t>
+        <w:t>Facilità di cambiamenti futuri: Se in futuro l’amministratore desidera cambiare la logica di creazione degli oggetti Padeleur, è sufficiente creare una nuova implementazione della PadeleurFactory senza dover modificare il codice che utilizza il Factory Method. Ad esempio, potrebbe avere esigenze diverse per la creazione di Padeleur a seconda del contesto o di nuove specifiche aziendali.</w:t>
       </w:r>
     </w:p>
     <w:p>
@@ -1227,23 +735,7 @@
         </w:numPr>
       </w:pPr>
       <w:r>
-        <w:t xml:space="preserve">Inversione del controllo: Con il </w:t>
-      </w:r>
-      <w:proofErr w:type="spellStart"/>
-      <w:r>
-        <w:t>Factory</w:t>
-      </w:r>
-      <w:proofErr w:type="spellEnd"/>
-      <w:r>
-        <w:t xml:space="preserve"> Method, il controllo della creazione degli oggetti è spostato dalla classe client a una classe dedicata (</w:t>
-      </w:r>
-      <w:proofErr w:type="spellStart"/>
-      <w:r>
-        <w:t>DefaultPadeleurFactory</w:t>
-      </w:r>
-      <w:proofErr w:type="spellEnd"/>
-      <w:r>
-        <w:t>). Questo può semplificare la gestione delle dipendenze e migliorare l'organizzazione del codice.</w:t>
+        <w:t>Inversione del controllo: Con il Factory Method, il controllo della creazione degli oggetti è spostato dalla classe client a una classe dedicata (DefaultPadeleurFactory). Questo può semplificare la gestione delle dipendenze e migliorare l'organizzazione del codice.</w:t>
       </w:r>
     </w:p>
     <w:p>
@@ -1331,18 +823,8 @@
         <w:br/>
       </w:r>
       <w:r>
-        <w:t xml:space="preserve">Abbiamo modificato il programma Java rendendo il codice più efficace per i prossimi casi d’uso. Per questo motivo, abbiamo modificato il diagramma di Sequenza “4. SD </w:t>
-      </w:r>
-      <w:proofErr w:type="spellStart"/>
-      <w:r>
-        <w:t>InserimentoNuovaPrenotazione</w:t>
-      </w:r>
-      <w:proofErr w:type="spellEnd"/>
-      <w:proofErr w:type="gramStart"/>
-      <w:r>
-        <w:t>” :</w:t>
-      </w:r>
-      <w:proofErr w:type="gramEnd"/>
+        <w:t>Abbiamo modificato il programma Java rendendo il codice più efficace per i prossimi casi d’uso. Per questo motivo, abbiamo modificato il diagramma di Sequenza “4. SD InserimentoNuovaPrenotazione” :</w:t>
+      </w:r>
       <w:r>
         <w:br/>
       </w:r>
@@ -1623,24 +1105,11 @@
               <w:cnfStyle w:val="000000100000" w:firstRow="0" w:lastRow="0" w:firstColumn="0" w:lastColumn="0" w:oddVBand="0" w:evenVBand="0" w:oddHBand="1" w:evenHBand="0" w:firstRowFirstColumn="0" w:firstRowLastColumn="0" w:lastRowFirstColumn="0" w:lastRowLastColumn="0"/>
             </w:pPr>
             <w:r>
-              <w:t xml:space="preserve">Una partita deve essere svolta obbligatoriamente da </w:t>
-            </w:r>
-            <w:proofErr w:type="gramStart"/>
-            <w:r>
-              <w:t>4</w:t>
-            </w:r>
-            <w:proofErr w:type="gramEnd"/>
-            <w:r>
-              <w:t xml:space="preserve"> </w:t>
-            </w:r>
-            <w:proofErr w:type="spellStart"/>
+              <w:t xml:space="preserve">Una partita deve essere svolta obbligatoriamente da 4 </w:t>
+            </w:r>
             <w:r>
               <w:lastRenderedPageBreak/>
-              <w:t>Padeleur</w:t>
-            </w:r>
-            <w:proofErr w:type="spellEnd"/>
-            <w:r>
-              <w:t xml:space="preserve"> registrati nel Sistema.</w:t>
+              <w:t>Padeleur registrati nel Sistema.</w:t>
             </w:r>
           </w:p>
         </w:tc>
@@ -1827,6 +1296,134 @@
           <w:p>
             <w:pPr>
               <w:cnfStyle w:val="000000000000" w:firstRow="0" w:lastRow="0" w:firstColumn="0" w:lastColumn="0" w:oddVBand="0" w:evenVBand="0" w:oddHBand="0" w:evenHBand="0" w:firstRowFirstColumn="0" w:firstRowLastColumn="0" w:lastRowFirstColumn="0" w:lastRowLastColumn="0"/>
+            </w:pPr>
+            <w:r>
+              <w:t>Politica interna dell’applicazione.</w:t>
+            </w:r>
+          </w:p>
+        </w:tc>
+      </w:tr>
+      <w:tr>
+        <w:trPr>
+          <w:cnfStyle w:val="000000100000" w:firstRow="0" w:lastRow="0" w:firstColumn="0" w:lastColumn="0" w:oddVBand="0" w:evenVBand="0" w:oddHBand="1" w:evenHBand="0" w:firstRowFirstColumn="0" w:firstRowLastColumn="0" w:lastRowFirstColumn="0" w:lastRowLastColumn="0"/>
+        </w:trPr>
+        <w:tc>
+          <w:tcPr>
+            <w:cnfStyle w:val="001000000000" w:firstRow="0" w:lastRow="0" w:firstColumn="1" w:lastColumn="0" w:oddVBand="0" w:evenVBand="0" w:oddHBand="0" w:evenHBand="0" w:firstRowFirstColumn="0" w:firstRowLastColumn="0" w:lastRowFirstColumn="0" w:lastRowLastColumn="0"/>
+            <w:tcW w:w="2407" w:type="dxa"/>
+          </w:tcPr>
+          <w:p>
+            <w:r>
+              <w:t>R5</w:t>
+            </w:r>
+          </w:p>
+        </w:tc>
+        <w:tc>
+          <w:tcPr>
+            <w:tcW w:w="2975" w:type="dxa"/>
+          </w:tcPr>
+          <w:p>
+            <w:pPr>
+              <w:cnfStyle w:val="000000100000" w:firstRow="0" w:lastRow="0" w:firstColumn="0" w:lastColumn="0" w:oddVBand="0" w:evenVBand="0" w:oddHBand="1" w:evenHBand="0" w:firstRowFirstColumn="0" w:firstRowLastColumn="0" w:lastRowFirstColumn="0" w:lastRowLastColumn="0"/>
+            </w:pPr>
+            <w:r>
+              <w:t>I tre campi hanno i seguenti prezzi:</w:t>
+            </w:r>
+          </w:p>
+          <w:p>
+            <w:pPr>
+              <w:pStyle w:val="Paragrafoelenco"/>
+              <w:numPr>
+                <w:ilvl w:val="0"/>
+                <w:numId w:val="6"/>
+              </w:numPr>
+              <w:cnfStyle w:val="000000100000" w:firstRow="0" w:lastRow="0" w:firstColumn="0" w:lastColumn="0" w:oddVBand="0" w:evenVBand="0" w:oddHBand="1" w:evenHBand="0" w:firstRowFirstColumn="0" w:firstRowLastColumn="0" w:lastRowFirstColumn="0" w:lastRowLastColumn="0"/>
+            </w:pPr>
+            <w:r>
+              <w:t xml:space="preserve">Campo 1: </w:t>
+            </w:r>
+            <w:r>
+              <w:t>12,50</w:t>
+            </w:r>
+            <w:r>
+              <w:rPr>
+                <w:rFonts w:cstheme="minorHAnsi"/>
+              </w:rPr>
+              <w:t>€</w:t>
+            </w:r>
+            <w:r>
+              <w:t>/h.</w:t>
+            </w:r>
+          </w:p>
+          <w:p>
+            <w:pPr>
+              <w:pStyle w:val="Paragrafoelenco"/>
+              <w:numPr>
+                <w:ilvl w:val="0"/>
+                <w:numId w:val="6"/>
+              </w:numPr>
+              <w:cnfStyle w:val="000000100000" w:firstRow="0" w:lastRow="0" w:firstColumn="0" w:lastColumn="0" w:oddVBand="0" w:evenVBand="0" w:oddHBand="1" w:evenHBand="0" w:firstRowFirstColumn="0" w:firstRowLastColumn="0" w:lastRowFirstColumn="0" w:lastRowLastColumn="0"/>
+            </w:pPr>
+            <w:r>
+              <w:t xml:space="preserve">Campo 2: </w:t>
+            </w:r>
+            <w:r>
+              <w:t>13,80</w:t>
+            </w:r>
+            <w:r>
+              <w:rPr>
+                <w:rFonts w:cstheme="minorHAnsi"/>
+              </w:rPr>
+              <w:t>€</w:t>
+            </w:r>
+            <w:r>
+              <w:t>/h.</w:t>
+            </w:r>
+          </w:p>
+          <w:p>
+            <w:pPr>
+              <w:pStyle w:val="Paragrafoelenco"/>
+              <w:numPr>
+                <w:ilvl w:val="0"/>
+                <w:numId w:val="6"/>
+              </w:numPr>
+              <w:cnfStyle w:val="000000100000" w:firstRow="0" w:lastRow="0" w:firstColumn="0" w:lastColumn="0" w:oddVBand="0" w:evenVBand="0" w:oddHBand="1" w:evenHBand="0" w:firstRowFirstColumn="0" w:firstRowLastColumn="0" w:lastRowFirstColumn="0" w:lastRowLastColumn="0"/>
+            </w:pPr>
+            <w:r>
+              <w:t>Campo 3: 10,00</w:t>
+            </w:r>
+            <w:r>
+              <w:rPr>
+                <w:rFonts w:cstheme="minorHAnsi"/>
+              </w:rPr>
+              <w:t>€/h</w:t>
+            </w:r>
+          </w:p>
+        </w:tc>
+        <w:tc>
+          <w:tcPr>
+            <w:tcW w:w="1839" w:type="dxa"/>
+          </w:tcPr>
+          <w:p>
+            <w:pPr>
+              <w:cnfStyle w:val="000000100000" w:firstRow="0" w:lastRow="0" w:firstColumn="0" w:lastColumn="0" w:oddVBand="0" w:evenVBand="0" w:oddHBand="1" w:evenHBand="0" w:firstRowFirstColumn="0" w:firstRowLastColumn="0" w:lastRowFirstColumn="0" w:lastRowLastColumn="0"/>
+            </w:pPr>
+            <w:r>
+              <w:t>Alta.</w:t>
+            </w:r>
+            <w:r>
+              <w:br/>
+              <w:t>L’amministratore può modificare quando vuole il costo di ogni campo da padel.</w:t>
+            </w:r>
+          </w:p>
+        </w:tc>
+        <w:tc>
+          <w:tcPr>
+            <w:tcW w:w="2407" w:type="dxa"/>
+          </w:tcPr>
+          <w:p>
+            <w:pPr>
+              <w:cnfStyle w:val="000000100000" w:firstRow="0" w:lastRow="0" w:firstColumn="0" w:lastColumn="0" w:oddVBand="0" w:evenVBand="0" w:oddHBand="1" w:evenHBand="0" w:firstRowFirstColumn="0" w:firstRowLastColumn="0" w:lastRowFirstColumn="0" w:lastRowLastColumn="0"/>
             </w:pPr>
             <w:r>
               <w:t>Politica interna dell’applicazione.</w:t>
@@ -1897,6 +1494,7 @@
     </w:p>
     <w:p>
       <w:r>
+        <w:lastRenderedPageBreak/>
         <w:t>2) Diagramma di sequenza di sistema:</w:t>
       </w:r>
       <w:r>
@@ -1945,7 +1543,6 @@
     </w:p>
     <w:p>
       <w:r>
-        <w:lastRenderedPageBreak/>
         <w:t>3) Contratto delle operazioni:</w:t>
       </w:r>
     </w:p>
@@ -1982,18 +1579,11 @@
             <w:tcW w:w="4889" w:type="dxa"/>
           </w:tcPr>
           <w:p>
-            <w:proofErr w:type="spellStart"/>
-            <w:proofErr w:type="gramStart"/>
             <w:r>
               <w:t>ModificaPrenotazione</w:t>
             </w:r>
-            <w:proofErr w:type="spellEnd"/>
-            <w:r>
-              <w:t>(</w:t>
-            </w:r>
-            <w:proofErr w:type="gramEnd"/>
-            <w:r>
-              <w:t>).</w:t>
+            <w:r>
+              <w:t>().</w:t>
             </w:r>
           </w:p>
         </w:tc>
@@ -2060,23 +1650,7 @@
           </w:tcPr>
           <w:p>
             <w:r>
-              <w:t xml:space="preserve">Il </w:t>
-            </w:r>
-            <w:proofErr w:type="spellStart"/>
-            <w:r>
-              <w:t>Padeleur</w:t>
-            </w:r>
-            <w:proofErr w:type="spellEnd"/>
-            <w:r>
-              <w:t xml:space="preserve"> (Utente) deve conoscere l’</w:t>
-            </w:r>
-            <w:proofErr w:type="spellStart"/>
-            <w:r>
-              <w:t>idPrenotazione</w:t>
-            </w:r>
-            <w:proofErr w:type="spellEnd"/>
-            <w:r>
-              <w:t xml:space="preserve"> della prenotazione che vuole modificare.</w:t>
+              <w:t>Il Padeleur (Utente) deve conoscere l’idPrenotazione della prenotazione che vuole modificare.</w:t>
             </w:r>
           </w:p>
         </w:tc>
@@ -2149,18 +1723,11 @@
             <w:tcW w:w="4889" w:type="dxa"/>
           </w:tcPr>
           <w:p>
-            <w:proofErr w:type="spellStart"/>
-            <w:proofErr w:type="gramStart"/>
             <w:r>
               <w:t>RimuoviPrenotazione</w:t>
             </w:r>
-            <w:proofErr w:type="spellEnd"/>
-            <w:r>
-              <w:t>(</w:t>
-            </w:r>
-            <w:proofErr w:type="gramEnd"/>
-            <w:r>
-              <w:t>).</w:t>
+            <w:r>
+              <w:t>().</w:t>
             </w:r>
           </w:p>
         </w:tc>
@@ -2227,23 +1794,7 @@
           </w:tcPr>
           <w:p>
             <w:r>
-              <w:t xml:space="preserve">Il </w:t>
-            </w:r>
-            <w:proofErr w:type="spellStart"/>
-            <w:r>
-              <w:t>Padeleur</w:t>
-            </w:r>
-            <w:proofErr w:type="spellEnd"/>
-            <w:r>
-              <w:t xml:space="preserve"> (Utente) deve conoscere l’</w:t>
-            </w:r>
-            <w:proofErr w:type="spellStart"/>
-            <w:r>
-              <w:t>idPrenotazione</w:t>
-            </w:r>
-            <w:proofErr w:type="spellEnd"/>
-            <w:r>
-              <w:t xml:space="preserve"> della prenotazione che vuole rimuovere.</w:t>
+              <w:t>Il Padeleur (Utente) deve conoscere l’idPrenotazione della prenotazione che vuole rimuovere.</w:t>
             </w:r>
           </w:p>
         </w:tc>
@@ -2289,20 +1840,7 @@
         <w:ind w:firstLine="708"/>
       </w:pPr>
       <w:r>
-        <w:t xml:space="preserve">a) </w:t>
-      </w:r>
-      <w:proofErr w:type="spellStart"/>
-      <w:proofErr w:type="gramStart"/>
-      <w:r>
-        <w:t>ModificaPrenotazione</w:t>
-      </w:r>
-      <w:proofErr w:type="spellEnd"/>
-      <w:r>
-        <w:t>(</w:t>
-      </w:r>
-      <w:proofErr w:type="gramEnd"/>
-      <w:r>
-        <w:t>);</w:t>
+        <w:t>a) ModificaPrenotazione();</w:t>
       </w:r>
     </w:p>
     <w:p>
@@ -2310,6 +1848,7 @@
         <w:rPr>
           <w:noProof/>
         </w:rPr>
+        <w:lastRenderedPageBreak/>
         <w:drawing>
           <wp:inline distT="0" distB="0" distL="0" distR="0" wp14:anchorId="3902E09D" wp14:editId="7B895358">
             <wp:extent cx="6120130" cy="1747520"/>
@@ -2352,12 +1891,7 @@
         <w:ind w:firstLine="708"/>
       </w:pPr>
       <w:r>
-        <w:t xml:space="preserve">b) </w:t>
-      </w:r>
-      <w:proofErr w:type="spellStart"/>
-      <w:proofErr w:type="gramStart"/>
-      <w:r>
-        <w:t>Inseri</w:t>
+        <w:t>b) Inseri</w:t>
       </w:r>
       <w:r>
         <w:t>mento</w:t>
@@ -2365,157 +1899,14 @@
       <w:r>
         <w:t>NuovaPrenotazione</w:t>
       </w:r>
-      <w:proofErr w:type="spellEnd"/>
-      <w:r>
-        <w:t>(</w:t>
-      </w:r>
-      <w:proofErr w:type="spellStart"/>
-      <w:proofErr w:type="gramEnd"/>
-      <w:r>
-        <w:t>idPrenotazione</w:t>
-      </w:r>
-      <w:proofErr w:type="spellEnd"/>
-      <w:r>
-        <w:t xml:space="preserve">: </w:t>
-      </w:r>
-      <w:proofErr w:type="spellStart"/>
-      <w:r>
-        <w:t>int</w:t>
-      </w:r>
-      <w:proofErr w:type="spellEnd"/>
-      <w:r>
-        <w:t xml:space="preserve">, </w:t>
-      </w:r>
-      <w:proofErr w:type="spellStart"/>
-      <w:r>
-        <w:t>giornoPrenotazione</w:t>
-      </w:r>
-      <w:proofErr w:type="spellEnd"/>
-      <w:r>
-        <w:t xml:space="preserve">: Date, </w:t>
-      </w:r>
-      <w:proofErr w:type="spellStart"/>
-      <w:r>
-        <w:t>oraInizio</w:t>
-      </w:r>
-      <w:proofErr w:type="spellEnd"/>
-      <w:r>
-        <w:t xml:space="preserve">: Time, </w:t>
-      </w:r>
-      <w:proofErr w:type="spellStart"/>
-      <w:r>
-        <w:t>oraFine</w:t>
-      </w:r>
-      <w:proofErr w:type="spellEnd"/>
-      <w:r>
-        <w:t xml:space="preserve">: Time, email: </w:t>
-      </w:r>
-      <w:proofErr w:type="spellStart"/>
-      <w:r>
-        <w:t>String</w:t>
-      </w:r>
-      <w:proofErr w:type="spellEnd"/>
-      <w:r>
-        <w:t xml:space="preserve">, email2: </w:t>
-      </w:r>
-      <w:proofErr w:type="spellStart"/>
-      <w:r>
-        <w:t>String</w:t>
-      </w:r>
-      <w:proofErr w:type="spellEnd"/>
-      <w:r>
-        <w:t xml:space="preserve">, email3: </w:t>
-      </w:r>
-      <w:proofErr w:type="spellStart"/>
-      <w:r>
-        <w:t>String</w:t>
-      </w:r>
-      <w:proofErr w:type="spellEnd"/>
-      <w:r>
-        <w:t xml:space="preserve">, email4: </w:t>
-      </w:r>
-      <w:proofErr w:type="spellStart"/>
-      <w:r>
-        <w:t>String</w:t>
-      </w:r>
-      <w:proofErr w:type="spellEnd"/>
-      <w:r>
-        <w:t xml:space="preserve">, </w:t>
-      </w:r>
-      <w:proofErr w:type="spellStart"/>
-      <w:r>
-        <w:t>attrezzaturaRichiesta</w:t>
-      </w:r>
-      <w:proofErr w:type="spellEnd"/>
-      <w:r>
-        <w:t xml:space="preserve">: </w:t>
-      </w:r>
-      <w:proofErr w:type="spellStart"/>
-      <w:r>
-        <w:t>boolean</w:t>
-      </w:r>
-      <w:proofErr w:type="spellEnd"/>
-      <w:r>
-        <w:t xml:space="preserve">, </w:t>
-      </w:r>
-      <w:proofErr w:type="spellStart"/>
-      <w:r>
-        <w:t>idCampo</w:t>
-      </w:r>
-      <w:proofErr w:type="spellEnd"/>
-      <w:r>
-        <w:t xml:space="preserve">: </w:t>
-      </w:r>
-      <w:proofErr w:type="spellStart"/>
-      <w:r>
-        <w:t>int</w:t>
-      </w:r>
-      <w:proofErr w:type="spellEnd"/>
-      <w:r>
-        <w:t xml:space="preserve">, </w:t>
-      </w:r>
-      <w:proofErr w:type="spellStart"/>
-      <w:r>
-        <w:t>numeroRacchette</w:t>
-      </w:r>
-      <w:proofErr w:type="spellEnd"/>
-      <w:r>
-        <w:t xml:space="preserve">: </w:t>
-      </w:r>
-      <w:proofErr w:type="spellStart"/>
-      <w:r>
-        <w:t>int</w:t>
-      </w:r>
-      <w:proofErr w:type="spellEnd"/>
-      <w:r>
-        <w:t xml:space="preserve">, </w:t>
-      </w:r>
-      <w:proofErr w:type="spellStart"/>
-      <w:r>
-        <w:t>numeroPalline</w:t>
-      </w:r>
-      <w:proofErr w:type="spellEnd"/>
-      <w:r>
-        <w:t xml:space="preserve">: </w:t>
-      </w:r>
-      <w:proofErr w:type="spellStart"/>
-      <w:r>
-        <w:t>int</w:t>
-      </w:r>
-      <w:proofErr w:type="spellEnd"/>
+      <w:r>
+        <w:t>(idPrenotazione: int, giornoPrenotazione: Date, oraInizio: Time, oraFine: Time, email: String, email2: String, email3: String, email4: String, attrezzaturaRichiesta: boolean, idCampo: int, numeroRacchette: int, numeroPalline: int</w:t>
+      </w:r>
       <w:r>
         <w:t xml:space="preserve">); [modificato da quello riportato </w:t>
       </w:r>
       <w:r>
-        <w:t xml:space="preserve">sopra dopo le modifiche </w:t>
-      </w:r>
-      <w:proofErr w:type="spellStart"/>
-      <w:r>
-        <w:t>GoF</w:t>
-      </w:r>
-      <w:proofErr w:type="spellEnd"/>
-      <w:r>
-        <w:t xml:space="preserve"> applicati]</w:t>
+        <w:t>sopra dopo le modifiche GoF applicati]</w:t>
       </w:r>
     </w:p>
     <w:p>
@@ -2523,7 +1914,6 @@
         <w:rPr>
           <w:noProof/>
         </w:rPr>
-        <w:lastRenderedPageBreak/>
         <w:drawing>
           <wp:inline distT="0" distB="0" distL="0" distR="0" wp14:anchorId="307252BF" wp14:editId="00942414">
             <wp:extent cx="6120130" cy="3472815"/>
@@ -2566,20 +1956,7 @@
         <w:ind w:firstLine="708"/>
       </w:pPr>
       <w:r>
-        <w:t xml:space="preserve">c) </w:t>
-      </w:r>
-      <w:proofErr w:type="spellStart"/>
-      <w:proofErr w:type="gramStart"/>
-      <w:r>
-        <w:t>ConfermaPrenotazione</w:t>
-      </w:r>
-      <w:proofErr w:type="spellEnd"/>
-      <w:r>
-        <w:t>(</w:t>
-      </w:r>
-      <w:proofErr w:type="gramEnd"/>
-      <w:r>
-        <w:t>);  [modificato da quello riportato in UC2 tenendo conto dello sconto]</w:t>
+        <w:t>c) ConfermaPrenotazione();  [modificato da quello riportato in UC2 tenendo conto dello sconto]</w:t>
       </w:r>
     </w:p>
     <w:p>
@@ -2587,6 +1964,7 @@
         <w:rPr>
           <w:noProof/>
         </w:rPr>
+        <w:lastRenderedPageBreak/>
         <w:drawing>
           <wp:inline distT="0" distB="0" distL="0" distR="0" wp14:anchorId="5BC11EB0" wp14:editId="33D00F56">
             <wp:extent cx="6120130" cy="2852420"/>
@@ -2635,7 +2013,6 @@
         <w:rPr>
           <w:noProof/>
         </w:rPr>
-        <w:lastRenderedPageBreak/>
         <w:drawing>
           <wp:inline distT="0" distB="0" distL="0" distR="0" wp14:anchorId="3240EA8F" wp14:editId="4A656663">
             <wp:extent cx="6120130" cy="3556635"/>
@@ -2698,6 +2075,7 @@
         <w:pStyle w:val="Titolo2"/>
       </w:pPr>
       <w:r>
+        <w:lastRenderedPageBreak/>
         <w:t>3.6 Caso d’uso UC5</w:t>
       </w:r>
     </w:p>
@@ -2761,7 +2139,6 @@
         <w:rPr>
           <w:noProof/>
         </w:rPr>
-        <w:lastRenderedPageBreak/>
         <w:drawing>
           <wp:inline distT="0" distB="0" distL="0" distR="0" wp14:anchorId="6BA00E7B" wp14:editId="32ACE3E1">
             <wp:extent cx="6120130" cy="2869565"/>
@@ -2838,18 +2215,11 @@
             <w:tcW w:w="4827" w:type="dxa"/>
           </w:tcPr>
           <w:p>
-            <w:proofErr w:type="spellStart"/>
-            <w:proofErr w:type="gramStart"/>
             <w:r>
               <w:t>ConteggioPartite</w:t>
             </w:r>
-            <w:proofErr w:type="spellEnd"/>
-            <w:r>
-              <w:t>(</w:t>
-            </w:r>
-            <w:proofErr w:type="gramEnd"/>
-            <w:r>
-              <w:t>).</w:t>
+            <w:r>
+              <w:t>().</w:t>
             </w:r>
           </w:p>
         </w:tc>
@@ -2953,18 +2323,8 @@
           <w:numId w:val="3"/>
         </w:numPr>
       </w:pPr>
-      <w:proofErr w:type="spellStart"/>
-      <w:proofErr w:type="gramStart"/>
-      <w:r>
-        <w:t>ConteggioPartite</w:t>
-      </w:r>
-      <w:proofErr w:type="spellEnd"/>
-      <w:r>
-        <w:t>(</w:t>
-      </w:r>
-      <w:proofErr w:type="gramEnd"/>
-      <w:r>
-        <w:t>);</w:t>
+      <w:r>
+        <w:t>ConteggioPartite();</w:t>
       </w:r>
     </w:p>
     <w:p>
@@ -2972,6 +2332,7 @@
         <w:rPr>
           <w:noProof/>
         </w:rPr>
+        <w:lastRenderedPageBreak/>
         <w:drawing>
           <wp:inline distT="0" distB="0" distL="0" distR="0" wp14:anchorId="11691707" wp14:editId="4BA9D74A">
             <wp:extent cx="6120130" cy="1743710"/>
@@ -3018,7 +2379,6 @@
         <w:rPr>
           <w:noProof/>
         </w:rPr>
-        <w:lastRenderedPageBreak/>
         <w:drawing>
           <wp:inline distT="0" distB="0" distL="0" distR="0" wp14:anchorId="02B29FBF" wp14:editId="56D37347">
             <wp:extent cx="6120130" cy="3580765"/>
@@ -3078,6 +2438,7 @@
         <w:rPr>
           <w:noProof/>
         </w:rPr>
+        <w:lastRenderedPageBreak/>
         <w:drawing>
           <wp:inline distT="0" distB="0" distL="0" distR="0" wp14:anchorId="74D2CDEB" wp14:editId="4DF76ED1">
             <wp:extent cx="6120130" cy="2582545"/>
@@ -3124,7 +2485,6 @@
         <w:rPr>
           <w:noProof/>
         </w:rPr>
-        <w:lastRenderedPageBreak/>
         <w:drawing>
           <wp:inline distT="0" distB="0" distL="0" distR="0" wp14:anchorId="14EBC760" wp14:editId="149DDBC3">
             <wp:extent cx="6120130" cy="2897505"/>
@@ -3199,18 +2559,11 @@
             <w:tcW w:w="4827" w:type="dxa"/>
           </w:tcPr>
           <w:p>
-            <w:proofErr w:type="spellStart"/>
-            <w:proofErr w:type="gramStart"/>
             <w:r>
               <w:t>ModificaPrezzi</w:t>
             </w:r>
-            <w:proofErr w:type="spellEnd"/>
-            <w:r>
-              <w:t>(</w:t>
-            </w:r>
-            <w:proofErr w:type="gramEnd"/>
-            <w:r>
-              <w:t>).</w:t>
+            <w:r>
+              <w:t>().</w:t>
             </w:r>
           </w:p>
         </w:tc>
@@ -3314,18 +2667,8 @@
           <w:numId w:val="5"/>
         </w:numPr>
       </w:pPr>
-      <w:proofErr w:type="spellStart"/>
-      <w:proofErr w:type="gramStart"/>
-      <w:r>
-        <w:t>ModificaPrezzi</w:t>
-      </w:r>
-      <w:proofErr w:type="spellEnd"/>
-      <w:r>
-        <w:t>(</w:t>
-      </w:r>
-      <w:proofErr w:type="gramEnd"/>
-      <w:r>
-        <w:t>);</w:t>
+      <w:r>
+        <w:t>ModificaPrezzi();</w:t>
       </w:r>
     </w:p>
     <w:p>
@@ -3333,6 +2676,7 @@
         <w:rPr>
           <w:noProof/>
         </w:rPr>
+        <w:lastRenderedPageBreak/>
         <w:drawing>
           <wp:inline distT="0" distB="0" distL="0" distR="0" wp14:anchorId="37F16CE3" wp14:editId="0788CC53">
             <wp:extent cx="6120130" cy="1729105"/>
@@ -3382,7 +2726,6 @@
         <w:rPr>
           <w:noProof/>
         </w:rPr>
-        <w:lastRenderedPageBreak/>
         <w:drawing>
           <wp:inline distT="0" distB="0" distL="0" distR="0" wp14:anchorId="150BEC2D" wp14:editId="5D3B529B">
             <wp:extent cx="5600700" cy="3257099"/>
@@ -3611,6 +2954,95 @@
     </w:lvl>
   </w:abstractNum>
   <w:abstractNum w:abstractNumId="2" w15:restartNumberingAfterBreak="0">
+    <w:nsid w:val="37BA268B"/>
+    <w:multiLevelType w:val="hybridMultilevel"/>
+    <w:tmpl w:val="9252E79A"/>
+    <w:lvl w:ilvl="0" w:tplc="0410000F">
+      <w:start w:val="1"/>
+      <w:numFmt w:val="decimal"/>
+      <w:lvlText w:val="%1."/>
+      <w:lvlJc w:val="left"/>
+      <w:pPr>
+        <w:ind w:left="720" w:hanging="360"/>
+      </w:pPr>
+      <w:rPr>
+        <w:rFonts w:hint="default"/>
+      </w:rPr>
+    </w:lvl>
+    <w:lvl w:ilvl="1" w:tplc="04100019" w:tentative="1">
+      <w:start w:val="1"/>
+      <w:numFmt w:val="lowerLetter"/>
+      <w:lvlText w:val="%2."/>
+      <w:lvlJc w:val="left"/>
+      <w:pPr>
+        <w:ind w:left="1440" w:hanging="360"/>
+      </w:pPr>
+    </w:lvl>
+    <w:lvl w:ilvl="2" w:tplc="0410001B" w:tentative="1">
+      <w:start w:val="1"/>
+      <w:numFmt w:val="lowerRoman"/>
+      <w:lvlText w:val="%3."/>
+      <w:lvlJc w:val="right"/>
+      <w:pPr>
+        <w:ind w:left="2160" w:hanging="180"/>
+      </w:pPr>
+    </w:lvl>
+    <w:lvl w:ilvl="3" w:tplc="0410000F" w:tentative="1">
+      <w:start w:val="1"/>
+      <w:numFmt w:val="decimal"/>
+      <w:lvlText w:val="%4."/>
+      <w:lvlJc w:val="left"/>
+      <w:pPr>
+        <w:ind w:left="2880" w:hanging="360"/>
+      </w:pPr>
+    </w:lvl>
+    <w:lvl w:ilvl="4" w:tplc="04100019" w:tentative="1">
+      <w:start w:val="1"/>
+      <w:numFmt w:val="lowerLetter"/>
+      <w:lvlText w:val="%5."/>
+      <w:lvlJc w:val="left"/>
+      <w:pPr>
+        <w:ind w:left="3600" w:hanging="360"/>
+      </w:pPr>
+    </w:lvl>
+    <w:lvl w:ilvl="5" w:tplc="0410001B" w:tentative="1">
+      <w:start w:val="1"/>
+      <w:numFmt w:val="lowerRoman"/>
+      <w:lvlText w:val="%6."/>
+      <w:lvlJc w:val="right"/>
+      <w:pPr>
+        <w:ind w:left="4320" w:hanging="180"/>
+      </w:pPr>
+    </w:lvl>
+    <w:lvl w:ilvl="6" w:tplc="0410000F" w:tentative="1">
+      <w:start w:val="1"/>
+      <w:numFmt w:val="decimal"/>
+      <w:lvlText w:val="%7."/>
+      <w:lvlJc w:val="left"/>
+      <w:pPr>
+        <w:ind w:left="5040" w:hanging="360"/>
+      </w:pPr>
+    </w:lvl>
+    <w:lvl w:ilvl="7" w:tplc="04100019" w:tentative="1">
+      <w:start w:val="1"/>
+      <w:numFmt w:val="lowerLetter"/>
+      <w:lvlText w:val="%8."/>
+      <w:lvlJc w:val="left"/>
+      <w:pPr>
+        <w:ind w:left="5760" w:hanging="360"/>
+      </w:pPr>
+    </w:lvl>
+    <w:lvl w:ilvl="8" w:tplc="0410001B" w:tentative="1">
+      <w:start w:val="1"/>
+      <w:numFmt w:val="lowerRoman"/>
+      <w:lvlText w:val="%9."/>
+      <w:lvlJc w:val="right"/>
+      <w:pPr>
+        <w:ind w:left="6480" w:hanging="180"/>
+      </w:pPr>
+    </w:lvl>
+  </w:abstractNum>
+  <w:abstractNum w:abstractNumId="3" w15:restartNumberingAfterBreak="0">
     <w:nsid w:val="3A4F2993"/>
     <w:multiLevelType w:val="hybridMultilevel"/>
     <w:tmpl w:val="A7201550"/>
@@ -3699,7 +3131,7 @@
       </w:pPr>
     </w:lvl>
   </w:abstractNum>
-  <w:abstractNum w:abstractNumId="3" w15:restartNumberingAfterBreak="0">
+  <w:abstractNum w:abstractNumId="4" w15:restartNumberingAfterBreak="0">
     <w:nsid w:val="42434787"/>
     <w:multiLevelType w:val="hybridMultilevel"/>
     <w:tmpl w:val="74FA39E6"/>
@@ -3812,7 +3244,7 @@
       </w:rPr>
     </w:lvl>
   </w:abstractNum>
-  <w:abstractNum w:abstractNumId="4" w15:restartNumberingAfterBreak="0">
+  <w:abstractNum w:abstractNumId="5" w15:restartNumberingAfterBreak="0">
     <w:nsid w:val="5F911299"/>
     <w:multiLevelType w:val="hybridMultilevel"/>
     <w:tmpl w:val="63A2BDEC"/>
@@ -3926,19 +3358,22 @@
     </w:lvl>
   </w:abstractNum>
   <w:num w:numId="1" w16cid:durableId="735855208">
-    <w:abstractNumId w:val="3"/>
+    <w:abstractNumId w:val="4"/>
   </w:num>
   <w:num w:numId="2" w16cid:durableId="2093041383">
-    <w:abstractNumId w:val="4"/>
+    <w:abstractNumId w:val="5"/>
   </w:num>
   <w:num w:numId="3" w16cid:durableId="1590507476">
-    <w:abstractNumId w:val="2"/>
+    <w:abstractNumId w:val="3"/>
   </w:num>
   <w:num w:numId="4" w16cid:durableId="1685084969">
     <w:abstractNumId w:val="1"/>
   </w:num>
   <w:num w:numId="5" w16cid:durableId="1934632626">
     <w:abstractNumId w:val="0"/>
+  </w:num>
+  <w:num w:numId="6" w16cid:durableId="1644122393">
+    <w:abstractNumId w:val="2"/>
   </w:num>
 </w:numbering>
 </file>

</xml_diff>